<commit_message>
Cambios en guía rápida por actualización
</commit_message>
<xml_diff>
--- a/PDRMYE/GUÍAS RÁPIDAS/DAF/MÓDULO DE REGISTRO DE PAGOS.docx
+++ b/PDRMYE/GUÍAS RÁPIDAS/DAF/MÓDULO DE REGISTRO DE PAGOS.docx
@@ -944,7 +944,7 @@
             </w:rPr>
             <w:fldChar w:fldCharType="separate"/>
           </w:r>
-          <w:hyperlink w:anchor="_Toc129684888" w:history="1">
+          <w:hyperlink w:anchor="_Toc131414265" w:history="1">
             <w:r>
               <w:rPr>
                 <w:rStyle w:val="Hipervnculo"/>
@@ -967,7 +967,7 @@
               <w:rPr>
                 <w:webHidden/>
               </w:rPr>
-              <w:instrText xml:space="preserve"> PAGEREF _Toc129684888 \h </w:instrText>
+              <w:instrText xml:space="preserve"> PAGEREF _Toc131414265 \h </w:instrText>
             </w:r>
             <w:r>
               <w:rPr>
@@ -1002,7 +1002,7 @@
               <w:lang w:val="es-MX" w:eastAsia="es-MX"/>
             </w:rPr>
           </w:pPr>
-          <w:hyperlink w:anchor="_Toc129684889" w:history="1">
+          <w:hyperlink w:anchor="_Toc131414266" w:history="1">
             <w:r>
               <w:rPr>
                 <w:rStyle w:val="Hipervnculo"/>
@@ -1025,7 +1025,7 @@
               <w:rPr>
                 <w:webHidden/>
               </w:rPr>
-              <w:instrText xml:space="preserve"> PAGEREF _Toc129684889 \h </w:instrText>
+              <w:instrText xml:space="preserve"> PAGEREF _Toc131414266 \h </w:instrText>
             </w:r>
             <w:r>
               <w:rPr>
@@ -1060,7 +1060,7 @@
               <w:lang w:val="es-MX" w:eastAsia="es-MX"/>
             </w:rPr>
           </w:pPr>
-          <w:hyperlink w:anchor="_Toc129684890" w:history="1">
+          <w:hyperlink w:anchor="_Toc131414267" w:history="1">
             <w:r>
               <w:rPr>
                 <w:rStyle w:val="Hipervnculo"/>
@@ -1083,7 +1083,7 @@
               <w:rPr>
                 <w:webHidden/>
               </w:rPr>
-              <w:instrText xml:space="preserve"> PAGEREF _Toc129684890 \h </w:instrText>
+              <w:instrText xml:space="preserve"> PAGEREF _Toc131414267 \h </w:instrText>
             </w:r>
             <w:r>
               <w:rPr>
@@ -1118,7 +1118,7 @@
               <w:lang w:val="es-MX" w:eastAsia="es-MX"/>
             </w:rPr>
           </w:pPr>
-          <w:hyperlink w:anchor="_Toc129684891" w:history="1">
+          <w:hyperlink w:anchor="_Toc131414268" w:history="1">
             <w:r>
               <w:rPr>
                 <w:rStyle w:val="Hipervnculo"/>
@@ -1141,7 +1141,7 @@
               <w:rPr>
                 <w:webHidden/>
               </w:rPr>
-              <w:instrText xml:space="preserve"> PAGEREF _Toc129684891 \h </w:instrText>
+              <w:instrText xml:space="preserve"> PAGEREF _Toc131414268 \h </w:instrText>
             </w:r>
             <w:r>
               <w:rPr>
@@ -1176,7 +1176,7 @@
               <w:lang w:val="es-MX" w:eastAsia="es-MX"/>
             </w:rPr>
           </w:pPr>
-          <w:hyperlink w:anchor="_Toc129684892" w:history="1">
+          <w:hyperlink w:anchor="_Toc131414269" w:history="1">
             <w:r>
               <w:rPr>
                 <w:rStyle w:val="Hipervnculo"/>
@@ -1199,7 +1199,7 @@
               <w:rPr>
                 <w:webHidden/>
               </w:rPr>
-              <w:instrText xml:space="preserve"> PAGEREF _Toc129684892 \h </w:instrText>
+              <w:instrText xml:space="preserve"> PAGEREF _Toc131414269 \h </w:instrText>
             </w:r>
             <w:r>
               <w:rPr>
@@ -1217,6 +1217,122 @@
                 <w:webHidden/>
               </w:rPr>
               <w:t>5</w:t>
+            </w:r>
+            <w:r>
+              <w:rPr>
+                <w:webHidden/>
+              </w:rPr>
+              <w:fldChar w:fldCharType="end"/>
+            </w:r>
+          </w:hyperlink>
+        </w:p>
+        <w:p>
+          <w:pPr>
+            <w:pStyle w:val="TDC1"/>
+            <w:rPr>
+              <w:rFonts w:eastAsiaTheme="minorEastAsia" w:cstheme="minorBidi"/>
+              <w:lang w:val="es-MX" w:eastAsia="es-MX"/>
+            </w:rPr>
+          </w:pPr>
+          <w:hyperlink w:anchor="_Toc131414270" w:history="1">
+            <w:r>
+              <w:rPr>
+                <w:rStyle w:val="Hipervnculo"/>
+              </w:rPr>
+              <w:t>Carga de SPEI´s</w:t>
+            </w:r>
+            <w:r>
+              <w:rPr>
+                <w:webHidden/>
+              </w:rPr>
+              <w:tab/>
+            </w:r>
+            <w:r>
+              <w:rPr>
+                <w:webHidden/>
+              </w:rPr>
+              <w:fldChar w:fldCharType="begin"/>
+            </w:r>
+            <w:r>
+              <w:rPr>
+                <w:webHidden/>
+              </w:rPr>
+              <w:instrText xml:space="preserve"> PAGEREF _Toc131414270 \h </w:instrText>
+            </w:r>
+            <w:r>
+              <w:rPr>
+                <w:webHidden/>
+              </w:rPr>
+            </w:r>
+            <w:r>
+              <w:rPr>
+                <w:webHidden/>
+              </w:rPr>
+              <w:fldChar w:fldCharType="separate"/>
+            </w:r>
+            <w:r>
+              <w:rPr>
+                <w:webHidden/>
+              </w:rPr>
+              <w:t>8</w:t>
+            </w:r>
+            <w:r>
+              <w:rPr>
+                <w:webHidden/>
+              </w:rPr>
+              <w:fldChar w:fldCharType="end"/>
+            </w:r>
+          </w:hyperlink>
+        </w:p>
+        <w:p>
+          <w:pPr>
+            <w:pStyle w:val="TDC1"/>
+            <w:rPr>
+              <w:rFonts w:eastAsiaTheme="minorEastAsia" w:cstheme="minorBidi"/>
+              <w:lang w:val="es-MX" w:eastAsia="es-MX"/>
+            </w:rPr>
+          </w:pPr>
+          <w:hyperlink w:anchor="_Toc131414271" w:history="1">
+            <w:r>
+              <w:rPr>
+                <w:rStyle w:val="Hipervnculo"/>
+              </w:rPr>
+              <w:t>Administrador de SPEI´s</w:t>
+            </w:r>
+            <w:r>
+              <w:rPr>
+                <w:webHidden/>
+              </w:rPr>
+              <w:tab/>
+            </w:r>
+            <w:r>
+              <w:rPr>
+                <w:webHidden/>
+              </w:rPr>
+              <w:fldChar w:fldCharType="begin"/>
+            </w:r>
+            <w:r>
+              <w:rPr>
+                <w:webHidden/>
+              </w:rPr>
+              <w:instrText xml:space="preserve"> PAGEREF _Toc131414271 \h </w:instrText>
+            </w:r>
+            <w:r>
+              <w:rPr>
+                <w:webHidden/>
+              </w:rPr>
+            </w:r>
+            <w:r>
+              <w:rPr>
+                <w:webHidden/>
+              </w:rPr>
+              <w:fldChar w:fldCharType="separate"/>
+            </w:r>
+            <w:r>
+              <w:rPr>
+                <w:webHidden/>
+              </w:rPr>
+              <w:t>10</w:t>
             </w:r>
             <w:r>
               <w:rPr>
@@ -1287,15 +1403,6 @@
       <w:pPr>
         <w:spacing w:line="276" w:lineRule="auto"/>
         <w:jc w:val="center"/>
-        <w:rPr>
-          <w:rFonts w:ascii="Arial" w:hAnsi="Arial" w:cs="Arial"/>
-          <w:sz w:val="24"/>
-        </w:rPr>
-      </w:pPr>
-    </w:p>
-    <w:p>
-      <w:pPr>
-        <w:spacing w:line="276" w:lineRule="auto"/>
         <w:rPr>
           <w:rFonts w:ascii="Arial" w:hAnsi="Arial" w:cs="Arial"/>
           <w:sz w:val="24"/>
@@ -1977,7 +2084,7 @@
       </w:pPr>
       <w:bookmarkStart w:id="0" w:name="_Toc123297018"/>
       <w:bookmarkStart w:id="1" w:name="_Toc129682578"/>
-      <w:bookmarkStart w:id="2" w:name="_Toc129684888"/>
+      <w:bookmarkStart w:id="2" w:name="_Toc131414265"/>
       <w:r>
         <w:rPr>
           <w:rFonts w:cs="Arial"/>
@@ -2062,7 +2169,7 @@
       </w:pPr>
       <w:bookmarkStart w:id="3" w:name="_Toc123297019"/>
       <w:bookmarkStart w:id="4" w:name="_Toc129682579"/>
-      <w:bookmarkStart w:id="5" w:name="_Toc129684889"/>
+      <w:bookmarkStart w:id="5" w:name="_Toc131414266"/>
       <w:r>
         <w:rPr>
           <w:rFonts w:cs="Arial"/>
@@ -2200,7 +2307,7 @@
       </w:pPr>
       <w:bookmarkStart w:id="6" w:name="_Toc123297020"/>
       <w:bookmarkStart w:id="7" w:name="_Toc129682580"/>
-      <w:bookmarkStart w:id="8" w:name="_Toc129684890"/>
+      <w:bookmarkStart w:id="8" w:name="_Toc131414267"/>
       <w:r>
         <w:rPr>
           <w:rFonts w:cs="Arial"/>
@@ -2504,7 +2611,7 @@
           <w:rFonts w:cs="Arial"/>
         </w:rPr>
       </w:pPr>
-      <w:bookmarkStart w:id="9" w:name="_Toc129684891"/>
+      <w:bookmarkStart w:id="9" w:name="_Toc131414268"/>
       <w:r>
         <w:rPr>
           <w:rFonts w:cs="Arial"/>
@@ -2704,7 +2811,7 @@
       </w:pPr>
       <w:bookmarkStart w:id="10" w:name="_Toc124342027"/>
       <w:bookmarkStart w:id="11" w:name="_Toc124346601"/>
-      <w:bookmarkStart w:id="12" w:name="_Toc129684892"/>
+      <w:bookmarkStart w:id="12" w:name="_Toc131414269"/>
       <w:r>
         <w:rPr>
           <w:rFonts w:cs="Arial"/>
@@ -3115,8 +3222,10 @@
         <w:rPr>
           <w:rFonts w:ascii="Arial" w:hAnsi="Arial" w:cs="Arial"/>
           <w:b/>
-          <w:sz w:val="24"/>
-          <w:szCs w:val="24"/>
+          <w:noProof/>
+          <w:sz w:val="24"/>
+          <w:szCs w:val="24"/>
+          <w:lang w:val="es-MX" w:eastAsia="es-MX"/>
         </w:rPr>
         <w:drawing>
           <wp:inline distT="0" distB="0" distL="0" distR="0" wp14:anchorId="4B7592B6" wp14:editId="779F2A0D">
@@ -3258,6 +3367,16 @@
           <w:szCs w:val="24"/>
         </w:rPr>
       </w:pPr>
+    </w:p>
+    <w:p>
+      <w:pPr>
+        <w:rPr>
+          <w:rFonts w:ascii="Arial" w:hAnsi="Arial" w:cs="Arial"/>
+          <w:b/>
+          <w:sz w:val="24"/>
+          <w:szCs w:val="24"/>
+        </w:rPr>
+      </w:pPr>
       <w:r>
         <w:rPr>
           <w:rFonts w:ascii="Arial" w:hAnsi="Arial" w:cs="Arial"/>
@@ -3266,88 +3385,53 @@
           <w:szCs w:val="24"/>
         </w:rPr>
         <w:lastRenderedPageBreak/>
-        <w:t>Se muestra</w:t>
-      </w:r>
-      <w:r>
-        <w:rPr>
-          <w:rFonts w:ascii="Arial" w:hAnsi="Arial" w:cs="Arial"/>
-          <w:b/>
-          <w:sz w:val="24"/>
-          <w:szCs w:val="24"/>
-        </w:rPr>
-        <w:t xml:space="preserve"> </w:t>
-      </w:r>
-      <w:r>
-        <w:rPr>
-          <w:rFonts w:ascii="Arial" w:hAnsi="Arial" w:cs="Arial"/>
-          <w:b/>
-          <w:sz w:val="24"/>
-          <w:szCs w:val="24"/>
-        </w:rPr>
-        <w:t xml:space="preserve">el </w:t>
-      </w:r>
-      <w:r>
-        <w:rPr>
-          <w:rFonts w:ascii="Arial" w:hAnsi="Arial" w:cs="Arial"/>
-          <w:b/>
-          <w:sz w:val="24"/>
-          <w:szCs w:val="24"/>
-        </w:rPr>
-        <w:t>“M</w:t>
-      </w:r>
-      <w:r>
-        <w:rPr>
-          <w:rFonts w:ascii="Arial" w:hAnsi="Arial" w:cs="Arial"/>
-          <w:b/>
-          <w:sz w:val="24"/>
-          <w:szCs w:val="24"/>
-        </w:rPr>
-        <w:t xml:space="preserve">ódulo de </w:t>
-      </w:r>
-      <w:r>
-        <w:rPr>
-          <w:rFonts w:ascii="Arial" w:hAnsi="Arial" w:cs="Arial"/>
-          <w:b/>
-          <w:sz w:val="24"/>
-          <w:szCs w:val="24"/>
-        </w:rPr>
-        <w:t>Administración</w:t>
-      </w:r>
-      <w:r>
-        <w:rPr>
-          <w:rFonts w:ascii="Arial" w:hAnsi="Arial" w:cs="Arial"/>
-          <w:b/>
-          <w:sz w:val="24"/>
-          <w:szCs w:val="24"/>
-        </w:rPr>
-        <w:t xml:space="preserve"> Financiera</w:t>
-      </w:r>
-      <w:r>
-        <w:rPr>
-          <w:rFonts w:ascii="Arial" w:hAnsi="Arial" w:cs="Arial"/>
-          <w:b/>
-          <w:sz w:val="24"/>
-          <w:szCs w:val="24"/>
-        </w:rPr>
-        <w:t>”</w:t>
-      </w:r>
-      <w:r>
-        <w:rPr>
-          <w:rFonts w:ascii="Arial" w:hAnsi="Arial" w:cs="Arial"/>
-          <w:b/>
-          <w:sz w:val="24"/>
-          <w:szCs w:val="24"/>
-        </w:rPr>
-        <w:t xml:space="preserve">, aquí </w:t>
-      </w:r>
-      <w:r>
-        <w:rPr>
-          <w:rFonts w:ascii="Arial" w:hAnsi="Arial" w:cs="Arial"/>
-          <w:b/>
-          <w:sz w:val="24"/>
-          <w:szCs w:val="24"/>
-        </w:rPr>
-        <w:t>se registran las operaciones de los municipios</w:t>
+        <w:t xml:space="preserve">Se muestra el “Módulo de Administración Financiera”, aquí se </w:t>
+      </w:r>
+      <w:r>
+        <w:rPr>
+          <w:rFonts w:ascii="Arial" w:hAnsi="Arial" w:cs="Arial"/>
+          <w:b/>
+          <w:sz w:val="24"/>
+          <w:szCs w:val="24"/>
+        </w:rPr>
+        <w:t>muestran</w:t>
+      </w:r>
+      <w:r>
+        <w:rPr>
+          <w:rFonts w:ascii="Arial" w:hAnsi="Arial" w:cs="Arial"/>
+          <w:b/>
+          <w:sz w:val="24"/>
+          <w:szCs w:val="24"/>
+        </w:rPr>
+        <w:t xml:space="preserve"> las operaciones de los municipios</w:t>
+      </w:r>
+      <w:r>
+        <w:rPr>
+          <w:rFonts w:ascii="Arial" w:hAnsi="Arial" w:cs="Arial"/>
+          <w:b/>
+          <w:sz w:val="24"/>
+          <w:szCs w:val="24"/>
+        </w:rPr>
+        <w:t>.</w:t>
+      </w:r>
+    </w:p>
+    <w:p>
+      <w:pPr>
+        <w:rPr>
+          <w:rFonts w:ascii="Arial" w:hAnsi="Arial" w:cs="Arial"/>
+          <w:b/>
+          <w:sz w:val="24"/>
+          <w:szCs w:val="24"/>
+        </w:rPr>
+      </w:pPr>
+      <w:r>
+        <w:rPr>
+          <w:rFonts w:ascii="Arial" w:hAnsi="Arial" w:cs="Arial"/>
+          <w:b/>
+          <w:sz w:val="24"/>
+          <w:szCs w:val="24"/>
+        </w:rPr>
+        <w:t>Se eligen los filtros deseados y se pulsa el botón “Buscar”</w:t>
       </w:r>
     </w:p>
     <w:p>
@@ -3369,13 +3453,701 @@
         <mc:AlternateContent>
           <mc:Choice Requires="wps">
             <w:drawing>
-              <wp:anchor distT="0" distB="0" distL="114300" distR="114300" simplePos="0" relativeHeight="251886592" behindDoc="0" locked="0" layoutInCell="1" allowOverlap="1" wp14:anchorId="57A36225" wp14:editId="5512F3AB">
+              <wp:anchor distT="0" distB="0" distL="114300" distR="114300" simplePos="0" relativeHeight="251896832" behindDoc="0" locked="0" layoutInCell="1" allowOverlap="1" wp14:anchorId="526B4648" wp14:editId="2FE8B2C7">
                 <wp:simplePos x="0" y="0"/>
-                <wp:positionH relativeFrom="page">
-                  <wp:posOffset>879231</wp:posOffset>
+                <wp:positionH relativeFrom="margin">
+                  <wp:posOffset>-457834</wp:posOffset>
                 </wp:positionH>
                 <wp:positionV relativeFrom="paragraph">
-                  <wp:posOffset>1771309</wp:posOffset>
+                  <wp:posOffset>1187450</wp:posOffset>
+                </wp:positionV>
+                <wp:extent cx="571500" cy="234950"/>
+                <wp:effectExtent l="19050" t="19050" r="19050" b="12700"/>
+                <wp:wrapNone/>
+                <wp:docPr id="14" name="Rectángulo 14"/>
+                <wp:cNvGraphicFramePr/>
+                <a:graphic xmlns:a="http://schemas.openxmlformats.org/drawingml/2006/main">
+                  <a:graphicData uri="http://schemas.microsoft.com/office/word/2010/wordprocessingShape">
+                    <wps:wsp>
+                      <wps:cNvSpPr/>
+                      <wps:spPr>
+                        <a:xfrm>
+                          <a:off x="0" y="0"/>
+                          <a:ext cx="571500" cy="234950"/>
+                        </a:xfrm>
+                        <a:prstGeom prst="rect">
+                          <a:avLst/>
+                        </a:prstGeom>
+                        <a:noFill/>
+                        <a:ln w="28575">
+                          <a:solidFill>
+                            <a:srgbClr val="FF0000"/>
+                          </a:solidFill>
+                        </a:ln>
+                      </wps:spPr>
+                      <wps:style>
+                        <a:lnRef idx="2">
+                          <a:schemeClr val="accent6"/>
+                        </a:lnRef>
+                        <a:fillRef idx="1">
+                          <a:schemeClr val="lt1"/>
+                        </a:fillRef>
+                        <a:effectRef idx="0">
+                          <a:schemeClr val="accent6"/>
+                        </a:effectRef>
+                        <a:fontRef idx="minor">
+                          <a:schemeClr val="dk1"/>
+                        </a:fontRef>
+                      </wps:style>
+                      <wps:bodyPr rot="0" spcFirstLastPara="0" vertOverflow="overflow" horzOverflow="overflow" vert="horz" wrap="square" lIns="91440" tIns="45720" rIns="91440" bIns="45720" numCol="1" spcCol="0" rtlCol="0" fromWordArt="0" anchor="ctr" anchorCtr="0" forceAA="0" compatLnSpc="1">
+                        <a:prstTxWarp prst="textNoShape">
+                          <a:avLst/>
+                        </a:prstTxWarp>
+                        <a:noAutofit/>
+                      </wps:bodyPr>
+                    </wps:wsp>
+                  </a:graphicData>
+                </a:graphic>
+                <wp14:sizeRelH relativeFrom="margin">
+                  <wp14:pctWidth>0</wp14:pctWidth>
+                </wp14:sizeRelH>
+                <wp14:sizeRelV relativeFrom="margin">
+                  <wp14:pctHeight>0</wp14:pctHeight>
+                </wp14:sizeRelV>
+              </wp:anchor>
+            </w:drawing>
+          </mc:Choice>
+          <mc:Fallback>
+            <w:pict>
+              <v:rect w14:anchorId="59951392" id="Rectángulo 14" o:spid="_x0000_s1026" style="position:absolute;margin-left:-36.05pt;margin-top:93.5pt;width:45pt;height:18.5pt;z-index:251896832;visibility:visible;mso-wrap-style:square;mso-width-percent:0;mso-height-percent:0;mso-wrap-distance-left:9pt;mso-wrap-distance-top:0;mso-wrap-distance-right:9pt;mso-wrap-distance-bottom:0;mso-position-horizontal:absolute;mso-position-horizontal-relative:margin;mso-position-vertical:absolute;mso-position-vertical-relative:text;mso-width-percent:0;mso-height-percent:0;mso-width-relative:margin;mso-height-relative:margin;v-text-anchor:middle" o:gfxdata="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" filled="f" strokecolor="red" strokeweight="2.25pt">
+                <w10:wrap anchorx="margin"/>
+              </v:rect>
+            </w:pict>
+          </mc:Fallback>
+        </mc:AlternateContent>
+      </w:r>
+      <w:r>
+        <w:rPr>
+          <w:rFonts w:ascii="Arial" w:hAnsi="Arial" w:cs="Arial"/>
+          <w:noProof/>
+          <w:lang w:val="es-MX" w:eastAsia="es-MX"/>
+        </w:rPr>
+        <mc:AlternateContent>
+          <mc:Choice Requires="wps">
+            <w:drawing>
+              <wp:anchor distT="0" distB="0" distL="114300" distR="114300" simplePos="0" relativeHeight="251888640" behindDoc="0" locked="0" layoutInCell="1" allowOverlap="1" wp14:anchorId="52612EFA" wp14:editId="5CE67974">
+                <wp:simplePos x="0" y="0"/>
+                <wp:positionH relativeFrom="margin">
+                  <wp:posOffset>-527242</wp:posOffset>
+                </wp:positionH>
+                <wp:positionV relativeFrom="paragraph">
+                  <wp:posOffset>704126</wp:posOffset>
+                </wp:positionV>
+                <wp:extent cx="4423144" cy="329610"/>
+                <wp:effectExtent l="19050" t="19050" r="15875" b="13335"/>
+                <wp:wrapNone/>
+                <wp:docPr id="5" name="Rectángulo 5"/>
+                <wp:cNvGraphicFramePr/>
+                <a:graphic xmlns:a="http://schemas.openxmlformats.org/drawingml/2006/main">
+                  <a:graphicData uri="http://schemas.microsoft.com/office/word/2010/wordprocessingShape">
+                    <wps:wsp>
+                      <wps:cNvSpPr/>
+                      <wps:spPr>
+                        <a:xfrm>
+                          <a:off x="0" y="0"/>
+                          <a:ext cx="4423144" cy="329610"/>
+                        </a:xfrm>
+                        <a:prstGeom prst="rect">
+                          <a:avLst/>
+                        </a:prstGeom>
+                        <a:noFill/>
+                        <a:ln w="28575">
+                          <a:solidFill>
+                            <a:srgbClr val="FF0000"/>
+                          </a:solidFill>
+                        </a:ln>
+                      </wps:spPr>
+                      <wps:style>
+                        <a:lnRef idx="2">
+                          <a:schemeClr val="accent6"/>
+                        </a:lnRef>
+                        <a:fillRef idx="1">
+                          <a:schemeClr val="lt1"/>
+                        </a:fillRef>
+                        <a:effectRef idx="0">
+                          <a:schemeClr val="accent6"/>
+                        </a:effectRef>
+                        <a:fontRef idx="minor">
+                          <a:schemeClr val="dk1"/>
+                        </a:fontRef>
+                      </wps:style>
+                      <wps:bodyPr rot="0" spcFirstLastPara="0" vertOverflow="overflow" horzOverflow="overflow" vert="horz" wrap="square" lIns="91440" tIns="45720" rIns="91440" bIns="45720" numCol="1" spcCol="0" rtlCol="0" fromWordArt="0" anchor="ctr" anchorCtr="0" forceAA="0" compatLnSpc="1">
+                        <a:prstTxWarp prst="textNoShape">
+                          <a:avLst/>
+                        </a:prstTxWarp>
+                        <a:noAutofit/>
+                      </wps:bodyPr>
+                    </wps:wsp>
+                  </a:graphicData>
+                </a:graphic>
+                <wp14:sizeRelH relativeFrom="margin">
+                  <wp14:pctWidth>0</wp14:pctWidth>
+                </wp14:sizeRelH>
+                <wp14:sizeRelV relativeFrom="margin">
+                  <wp14:pctHeight>0</wp14:pctHeight>
+                </wp14:sizeRelV>
+              </wp:anchor>
+            </w:drawing>
+          </mc:Choice>
+          <mc:Fallback>
+            <w:pict>
+              <v:rect w14:anchorId="3948C573" id="Rectángulo 5" o:spid="_x0000_s1026" style="position:absolute;margin-left:-41.5pt;margin-top:55.45pt;width:348.3pt;height:25.95pt;z-index:251888640;visibility:visible;mso-wrap-style:square;mso-width-percent:0;mso-height-percent:0;mso-wrap-distance-left:9pt;mso-wrap-distance-top:0;mso-wrap-distance-right:9pt;mso-wrap-distance-bottom:0;mso-position-horizontal:absolute;mso-position-horizontal-relative:margin;mso-position-vertical:absolute;mso-position-vertical-relative:text;mso-width-percent:0;mso-height-percent:0;mso-width-relative:margin;mso-height-relative:margin;v-text-anchor:middle" o:gfxdata="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" filled="f" strokecolor="red" strokeweight="2.25pt">
+                <w10:wrap anchorx="margin"/>
+              </v:rect>
+            </w:pict>
+          </mc:Fallback>
+        </mc:AlternateContent>
+      </w:r>
+      <w:r>
+        <w:rPr>
+          <w:noProof/>
+          <w:lang w:val="es-MX" w:eastAsia="es-MX"/>
+        </w:rPr>
+        <w:drawing>
+          <wp:inline distT="0" distB="0" distL="0" distR="0" wp14:anchorId="65564E59" wp14:editId="06B2C523">
+            <wp:extent cx="6310211" cy="2273300"/>
+            <wp:effectExtent l="152400" t="152400" r="357505" b="355600"/>
+            <wp:docPr id="3" name="Imagen 3"/>
+            <wp:cNvGraphicFramePr>
+              <a:graphicFrameLocks xmlns:a="http://schemas.openxmlformats.org/drawingml/2006/main" noChangeAspect="1"/>
+            </wp:cNvGraphicFramePr>
+            <a:graphic xmlns:a="http://schemas.openxmlformats.org/drawingml/2006/main">
+              <a:graphicData uri="http://schemas.openxmlformats.org/drawingml/2006/picture">
+                <pic:pic xmlns:pic="http://schemas.openxmlformats.org/drawingml/2006/picture">
+                  <pic:nvPicPr>
+                    <pic:cNvPr id="1" name=""/>
+                    <pic:cNvPicPr/>
+                  </pic:nvPicPr>
+                  <pic:blipFill rotWithShape="1">
+                    <a:blip r:embed="rId12"/>
+                    <a:srcRect b="6625"/>
+                    <a:stretch/>
+                  </pic:blipFill>
+                  <pic:spPr bwMode="auto">
+                    <a:xfrm>
+                      <a:off x="0" y="0"/>
+                      <a:ext cx="6325718" cy="2278887"/>
+                    </a:xfrm>
+                    <a:prstGeom prst="rect">
+                      <a:avLst/>
+                    </a:prstGeom>
+                    <a:ln>
+                      <a:noFill/>
+                    </a:ln>
+                    <a:effectLst>
+                      <a:outerShdw blurRad="292100" dist="139700" dir="2700000" algn="tl" rotWithShape="0">
+                        <a:srgbClr val="333333">
+                          <a:alpha val="65000"/>
+                        </a:srgbClr>
+                      </a:outerShdw>
+                    </a:effectLst>
+                    <a:extLst>
+                      <a:ext uri="{53640926-AAD7-44D8-BBD7-CCE9431645EC}">
+                        <a14:shadowObscured xmlns:a14="http://schemas.microsoft.com/office/drawing/2010/main"/>
+                      </a:ext>
+                    </a:extLst>
+                  </pic:spPr>
+                </pic:pic>
+              </a:graphicData>
+            </a:graphic>
+          </wp:inline>
+        </w:drawing>
+      </w:r>
+    </w:p>
+    <w:p>
+      <w:pPr>
+        <w:rPr>
+          <w:rFonts w:ascii="Arial" w:hAnsi="Arial" w:cs="Arial"/>
+          <w:b/>
+          <w:sz w:val="24"/>
+          <w:szCs w:val="24"/>
+        </w:rPr>
+      </w:pPr>
+      <w:r>
+        <w:rPr>
+          <w:rFonts w:ascii="Arial" w:hAnsi="Arial" w:cs="Arial"/>
+          <w:b/>
+          <w:sz w:val="24"/>
+          <w:szCs w:val="24"/>
+        </w:rPr>
+        <w:t>Lista de filtros</w:t>
+      </w:r>
+    </w:p>
+    <w:tbl>
+      <w:tblPr>
+        <w:tblStyle w:val="Tablaconcuadrcula"/>
+        <w:tblW w:w="0" w:type="auto"/>
+        <w:tblLook w:val="04A0" w:firstRow="1" w:lastRow="0" w:firstColumn="1" w:lastColumn="0" w:noHBand="0" w:noVBand="1"/>
+      </w:tblPr>
+      <w:tblGrid>
+        <w:gridCol w:w="4414"/>
+        <w:gridCol w:w="4414"/>
+      </w:tblGrid>
+      <w:tr>
+        <w:tc>
+          <w:tcPr>
+            <w:tcW w:w="4414" w:type="dxa"/>
+            <w:shd w:val="clear" w:color="auto" w:fill="002060"/>
+          </w:tcPr>
+          <w:p>
+            <w:pPr>
+              <w:tabs>
+                <w:tab w:val="left" w:pos="1494"/>
+              </w:tabs>
+              <w:spacing w:line="276" w:lineRule="auto"/>
+              <w:jc w:val="center"/>
+              <w:rPr>
+                <w:rFonts w:ascii="Arial" w:hAnsi="Arial" w:cs="Arial"/>
+                <w:b/>
+                <w:sz w:val="24"/>
+              </w:rPr>
+            </w:pPr>
+            <w:r>
+              <w:rPr>
+                <w:rFonts w:ascii="Arial" w:hAnsi="Arial" w:cs="Arial"/>
+                <w:b/>
+                <w:sz w:val="24"/>
+              </w:rPr>
+              <w:t>Filtro</w:t>
+            </w:r>
+          </w:p>
+        </w:tc>
+        <w:tc>
+          <w:tcPr>
+            <w:tcW w:w="4414" w:type="dxa"/>
+            <w:shd w:val="clear" w:color="auto" w:fill="002060"/>
+          </w:tcPr>
+          <w:p>
+            <w:pPr>
+              <w:tabs>
+                <w:tab w:val="left" w:pos="1494"/>
+              </w:tabs>
+              <w:spacing w:line="276" w:lineRule="auto"/>
+              <w:jc w:val="center"/>
+              <w:rPr>
+                <w:rFonts w:ascii="Arial" w:hAnsi="Arial" w:cs="Arial"/>
+                <w:b/>
+                <w:sz w:val="24"/>
+              </w:rPr>
+            </w:pPr>
+            <w:r>
+              <w:rPr>
+                <w:rFonts w:ascii="Arial" w:hAnsi="Arial" w:cs="Arial"/>
+                <w:b/>
+                <w:sz w:val="24"/>
+              </w:rPr>
+              <w:t xml:space="preserve">Descripción </w:t>
+            </w:r>
+          </w:p>
+        </w:tc>
+      </w:tr>
+      <w:tr>
+        <w:tc>
+          <w:tcPr>
+            <w:tcW w:w="4414" w:type="dxa"/>
+          </w:tcPr>
+          <w:p>
+            <w:pPr>
+              <w:tabs>
+                <w:tab w:val="left" w:pos="1494"/>
+              </w:tabs>
+              <w:spacing w:line="276" w:lineRule="auto"/>
+              <w:rPr>
+                <w:rFonts w:ascii="Arial" w:hAnsi="Arial" w:cs="Arial"/>
+                <w:b/>
+                <w:sz w:val="24"/>
+              </w:rPr>
+            </w:pPr>
+            <w:r>
+              <w:rPr>
+                <w:rFonts w:ascii="Arial" w:hAnsi="Arial" w:cs="Arial"/>
+                <w:b/>
+                <w:noProof/>
+                <w:sz w:val="24"/>
+                <w:lang w:val="es-MX" w:eastAsia="es-MX"/>
+              </w:rPr>
+              <w:t>Solicitud de Pago</w:t>
+            </w:r>
+          </w:p>
+        </w:tc>
+        <w:tc>
+          <w:tcPr>
+            <w:tcW w:w="4414" w:type="dxa"/>
+          </w:tcPr>
+          <w:p>
+            <w:pPr>
+              <w:rPr>
+                <w:rFonts w:ascii="Arial" w:hAnsi="Arial" w:cs="Arial"/>
+                <w:sz w:val="24"/>
+                <w:szCs w:val="24"/>
+              </w:rPr>
+            </w:pPr>
+            <w:r>
+              <w:rPr>
+                <w:rFonts w:ascii="Arial" w:hAnsi="Arial" w:cs="Arial"/>
+                <w:sz w:val="24"/>
+                <w:szCs w:val="24"/>
+              </w:rPr>
+              <w:t>Filtra por tipo de solicitud registrada</w:t>
+            </w:r>
+          </w:p>
+        </w:tc>
+      </w:tr>
+      <w:tr>
+        <w:tc>
+          <w:tcPr>
+            <w:tcW w:w="4414" w:type="dxa"/>
+          </w:tcPr>
+          <w:p>
+            <w:pPr>
+              <w:tabs>
+                <w:tab w:val="left" w:pos="1494"/>
+              </w:tabs>
+              <w:spacing w:line="276" w:lineRule="auto"/>
+              <w:rPr>
+                <w:rFonts w:ascii="Arial" w:hAnsi="Arial" w:cs="Arial"/>
+                <w:b/>
+                <w:sz w:val="24"/>
+              </w:rPr>
+            </w:pPr>
+            <w:r>
+              <w:rPr>
+                <w:rFonts w:ascii="Arial" w:hAnsi="Arial" w:cs="Arial"/>
+                <w:b/>
+                <w:noProof/>
+                <w:sz w:val="24"/>
+                <w:lang w:val="es-MX" w:eastAsia="es-MX"/>
+              </w:rPr>
+              <w:t>Proveedor</w:t>
+            </w:r>
+          </w:p>
+        </w:tc>
+        <w:tc>
+          <w:tcPr>
+            <w:tcW w:w="4414" w:type="dxa"/>
+          </w:tcPr>
+          <w:p>
+            <w:pPr>
+              <w:rPr>
+                <w:rFonts w:ascii="Arial" w:hAnsi="Arial" w:cs="Arial"/>
+                <w:sz w:val="24"/>
+                <w:szCs w:val="24"/>
+              </w:rPr>
+            </w:pPr>
+            <w:r>
+              <w:rPr>
+                <w:rFonts w:ascii="Arial" w:hAnsi="Arial" w:cs="Arial"/>
+                <w:sz w:val="24"/>
+                <w:szCs w:val="24"/>
+              </w:rPr>
+              <w:t>Filtra por proveedores</w:t>
+            </w:r>
+          </w:p>
+        </w:tc>
+      </w:tr>
+      <w:tr>
+        <w:tc>
+          <w:tcPr>
+            <w:tcW w:w="4414" w:type="dxa"/>
+          </w:tcPr>
+          <w:p>
+            <w:pPr>
+              <w:tabs>
+                <w:tab w:val="left" w:pos="1494"/>
+              </w:tabs>
+              <w:spacing w:line="276" w:lineRule="auto"/>
+              <w:rPr>
+                <w:rFonts w:ascii="Arial" w:hAnsi="Arial" w:cs="Arial"/>
+                <w:b/>
+                <w:noProof/>
+                <w:sz w:val="24"/>
+                <w:lang w:val="es-MX" w:eastAsia="es-MX"/>
+              </w:rPr>
+            </w:pPr>
+            <w:r>
+              <w:rPr>
+                <w:rFonts w:ascii="Arial" w:hAnsi="Arial" w:cs="Arial"/>
+                <w:b/>
+                <w:noProof/>
+                <w:sz w:val="24"/>
+                <w:lang w:val="es-MX" w:eastAsia="es-MX"/>
+              </w:rPr>
+              <w:t>Fondo</w:t>
+            </w:r>
+          </w:p>
+        </w:tc>
+        <w:tc>
+          <w:tcPr>
+            <w:tcW w:w="4414" w:type="dxa"/>
+          </w:tcPr>
+          <w:p>
+            <w:pPr>
+              <w:rPr>
+                <w:rFonts w:ascii="Arial" w:hAnsi="Arial" w:cs="Arial"/>
+                <w:sz w:val="24"/>
+                <w:szCs w:val="24"/>
+              </w:rPr>
+            </w:pPr>
+            <w:r>
+              <w:rPr>
+                <w:rFonts w:ascii="Arial" w:hAnsi="Arial" w:cs="Arial"/>
+                <w:sz w:val="24"/>
+                <w:szCs w:val="24"/>
+              </w:rPr>
+              <w:t>F</w:t>
+            </w:r>
+            <w:r>
+              <w:rPr>
+                <w:rFonts w:ascii="Arial" w:hAnsi="Arial" w:cs="Arial"/>
+                <w:sz w:val="24"/>
+                <w:szCs w:val="24"/>
+              </w:rPr>
+              <w:t>iltro por tipo de fondo</w:t>
+            </w:r>
+          </w:p>
+        </w:tc>
+      </w:tr>
+      <w:tr>
+        <w:tc>
+          <w:tcPr>
+            <w:tcW w:w="4414" w:type="dxa"/>
+          </w:tcPr>
+          <w:p>
+            <w:pPr>
+              <w:tabs>
+                <w:tab w:val="left" w:pos="1494"/>
+              </w:tabs>
+              <w:spacing w:line="276" w:lineRule="auto"/>
+              <w:rPr>
+                <w:rFonts w:ascii="Arial" w:hAnsi="Arial" w:cs="Arial"/>
+                <w:b/>
+                <w:noProof/>
+                <w:sz w:val="24"/>
+                <w:lang w:val="es-MX" w:eastAsia="es-MX"/>
+              </w:rPr>
+            </w:pPr>
+            <w:r>
+              <w:rPr>
+                <w:rFonts w:ascii="Arial" w:hAnsi="Arial" w:cs="Arial"/>
+                <w:b/>
+                <w:noProof/>
+                <w:sz w:val="24"/>
+                <w:lang w:val="es-MX" w:eastAsia="es-MX"/>
+              </w:rPr>
+              <w:t>Mes</w:t>
+            </w:r>
+          </w:p>
+        </w:tc>
+        <w:tc>
+          <w:tcPr>
+            <w:tcW w:w="4414" w:type="dxa"/>
+          </w:tcPr>
+          <w:p>
+            <w:pPr>
+              <w:rPr>
+                <w:rFonts w:ascii="Arial" w:hAnsi="Arial" w:cs="Arial"/>
+                <w:sz w:val="24"/>
+                <w:szCs w:val="24"/>
+              </w:rPr>
+            </w:pPr>
+            <w:r>
+              <w:rPr>
+                <w:rFonts w:ascii="Arial" w:hAnsi="Arial" w:cs="Arial"/>
+                <w:sz w:val="24"/>
+                <w:szCs w:val="24"/>
+              </w:rPr>
+              <w:t>Filtro por mes de registro</w:t>
+            </w:r>
+          </w:p>
+        </w:tc>
+      </w:tr>
+    </w:tbl>
+    <w:p>
+      <w:pPr>
+        <w:rPr>
+          <w:rFonts w:ascii="Arial" w:hAnsi="Arial" w:cs="Arial"/>
+          <w:b/>
+          <w:sz w:val="24"/>
+          <w:szCs w:val="24"/>
+        </w:rPr>
+      </w:pPr>
+    </w:p>
+    <w:p>
+      <w:pPr>
+        <w:rPr>
+          <w:rFonts w:ascii="Arial" w:hAnsi="Arial" w:cs="Arial"/>
+          <w:b/>
+          <w:sz w:val="24"/>
+          <w:szCs w:val="24"/>
+        </w:rPr>
+      </w:pPr>
+    </w:p>
+    <w:p>
+      <w:pPr>
+        <w:rPr>
+          <w:rFonts w:ascii="Arial" w:hAnsi="Arial" w:cs="Arial"/>
+          <w:b/>
+          <w:sz w:val="24"/>
+          <w:szCs w:val="24"/>
+        </w:rPr>
+      </w:pPr>
+    </w:p>
+    <w:p>
+      <w:pPr>
+        <w:rPr>
+          <w:rFonts w:ascii="Arial" w:hAnsi="Arial" w:cs="Arial"/>
+          <w:b/>
+          <w:sz w:val="24"/>
+          <w:szCs w:val="24"/>
+        </w:rPr>
+      </w:pPr>
+    </w:p>
+    <w:p>
+      <w:pPr>
+        <w:rPr>
+          <w:rFonts w:ascii="Arial" w:hAnsi="Arial" w:cs="Arial"/>
+          <w:b/>
+          <w:sz w:val="24"/>
+          <w:szCs w:val="24"/>
+        </w:rPr>
+      </w:pPr>
+    </w:p>
+    <w:p>
+      <w:pPr>
+        <w:rPr>
+          <w:rFonts w:ascii="Arial" w:hAnsi="Arial" w:cs="Arial"/>
+          <w:b/>
+          <w:sz w:val="24"/>
+          <w:szCs w:val="24"/>
+        </w:rPr>
+      </w:pPr>
+    </w:p>
+    <w:p>
+      <w:pPr>
+        <w:rPr>
+          <w:rFonts w:ascii="Arial" w:hAnsi="Arial" w:cs="Arial"/>
+          <w:b/>
+          <w:sz w:val="24"/>
+          <w:szCs w:val="24"/>
+        </w:rPr>
+      </w:pPr>
+    </w:p>
+    <w:p>
+      <w:pPr>
+        <w:rPr>
+          <w:rFonts w:ascii="Arial" w:hAnsi="Arial" w:cs="Arial"/>
+          <w:b/>
+          <w:sz w:val="24"/>
+          <w:szCs w:val="24"/>
+        </w:rPr>
+      </w:pPr>
+    </w:p>
+    <w:p>
+      <w:pPr>
+        <w:rPr>
+          <w:rFonts w:ascii="Arial" w:hAnsi="Arial" w:cs="Arial"/>
+          <w:b/>
+          <w:sz w:val="24"/>
+          <w:szCs w:val="24"/>
+        </w:rPr>
+      </w:pPr>
+    </w:p>
+    <w:p>
+      <w:pPr>
+        <w:rPr>
+          <w:rFonts w:ascii="Arial" w:hAnsi="Arial" w:cs="Arial"/>
+          <w:b/>
+          <w:sz w:val="24"/>
+          <w:szCs w:val="24"/>
+        </w:rPr>
+      </w:pPr>
+    </w:p>
+    <w:p>
+      <w:pPr>
+        <w:rPr>
+          <w:rFonts w:ascii="Arial" w:hAnsi="Arial" w:cs="Arial"/>
+          <w:b/>
+          <w:sz w:val="24"/>
+          <w:szCs w:val="24"/>
+        </w:rPr>
+      </w:pPr>
+    </w:p>
+    <w:p>
+      <w:pPr>
+        <w:rPr>
+          <w:rFonts w:ascii="Arial" w:hAnsi="Arial" w:cs="Arial"/>
+          <w:b/>
+          <w:sz w:val="24"/>
+          <w:szCs w:val="24"/>
+        </w:rPr>
+      </w:pPr>
+      <w:r>
+        <w:rPr>
+          <w:rFonts w:ascii="Arial" w:hAnsi="Arial" w:cs="Arial"/>
+          <w:b/>
+          <w:sz w:val="24"/>
+          <w:szCs w:val="24"/>
+        </w:rPr>
+        <w:lastRenderedPageBreak/>
+        <w:t xml:space="preserve">Se </w:t>
+      </w:r>
+      <w:proofErr w:type="gramStart"/>
+      <w:r>
+        <w:rPr>
+          <w:rFonts w:ascii="Arial" w:hAnsi="Arial" w:cs="Arial"/>
+          <w:b/>
+          <w:sz w:val="24"/>
+          <w:szCs w:val="24"/>
+        </w:rPr>
+        <w:t>mostraran</w:t>
+      </w:r>
+      <w:proofErr w:type="gramEnd"/>
+      <w:r>
+        <w:rPr>
+          <w:rFonts w:ascii="Arial" w:hAnsi="Arial" w:cs="Arial"/>
+          <w:b/>
+          <w:sz w:val="24"/>
+          <w:szCs w:val="24"/>
+        </w:rPr>
+        <w:t xml:space="preserve"> los registros correspondientes al filtrado</w:t>
+      </w:r>
+    </w:p>
+    <w:p>
+      <w:pPr>
+        <w:ind w:left="-993"/>
+        <w:rPr>
+          <w:rFonts w:ascii="Arial" w:hAnsi="Arial" w:cs="Arial"/>
+          <w:b/>
+          <w:sz w:val="24"/>
+          <w:szCs w:val="24"/>
+        </w:rPr>
+      </w:pPr>
+      <w:r>
+        <w:rPr>
+          <w:rFonts w:ascii="Arial" w:hAnsi="Arial" w:cs="Arial"/>
+          <w:noProof/>
+          <w:lang w:val="es-MX" w:eastAsia="es-MX"/>
+        </w:rPr>
+        <mc:AlternateContent>
+          <mc:Choice Requires="wps">
+            <w:drawing>
+              <wp:anchor distT="0" distB="0" distL="114300" distR="114300" simplePos="0" relativeHeight="251894784" behindDoc="0" locked="0" layoutInCell="1" allowOverlap="1" wp14:anchorId="67828008" wp14:editId="147699F0">
+                <wp:simplePos x="0" y="0"/>
+                <wp:positionH relativeFrom="margin">
+                  <wp:posOffset>-285115</wp:posOffset>
+                </wp:positionH>
+                <wp:positionV relativeFrom="paragraph">
+                  <wp:posOffset>1465580</wp:posOffset>
                 </wp:positionV>
                 <wp:extent cx="6210544" cy="189914"/>
                 <wp:effectExtent l="19050" t="19050" r="19050" b="19685"/>
@@ -3435,8 +4207,8 @@
           </mc:Choice>
           <mc:Fallback>
             <w:pict>
-              <v:rect w14:anchorId="634C2ABB" id="Rectángulo 45" o:spid="_x0000_s1026" style="position:absolute;margin-left:69.25pt;margin-top:139.45pt;width:489pt;height:14.95pt;z-index:251886592;visibility:visible;mso-wrap-style:square;mso-width-percent:0;mso-height-percent:0;mso-wrap-distance-left:9pt;mso-wrap-distance-top:0;mso-wrap-distance-right:9pt;mso-wrap-distance-bottom:0;mso-position-horizontal:absolute;mso-position-horizontal-relative:page;mso-position-vertical:absolute;mso-position-vertical-relative:text;mso-width-percent:0;mso-height-percent:0;mso-width-relative:margin;mso-height-relative:margin;v-text-anchor:middle" o:gfxdata="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" filled="f" strokecolor="red" strokeweight="2.25pt">
-                <w10:wrap anchorx="page"/>
+              <v:rect w14:anchorId="6A6C4509" id="Rectángulo 45" o:spid="_x0000_s1026" style="position:absolute;margin-left:-22.45pt;margin-top:115.4pt;width:489pt;height:14.95pt;z-index:251894784;visibility:visible;mso-wrap-style:square;mso-width-percent:0;mso-height-percent:0;mso-wrap-distance-left:9pt;mso-wrap-distance-top:0;mso-wrap-distance-right:9pt;mso-wrap-distance-bottom:0;mso-position-horizontal:absolute;mso-position-horizontal-relative:margin;mso-position-vertical:absolute;mso-position-vertical-relative:text;mso-width-percent:0;mso-height-percent:0;mso-width-relative:margin;mso-height-relative:margin;v-text-anchor:middle" o:gfxdata="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" filled="f" strokecolor="red" strokeweight="2.25pt">
+                <w10:wrap anchorx="margin"/>
               </v:rect>
             </w:pict>
           </mc:Fallback>
@@ -3445,22 +4217,13 @@
       <w:r>
         <w:rPr>
           <w:noProof/>
-          <w:lang w:val="es-MX" w:eastAsia="es-MX"/>
-        </w:rPr>
-        <w:t xml:space="preserve"> </w:t>
-      </w:r>
-      <w:bookmarkStart w:id="13" w:name="_GoBack"/>
-      <w:bookmarkEnd w:id="13"/>
-      <w:r>
-        <w:rPr>
-          <w:noProof/>
-          <w:lang w:val="es-MX" w:eastAsia="es-MX"/>
+          <w:lang w:eastAsia="es-MX"/>
         </w:rPr>
         <w:drawing>
-          <wp:inline distT="0" distB="0" distL="0" distR="0" wp14:anchorId="20F5261A" wp14:editId="550BBB7E">
-            <wp:extent cx="6523141" cy="2349305"/>
-            <wp:effectExtent l="152400" t="152400" r="354330" b="356235"/>
-            <wp:docPr id="38" name="Imagen 38"/>
+          <wp:inline distT="0" distB="0" distL="0" distR="0" wp14:anchorId="24FC364D" wp14:editId="7ABBDE98">
+            <wp:extent cx="6408492" cy="2381250"/>
+            <wp:effectExtent l="152400" t="152400" r="354330" b="361950"/>
+            <wp:docPr id="12" name="Imagen 12"/>
             <wp:cNvGraphicFramePr>
               <a:graphicFrameLocks xmlns:a="http://schemas.openxmlformats.org/drawingml/2006/main" noChangeAspect="1"/>
             </wp:cNvGraphicFramePr>
@@ -3472,7 +4235,7 @@
                     <pic:cNvPicPr/>
                   </pic:nvPicPr>
                   <pic:blipFill>
-                    <a:blip r:embed="rId12"/>
+                    <a:blip r:embed="rId13"/>
                     <a:stretch>
                       <a:fillRect/>
                     </a:stretch>
@@ -3480,7 +4243,7 @@
                   <pic:spPr>
                     <a:xfrm>
                       <a:off x="0" y="0"/>
-                      <a:ext cx="6530809" cy="2352067"/>
+                      <a:ext cx="6410793" cy="2382105"/>
                     </a:xfrm>
                     <a:prstGeom prst="rect">
                       <a:avLst/>
@@ -4093,122 +4856,218 @@
     </w:tbl>
     <w:p>
       <w:pPr>
-        <w:ind w:left="-993"/>
-        <w:rPr>
-          <w:rFonts w:ascii="Arial" w:hAnsi="Arial" w:cs="Arial"/>
-          <w:b/>
-          <w:sz w:val="24"/>
-          <w:szCs w:val="24"/>
-        </w:rPr>
-      </w:pPr>
-    </w:p>
-    <w:p>
-      <w:pPr>
-        <w:ind w:left="-993"/>
-        <w:rPr>
-          <w:rFonts w:ascii="Arial" w:hAnsi="Arial" w:cs="Arial"/>
-          <w:b/>
-          <w:sz w:val="24"/>
-          <w:szCs w:val="24"/>
-        </w:rPr>
-      </w:pPr>
-    </w:p>
-    <w:p>
-      <w:pPr>
-        <w:ind w:left="-993"/>
-        <w:rPr>
-          <w:rFonts w:ascii="Arial" w:hAnsi="Arial" w:cs="Arial"/>
-          <w:b/>
-          <w:sz w:val="24"/>
-          <w:szCs w:val="24"/>
-        </w:rPr>
-      </w:pPr>
-    </w:p>
-    <w:p>
-      <w:pPr>
-        <w:ind w:left="-993"/>
-        <w:rPr>
-          <w:rFonts w:ascii="Arial" w:hAnsi="Arial" w:cs="Arial"/>
-          <w:b/>
-          <w:sz w:val="24"/>
-          <w:szCs w:val="24"/>
-        </w:rPr>
-      </w:pPr>
-    </w:p>
-    <w:p>
-      <w:pPr>
-        <w:ind w:left="-993"/>
-        <w:rPr>
-          <w:rFonts w:ascii="Arial" w:hAnsi="Arial" w:cs="Arial"/>
-          <w:b/>
-          <w:sz w:val="24"/>
-          <w:szCs w:val="24"/>
-        </w:rPr>
-      </w:pPr>
-    </w:p>
-    <w:p>
-      <w:pPr>
-        <w:ind w:left="-993"/>
-        <w:rPr>
-          <w:rFonts w:ascii="Arial" w:hAnsi="Arial" w:cs="Arial"/>
-          <w:b/>
-          <w:sz w:val="24"/>
-          <w:szCs w:val="24"/>
-        </w:rPr>
-      </w:pPr>
-    </w:p>
-    <w:p>
-      <w:pPr>
-        <w:ind w:left="-993"/>
-        <w:rPr>
-          <w:rFonts w:ascii="Arial" w:hAnsi="Arial" w:cs="Arial"/>
-          <w:b/>
-          <w:sz w:val="24"/>
-          <w:szCs w:val="24"/>
-        </w:rPr>
-      </w:pPr>
-    </w:p>
-    <w:p>
-      <w:pPr>
-        <w:rPr>
-          <w:rFonts w:ascii="Arial" w:hAnsi="Arial" w:cs="Arial"/>
-          <w:b/>
-          <w:sz w:val="24"/>
-          <w:szCs w:val="24"/>
-        </w:rPr>
-      </w:pPr>
-      <w:r>
-        <w:rPr>
-          <w:rFonts w:ascii="Arial" w:hAnsi="Arial" w:cs="Arial"/>
-          <w:b/>
-          <w:sz w:val="24"/>
-          <w:szCs w:val="24"/>
+        <w:rPr>
+          <w:rFonts w:ascii="Arial" w:hAnsi="Arial" w:cs="Arial"/>
+          <w:b/>
+          <w:sz w:val="24"/>
+          <w:szCs w:val="24"/>
+        </w:rPr>
+      </w:pPr>
+    </w:p>
+    <w:p>
+      <w:pPr>
+        <w:rPr>
+          <w:rFonts w:ascii="Arial" w:hAnsi="Arial" w:cs="Arial"/>
+          <w:b/>
+          <w:sz w:val="24"/>
+          <w:szCs w:val="24"/>
+        </w:rPr>
+      </w:pPr>
+    </w:p>
+    <w:p>
+      <w:pPr>
+        <w:rPr>
+          <w:rFonts w:ascii="Arial" w:hAnsi="Arial" w:cs="Arial"/>
+          <w:b/>
+          <w:sz w:val="24"/>
+          <w:szCs w:val="24"/>
+        </w:rPr>
+      </w:pPr>
+    </w:p>
+    <w:p>
+      <w:pPr>
+        <w:rPr>
+          <w:rFonts w:ascii="Arial" w:hAnsi="Arial" w:cs="Arial"/>
+          <w:b/>
+          <w:sz w:val="24"/>
+          <w:szCs w:val="24"/>
+        </w:rPr>
+      </w:pPr>
+    </w:p>
+    <w:p>
+      <w:pPr>
+        <w:rPr>
+          <w:rFonts w:ascii="Arial" w:hAnsi="Arial" w:cs="Arial"/>
+          <w:b/>
+          <w:sz w:val="24"/>
+          <w:szCs w:val="24"/>
+        </w:rPr>
+      </w:pPr>
+    </w:p>
+    <w:p>
+      <w:pPr>
+        <w:rPr>
+          <w:rFonts w:ascii="Arial" w:hAnsi="Arial" w:cs="Arial"/>
+          <w:b/>
+          <w:sz w:val="24"/>
+          <w:szCs w:val="24"/>
+        </w:rPr>
+      </w:pPr>
+    </w:p>
+    <w:p>
+      <w:pPr>
+        <w:rPr>
+          <w:rFonts w:ascii="Arial" w:hAnsi="Arial" w:cs="Arial"/>
+          <w:b/>
+          <w:sz w:val="24"/>
+          <w:szCs w:val="24"/>
+        </w:rPr>
+      </w:pPr>
+    </w:p>
+    <w:p>
+      <w:pPr>
+        <w:rPr>
+          <w:rFonts w:ascii="Arial" w:hAnsi="Arial" w:cs="Arial"/>
+          <w:b/>
+          <w:sz w:val="24"/>
+          <w:szCs w:val="24"/>
+        </w:rPr>
+      </w:pPr>
+    </w:p>
+    <w:p>
+      <w:pPr>
+        <w:pStyle w:val="Ttulo1"/>
+        <w:spacing w:line="276" w:lineRule="auto"/>
+        <w:jc w:val="center"/>
+        <w:rPr>
+          <w:rFonts w:cs="Arial"/>
+        </w:rPr>
+      </w:pPr>
+      <w:bookmarkStart w:id="13" w:name="_Toc131414270"/>
+      <w:r>
+        <w:rPr>
+          <w:rFonts w:cs="Arial"/>
         </w:rPr>
         <w:lastRenderedPageBreak/>
-        <w:t>Se</w:t>
-      </w:r>
-      <w:r>
-        <w:rPr>
-          <w:rFonts w:ascii="Arial" w:hAnsi="Arial" w:cs="Arial"/>
-          <w:b/>
-          <w:sz w:val="24"/>
-          <w:szCs w:val="24"/>
-        </w:rPr>
-        <w:t xml:space="preserve"> puede utilizar el filtro para filtrar las operaciones por Municipio</w:t>
-      </w:r>
-      <w:r>
-        <w:rPr>
-          <w:rFonts w:ascii="Arial" w:hAnsi="Arial" w:cs="Arial"/>
-          <w:b/>
-          <w:sz w:val="24"/>
-          <w:szCs w:val="24"/>
-        </w:rPr>
-        <w:t>, selecciona un municipio y pulsa el botón “Buscar”</w:t>
-      </w:r>
-    </w:p>
-    <w:p>
-      <w:pPr>
-        <w:ind w:left="-993"/>
+        <w:t>Carga de SPEI´s</w:t>
+      </w:r>
+      <w:bookmarkEnd w:id="13"/>
+    </w:p>
+    <w:p/>
+    <w:p>
+      <w:pPr>
+        <w:rPr>
+          <w:rFonts w:ascii="Arial" w:hAnsi="Arial" w:cs="Arial"/>
+          <w:b/>
+          <w:sz w:val="24"/>
+          <w:szCs w:val="24"/>
+        </w:rPr>
+      </w:pPr>
+      <w:r>
+        <w:rPr>
+          <w:rFonts w:ascii="Arial" w:hAnsi="Arial" w:cs="Arial"/>
+          <w:b/>
+          <w:sz w:val="24"/>
+          <w:szCs w:val="24"/>
+        </w:rPr>
+        <w:t>Para cargar los SPEI</w:t>
+      </w:r>
+      <w:r>
+        <w:rPr>
+          <w:rFonts w:ascii="Arial" w:hAnsi="Arial" w:cs="Arial"/>
+          <w:b/>
+          <w:sz w:val="24"/>
+          <w:szCs w:val="24"/>
+        </w:rPr>
+        <w:t>´s</w:t>
+      </w:r>
+      <w:r>
+        <w:rPr>
+          <w:rFonts w:ascii="Arial" w:hAnsi="Arial" w:cs="Arial"/>
+          <w:b/>
+          <w:sz w:val="24"/>
+          <w:szCs w:val="24"/>
+        </w:rPr>
+        <w:t xml:space="preserve"> se debe seleccionar el</w:t>
+      </w:r>
+      <w:r>
+        <w:rPr>
+          <w:rFonts w:ascii="Arial" w:hAnsi="Arial" w:cs="Arial"/>
+          <w:b/>
+          <w:sz w:val="24"/>
+          <w:szCs w:val="24"/>
+        </w:rPr>
+        <w:t>/los</w:t>
+      </w:r>
+      <w:r>
+        <w:rPr>
+          <w:rFonts w:ascii="Arial" w:hAnsi="Arial" w:cs="Arial"/>
+          <w:b/>
+          <w:sz w:val="24"/>
+          <w:szCs w:val="24"/>
+        </w:rPr>
+        <w:t xml:space="preserve"> “</w:t>
+      </w:r>
+      <w:proofErr w:type="spellStart"/>
+      <w:r>
+        <w:rPr>
+          <w:rFonts w:ascii="Arial" w:hAnsi="Arial" w:cs="Arial"/>
+          <w:b/>
+          <w:sz w:val="24"/>
+          <w:szCs w:val="24"/>
+        </w:rPr>
+        <w:t>Checkbox</w:t>
+      </w:r>
+      <w:proofErr w:type="spellEnd"/>
+      <w:r>
+        <w:rPr>
+          <w:rFonts w:ascii="Arial" w:hAnsi="Arial" w:cs="Arial"/>
+          <w:b/>
+          <w:sz w:val="24"/>
+          <w:szCs w:val="24"/>
+        </w:rPr>
+        <w:t>”</w:t>
+      </w:r>
+      <w:r>
+        <w:rPr>
+          <w:rFonts w:ascii="Arial" w:hAnsi="Arial" w:cs="Arial"/>
+          <w:b/>
+          <w:sz w:val="24"/>
+          <w:szCs w:val="24"/>
+        </w:rPr>
+        <w:t xml:space="preserve"> de los</w:t>
+      </w:r>
+      <w:r>
+        <w:rPr>
+          <w:rFonts w:ascii="Arial" w:hAnsi="Arial" w:cs="Arial"/>
+          <w:b/>
+          <w:sz w:val="24"/>
+          <w:szCs w:val="24"/>
+        </w:rPr>
+        <w:t xml:space="preserve"> registro</w:t>
+      </w:r>
+      <w:r>
+        <w:rPr>
+          <w:rFonts w:ascii="Arial" w:hAnsi="Arial" w:cs="Arial"/>
+          <w:b/>
+          <w:sz w:val="24"/>
+          <w:szCs w:val="24"/>
+        </w:rPr>
+        <w:t>s</w:t>
+      </w:r>
+      <w:r>
+        <w:rPr>
+          <w:rFonts w:ascii="Arial" w:hAnsi="Arial" w:cs="Arial"/>
+          <w:b/>
+          <w:sz w:val="24"/>
+          <w:szCs w:val="24"/>
+        </w:rPr>
+        <w:t xml:space="preserve"> y pulsar el botón “Cargar SPEI´s”</w:t>
+      </w:r>
+    </w:p>
+    <w:p>
+      <w:pPr>
+        <w:ind w:left="-709"/>
         <w:rPr>
           <w:rFonts w:ascii="Arial" w:hAnsi="Arial" w:cs="Arial"/>
           <w:b/>
@@ -4225,18 +5084,18 @@
         <mc:AlternateContent>
           <mc:Choice Requires="wps">
             <w:drawing>
-              <wp:anchor distT="0" distB="0" distL="114300" distR="114300" simplePos="0" relativeHeight="251884544" behindDoc="0" locked="0" layoutInCell="1" allowOverlap="1" wp14:anchorId="13A9620A" wp14:editId="100E1468">
+              <wp:anchor distT="0" distB="0" distL="114300" distR="114300" simplePos="0" relativeHeight="251890688" behindDoc="0" locked="0" layoutInCell="1" allowOverlap="1" wp14:anchorId="60A79330" wp14:editId="22A0D115">
                 <wp:simplePos x="0" y="0"/>
-                <wp:positionH relativeFrom="page">
-                  <wp:posOffset>5887329</wp:posOffset>
+                <wp:positionH relativeFrom="margin">
+                  <wp:posOffset>-248480</wp:posOffset>
                 </wp:positionH>
                 <wp:positionV relativeFrom="paragraph">
-                  <wp:posOffset>1384447</wp:posOffset>
+                  <wp:posOffset>226353</wp:posOffset>
                 </wp:positionV>
-                <wp:extent cx="1111347" cy="231530"/>
-                <wp:effectExtent l="19050" t="19050" r="12700" b="16510"/>
+                <wp:extent cx="323850" cy="234950"/>
+                <wp:effectExtent l="19050" t="19050" r="19050" b="12700"/>
                 <wp:wrapNone/>
-                <wp:docPr id="44" name="Rectángulo 44"/>
+                <wp:docPr id="8" name="Rectángulo 8"/>
                 <wp:cNvGraphicFramePr/>
                 <a:graphic xmlns:a="http://schemas.openxmlformats.org/drawingml/2006/main">
                   <a:graphicData uri="http://schemas.microsoft.com/office/word/2010/wordprocessingShape">
@@ -4245,7 +5104,7 @@
                       <wps:spPr>
                         <a:xfrm>
                           <a:off x="0" y="0"/>
-                          <a:ext cx="1111347" cy="231530"/>
+                          <a:ext cx="323850" cy="234950"/>
                         </a:xfrm>
                         <a:prstGeom prst="rect">
                           <a:avLst/>
@@ -4291,8 +5150,8 @@
           </mc:Choice>
           <mc:Fallback>
             <w:pict>
-              <v:rect w14:anchorId="079191C5" id="Rectángulo 44" o:spid="_x0000_s1026" style="position:absolute;margin-left:463.55pt;margin-top:109pt;width:87.5pt;height:18.25pt;z-index:251884544;visibility:visible;mso-wrap-style:square;mso-width-percent:0;mso-height-percent:0;mso-wrap-distance-left:9pt;mso-wrap-distance-top:0;mso-wrap-distance-right:9pt;mso-wrap-distance-bottom:0;mso-position-horizontal:absolute;mso-position-horizontal-relative:page;mso-position-vertical:absolute;mso-position-vertical-relative:text;mso-width-percent:0;mso-height-percent:0;mso-width-relative:margin;mso-height-relative:margin;v-text-anchor:middle" o:gfxdata="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" filled="f" strokecolor="red" strokeweight="2.25pt">
-                <w10:wrap anchorx="page"/>
+              <v:rect w14:anchorId="25D14C51" id="Rectángulo 8" o:spid="_x0000_s1026" style="position:absolute;margin-left:-19.55pt;margin-top:17.8pt;width:25.5pt;height:18.5pt;z-index:251890688;visibility:visible;mso-wrap-style:square;mso-width-percent:0;mso-height-percent:0;mso-wrap-distance-left:9pt;mso-wrap-distance-top:0;mso-wrap-distance-right:9pt;mso-wrap-distance-bottom:0;mso-position-horizontal:absolute;mso-position-horizontal-relative:margin;mso-position-vertical:absolute;mso-position-vertical-relative:text;mso-width-percent:0;mso-height-percent:0;mso-width-relative:margin;mso-height-relative:margin;v-text-anchor:middle" o:gfxdata="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" filled="f" strokecolor="red" strokeweight="2.25pt">
+                <w10:wrap anchorx="margin"/>
               </v:rect>
             </w:pict>
           </mc:Fallback>
@@ -4307,18 +5166,18 @@
         <mc:AlternateContent>
           <mc:Choice Requires="wps">
             <w:drawing>
-              <wp:anchor distT="0" distB="0" distL="114300" distR="114300" simplePos="0" relativeHeight="251880448" behindDoc="0" locked="0" layoutInCell="1" allowOverlap="1" wp14:anchorId="7C2C93D9" wp14:editId="04079B5D">
+              <wp:anchor distT="0" distB="0" distL="114300" distR="114300" simplePos="0" relativeHeight="251902976" behindDoc="0" locked="0" layoutInCell="1" allowOverlap="1" wp14:anchorId="1FF1AE6F" wp14:editId="6C73EB6A">
                 <wp:simplePos x="0" y="0"/>
-                <wp:positionH relativeFrom="page">
-                  <wp:posOffset>611554</wp:posOffset>
+                <wp:positionH relativeFrom="leftMargin">
+                  <wp:posOffset>869950</wp:posOffset>
                 </wp:positionH>
                 <wp:positionV relativeFrom="paragraph">
-                  <wp:posOffset>778608</wp:posOffset>
+                  <wp:posOffset>1259840</wp:posOffset>
                 </wp:positionV>
-                <wp:extent cx="1111347" cy="541606"/>
-                <wp:effectExtent l="19050" t="19050" r="12700" b="11430"/>
+                <wp:extent cx="215900" cy="342900"/>
+                <wp:effectExtent l="19050" t="19050" r="12700" b="19050"/>
                 <wp:wrapNone/>
-                <wp:docPr id="40" name="Rectángulo 40"/>
+                <wp:docPr id="28" name="Rectángulo 28"/>
                 <wp:cNvGraphicFramePr/>
                 <a:graphic xmlns:a="http://schemas.openxmlformats.org/drawingml/2006/main">
                   <a:graphicData uri="http://schemas.microsoft.com/office/word/2010/wordprocessingShape">
@@ -4327,7 +5186,7 @@
                       <wps:spPr>
                         <a:xfrm>
                           <a:off x="0" y="0"/>
-                          <a:ext cx="1111347" cy="541606"/>
+                          <a:ext cx="215900" cy="342900"/>
                         </a:xfrm>
                         <a:prstGeom prst="rect">
                           <a:avLst/>
@@ -4373,8 +5232,8 @@
           </mc:Choice>
           <mc:Fallback>
             <w:pict>
-              <v:rect w14:anchorId="43319C04" id="Rectángulo 40" o:spid="_x0000_s1026" style="position:absolute;margin-left:48.15pt;margin-top:61.3pt;width:87.5pt;height:42.65pt;z-index:251880448;visibility:visible;mso-wrap-style:square;mso-width-percent:0;mso-height-percent:0;mso-wrap-distance-left:9pt;mso-wrap-distance-top:0;mso-wrap-distance-right:9pt;mso-wrap-distance-bottom:0;mso-position-horizontal:absolute;mso-position-horizontal-relative:page;mso-position-vertical:absolute;mso-position-vertical-relative:text;mso-width-percent:0;mso-height-percent:0;mso-width-relative:margin;mso-height-relative:margin;v-text-anchor:middle" o:gfxdata="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" filled="f" strokecolor="red" strokeweight="2.25pt">
-                <w10:wrap anchorx="page"/>
+              <v:rect w14:anchorId="77F23E5B" id="Rectángulo 28" o:spid="_x0000_s1026" style="position:absolute;margin-left:68.5pt;margin-top:99.2pt;width:17pt;height:27pt;z-index:251902976;visibility:visible;mso-wrap-style:square;mso-width-percent:0;mso-height-percent:0;mso-wrap-distance-left:9pt;mso-wrap-distance-top:0;mso-wrap-distance-right:9pt;mso-wrap-distance-bottom:0;mso-position-horizontal:absolute;mso-position-horizontal-relative:left-margin-area;mso-position-vertical:absolute;mso-position-vertical-relative:text;mso-width-percent:0;mso-height-percent:0;mso-width-relative:margin;mso-height-relative:margin;v-text-anchor:middle" o:gfxdata="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" filled="f" strokecolor="red" strokeweight="2.25pt">
+                <w10:wrap anchorx="margin"/>
               </v:rect>
             </w:pict>
           </mc:Fallback>
@@ -4382,87 +5241,6 @@
       </w:r>
       <w:r>
         <w:rPr>
-          <w:noProof/>
-          <w:lang w:val="es-MX" w:eastAsia="es-MX"/>
-        </w:rPr>
-        <w:drawing>
-          <wp:inline distT="0" distB="0" distL="0" distR="0" wp14:anchorId="7E2EDAAD" wp14:editId="3A003504">
-            <wp:extent cx="6504408" cy="2342271"/>
-            <wp:effectExtent l="152400" t="152400" r="353695" b="363220"/>
-            <wp:docPr id="39" name="Imagen 39"/>
-            <wp:cNvGraphicFramePr>
-              <a:graphicFrameLocks xmlns:a="http://schemas.openxmlformats.org/drawingml/2006/main" noChangeAspect="1"/>
-            </wp:cNvGraphicFramePr>
-            <a:graphic xmlns:a="http://schemas.openxmlformats.org/drawingml/2006/main">
-              <a:graphicData uri="http://schemas.openxmlformats.org/drawingml/2006/picture">
-                <pic:pic xmlns:pic="http://schemas.openxmlformats.org/drawingml/2006/picture">
-                  <pic:nvPicPr>
-                    <pic:cNvPr id="1" name=""/>
-                    <pic:cNvPicPr/>
-                  </pic:nvPicPr>
-                  <pic:blipFill>
-                    <a:blip r:embed="rId12"/>
-                    <a:stretch>
-                      <a:fillRect/>
-                    </a:stretch>
-                  </pic:blipFill>
-                  <pic:spPr>
-                    <a:xfrm>
-                      <a:off x="0" y="0"/>
-                      <a:ext cx="6516848" cy="2346751"/>
-                    </a:xfrm>
-                    <a:prstGeom prst="rect">
-                      <a:avLst/>
-                    </a:prstGeom>
-                    <a:ln>
-                      <a:noFill/>
-                    </a:ln>
-                    <a:effectLst>
-                      <a:outerShdw blurRad="292100" dist="139700" dir="2700000" algn="tl" rotWithShape="0">
-                        <a:srgbClr val="333333">
-                          <a:alpha val="65000"/>
-                        </a:srgbClr>
-                      </a:outerShdw>
-                    </a:effectLst>
-                  </pic:spPr>
-                </pic:pic>
-              </a:graphicData>
-            </a:graphic>
-          </wp:inline>
-        </w:drawing>
-      </w:r>
-    </w:p>
-    <w:p>
-      <w:pPr>
-        <w:rPr>
-          <w:rFonts w:ascii="Arial" w:hAnsi="Arial" w:cs="Arial"/>
-          <w:b/>
-          <w:sz w:val="24"/>
-          <w:szCs w:val="24"/>
-        </w:rPr>
-      </w:pPr>
-      <w:r>
-        <w:rPr>
-          <w:rFonts w:ascii="Arial" w:hAnsi="Arial" w:cs="Arial"/>
-          <w:b/>
-          <w:sz w:val="24"/>
-          <w:szCs w:val="24"/>
-        </w:rPr>
-        <w:t>Se puede descargar los registros utilizando el botón “Exportar”, se desplegará un menú con dos opciones, “descargar en formato CSV” e “Imprimir”</w:t>
-      </w:r>
-    </w:p>
-    <w:p>
-      <w:pPr>
-        <w:ind w:left="-993"/>
-        <w:rPr>
-          <w:rFonts w:ascii="Arial" w:hAnsi="Arial" w:cs="Arial"/>
-          <w:b/>
-          <w:sz w:val="24"/>
-          <w:szCs w:val="24"/>
-        </w:rPr>
-      </w:pPr>
-      <w:r>
-        <w:rPr>
           <w:rFonts w:ascii="Arial" w:hAnsi="Arial" w:cs="Arial"/>
           <w:noProof/>
           <w:lang w:val="es-MX" w:eastAsia="es-MX"/>
@@ -4470,18 +5248,18 @@
         <mc:AlternateContent>
           <mc:Choice Requires="wps">
             <w:drawing>
-              <wp:anchor distT="0" distB="0" distL="114300" distR="114300" simplePos="0" relativeHeight="251882496" behindDoc="0" locked="0" layoutInCell="1" allowOverlap="1" wp14:anchorId="446898A9" wp14:editId="66084FC4">
+              <wp:anchor distT="0" distB="0" distL="114300" distR="114300" simplePos="0" relativeHeight="251892736" behindDoc="0" locked="0" layoutInCell="1" allowOverlap="1" wp14:anchorId="71769BB1" wp14:editId="6A52B49B">
                 <wp:simplePos x="0" y="0"/>
-                <wp:positionH relativeFrom="page">
-                  <wp:posOffset>640080</wp:posOffset>
+                <wp:positionH relativeFrom="leftMargin">
+                  <wp:posOffset>869950</wp:posOffset>
                 </wp:positionH>
                 <wp:positionV relativeFrom="paragraph">
-                  <wp:posOffset>1386889</wp:posOffset>
+                  <wp:posOffset>910590</wp:posOffset>
                 </wp:positionV>
-                <wp:extent cx="703385" cy="260252"/>
-                <wp:effectExtent l="19050" t="19050" r="20955" b="26035"/>
+                <wp:extent cx="177800" cy="171450"/>
+                <wp:effectExtent l="19050" t="19050" r="12700" b="19050"/>
                 <wp:wrapNone/>
-                <wp:docPr id="43" name="Rectángulo 43"/>
+                <wp:docPr id="10" name="Rectángulo 10"/>
                 <wp:cNvGraphicFramePr/>
                 <a:graphic xmlns:a="http://schemas.openxmlformats.org/drawingml/2006/main">
                   <a:graphicData uri="http://schemas.microsoft.com/office/word/2010/wordprocessingShape">
@@ -4490,7 +5268,7 @@
                       <wps:spPr>
                         <a:xfrm>
                           <a:off x="0" y="0"/>
-                          <a:ext cx="703385" cy="260252"/>
+                          <a:ext cx="177800" cy="171450"/>
                         </a:xfrm>
                         <a:prstGeom prst="rect">
                           <a:avLst/>
@@ -4536,8 +5314,8 @@
           </mc:Choice>
           <mc:Fallback>
             <w:pict>
-              <v:rect w14:anchorId="32F4A974" id="Rectángulo 43" o:spid="_x0000_s1026" style="position:absolute;margin-left:50.4pt;margin-top:109.2pt;width:55.4pt;height:20.5pt;z-index:251882496;visibility:visible;mso-wrap-style:square;mso-width-percent:0;mso-height-percent:0;mso-wrap-distance-left:9pt;mso-wrap-distance-top:0;mso-wrap-distance-right:9pt;mso-wrap-distance-bottom:0;mso-position-horizontal:absolute;mso-position-horizontal-relative:page;mso-position-vertical:absolute;mso-position-vertical-relative:text;mso-width-percent:0;mso-height-percent:0;mso-width-relative:margin;mso-height-relative:margin;v-text-anchor:middle" o:gfxdata="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" filled="f" strokecolor="red" strokeweight="2.25pt">
-                <w10:wrap anchorx="page"/>
+              <v:rect w14:anchorId="33571161" id="Rectángulo 10" o:spid="_x0000_s1026" style="position:absolute;margin-left:68.5pt;margin-top:71.7pt;width:14pt;height:13.5pt;z-index:251892736;visibility:visible;mso-wrap-style:square;mso-width-percent:0;mso-height-percent:0;mso-wrap-distance-left:9pt;mso-wrap-distance-top:0;mso-wrap-distance-right:9pt;mso-wrap-distance-bottom:0;mso-position-horizontal:absolute;mso-position-horizontal-relative:left-margin-area;mso-position-vertical:absolute;mso-position-vertical-relative:text;mso-width-percent:0;mso-height-percent:0;mso-width-relative:margin;mso-height-relative:margin;v-text-anchor:middle" o:gfxdata="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" filled="f" strokecolor="red" strokeweight="2.25pt">
+                <w10:wrap anchorx="margin"/>
               </v:rect>
             </w:pict>
           </mc:Fallback>
@@ -4549,10 +5327,10 @@
           <w:lang w:val="es-MX" w:eastAsia="es-MX"/>
         </w:rPr>
         <w:drawing>
-          <wp:inline distT="0" distB="0" distL="0" distR="0" wp14:anchorId="62353F14" wp14:editId="2ABE7F61">
-            <wp:extent cx="6544725" cy="2356338"/>
-            <wp:effectExtent l="152400" t="152400" r="351790" b="368300"/>
-            <wp:docPr id="41" name="Imagen 41"/>
+          <wp:inline distT="0" distB="0" distL="0" distR="0" wp14:anchorId="4AE5C125" wp14:editId="4D6B9843">
+            <wp:extent cx="6243674" cy="1657350"/>
+            <wp:effectExtent l="152400" t="152400" r="367030" b="361950"/>
+            <wp:docPr id="27" name="Imagen 27"/>
             <wp:cNvGraphicFramePr>
               <a:graphicFrameLocks xmlns:a="http://schemas.openxmlformats.org/drawingml/2006/main" noChangeAspect="1"/>
             </wp:cNvGraphicFramePr>
@@ -4564,7 +5342,7 @@
                     <pic:cNvPicPr/>
                   </pic:nvPicPr>
                   <pic:blipFill>
-                    <a:blip r:embed="rId12"/>
+                    <a:blip r:embed="rId14"/>
                     <a:stretch>
                       <a:fillRect/>
                     </a:stretch>
@@ -4572,7 +5350,7 @@
                   <pic:spPr>
                     <a:xfrm>
                       <a:off x="0" y="0"/>
-                      <a:ext cx="6556612" cy="2360618"/>
+                      <a:ext cx="6246973" cy="1658226"/>
                     </a:xfrm>
                     <a:prstGeom prst="rect">
                       <a:avLst/>
@@ -4595,9 +5373,2459 @@
         </w:drawing>
       </w:r>
     </w:p>
+    <w:p>
+      <w:pPr>
+        <w:rPr>
+          <w:rFonts w:ascii="Arial" w:hAnsi="Arial" w:cs="Arial"/>
+          <w:b/>
+          <w:sz w:val="24"/>
+          <w:szCs w:val="24"/>
+        </w:rPr>
+      </w:pPr>
+      <w:r>
+        <w:rPr>
+          <w:rFonts w:ascii="Arial" w:hAnsi="Arial" w:cs="Arial"/>
+          <w:b/>
+          <w:sz w:val="24"/>
+          <w:szCs w:val="24"/>
+        </w:rPr>
+        <w:t>Los SPEI´s se pueden cargar de forma masiva, en formato PDF y renombrados cada uno con su número de “Solicitud de Pago”</w:t>
+      </w:r>
+    </w:p>
+    <w:p>
+      <w:pPr>
+        <w:jc w:val="center"/>
+        <w:rPr>
+          <w:rFonts w:ascii="Arial" w:hAnsi="Arial" w:cs="Arial"/>
+          <w:b/>
+          <w:sz w:val="24"/>
+          <w:szCs w:val="24"/>
+        </w:rPr>
+      </w:pPr>
+      <w:r>
+        <w:rPr>
+          <w:noProof/>
+          <w:lang w:val="es-MX" w:eastAsia="es-MX"/>
+        </w:rPr>
+        <w:drawing>
+          <wp:inline distT="0" distB="0" distL="0" distR="0" wp14:anchorId="4F25BE1C" wp14:editId="3CD9005C">
+            <wp:extent cx="4216400" cy="2608653"/>
+            <wp:effectExtent l="152400" t="152400" r="355600" b="363220"/>
+            <wp:docPr id="32" name="Imagen 32"/>
+            <wp:cNvGraphicFramePr>
+              <a:graphicFrameLocks xmlns:a="http://schemas.openxmlformats.org/drawingml/2006/main" noChangeAspect="1"/>
+            </wp:cNvGraphicFramePr>
+            <a:graphic xmlns:a="http://schemas.openxmlformats.org/drawingml/2006/main">
+              <a:graphicData uri="http://schemas.openxmlformats.org/drawingml/2006/picture">
+                <pic:pic xmlns:pic="http://schemas.openxmlformats.org/drawingml/2006/picture">
+                  <pic:nvPicPr>
+                    <pic:cNvPr id="1" name=""/>
+                    <pic:cNvPicPr/>
+                  </pic:nvPicPr>
+                  <pic:blipFill>
+                    <a:blip r:embed="rId15"/>
+                    <a:stretch>
+                      <a:fillRect/>
+                    </a:stretch>
+                  </pic:blipFill>
+                  <pic:spPr>
+                    <a:xfrm>
+                      <a:off x="0" y="0"/>
+                      <a:ext cx="4233676" cy="2619341"/>
+                    </a:xfrm>
+                    <a:prstGeom prst="rect">
+                      <a:avLst/>
+                    </a:prstGeom>
+                    <a:ln>
+                      <a:noFill/>
+                    </a:ln>
+                    <a:effectLst>
+                      <a:outerShdw blurRad="292100" dist="139700" dir="2700000" algn="tl" rotWithShape="0">
+                        <a:srgbClr val="333333">
+                          <a:alpha val="65000"/>
+                        </a:srgbClr>
+                      </a:outerShdw>
+                    </a:effectLst>
+                  </pic:spPr>
+                </pic:pic>
+              </a:graphicData>
+            </a:graphic>
+          </wp:inline>
+        </w:drawing>
+      </w:r>
+    </w:p>
+    <w:p>
+      <w:pPr>
+        <w:jc w:val="center"/>
+        <w:rPr>
+          <w:rFonts w:ascii="Arial" w:hAnsi="Arial" w:cs="Arial"/>
+          <w:b/>
+          <w:sz w:val="24"/>
+          <w:szCs w:val="24"/>
+        </w:rPr>
+      </w:pPr>
+    </w:p>
+    <w:p>
+      <w:pPr>
+        <w:jc w:val="center"/>
+        <w:rPr>
+          <w:rFonts w:ascii="Arial" w:hAnsi="Arial" w:cs="Arial"/>
+          <w:b/>
+          <w:sz w:val="24"/>
+          <w:szCs w:val="24"/>
+        </w:rPr>
+      </w:pPr>
+    </w:p>
+    <w:p>
+      <w:pPr>
+        <w:jc w:val="center"/>
+        <w:rPr>
+          <w:rFonts w:ascii="Arial" w:hAnsi="Arial" w:cs="Arial"/>
+          <w:b/>
+          <w:sz w:val="24"/>
+          <w:szCs w:val="24"/>
+        </w:rPr>
+      </w:pPr>
+    </w:p>
+    <w:p>
+      <w:pPr>
+        <w:jc w:val="center"/>
+        <w:rPr>
+          <w:rFonts w:ascii="Arial" w:hAnsi="Arial" w:cs="Arial"/>
+          <w:b/>
+          <w:sz w:val="24"/>
+          <w:szCs w:val="24"/>
+        </w:rPr>
+      </w:pPr>
+    </w:p>
+    <w:p>
+      <w:pPr>
+        <w:rPr>
+          <w:rFonts w:ascii="Arial" w:hAnsi="Arial" w:cs="Arial"/>
+          <w:b/>
+          <w:sz w:val="24"/>
+          <w:szCs w:val="24"/>
+        </w:rPr>
+      </w:pPr>
+      <w:r>
+        <w:rPr>
+          <w:rFonts w:ascii="Arial" w:hAnsi="Arial" w:cs="Arial"/>
+          <w:b/>
+          <w:sz w:val="24"/>
+          <w:szCs w:val="24"/>
+        </w:rPr>
+        <w:lastRenderedPageBreak/>
+        <w:t>Si</w:t>
+      </w:r>
+      <w:r>
+        <w:rPr>
+          <w:rFonts w:ascii="Arial" w:hAnsi="Arial" w:cs="Arial"/>
+          <w:b/>
+          <w:sz w:val="24"/>
+          <w:szCs w:val="24"/>
+        </w:rPr>
+        <w:t xml:space="preserve"> coincide </w:t>
+      </w:r>
+      <w:r>
+        <w:rPr>
+          <w:rFonts w:ascii="Arial" w:hAnsi="Arial" w:cs="Arial"/>
+          <w:b/>
+          <w:sz w:val="24"/>
+          <w:szCs w:val="24"/>
+        </w:rPr>
+        <w:t>el número de</w:t>
+      </w:r>
+      <w:r>
+        <w:rPr>
+          <w:rFonts w:ascii="Arial" w:hAnsi="Arial" w:cs="Arial"/>
+          <w:b/>
+          <w:sz w:val="24"/>
+          <w:szCs w:val="24"/>
+        </w:rPr>
+        <w:t xml:space="preserve"> “</w:t>
+      </w:r>
+      <w:r>
+        <w:rPr>
+          <w:rFonts w:ascii="Arial" w:hAnsi="Arial" w:cs="Arial"/>
+          <w:b/>
+          <w:sz w:val="24"/>
+          <w:szCs w:val="24"/>
+        </w:rPr>
+        <w:t>Solicitud de pago</w:t>
+      </w:r>
+      <w:r>
+        <w:rPr>
+          <w:rFonts w:ascii="Arial" w:hAnsi="Arial" w:cs="Arial"/>
+          <w:b/>
+          <w:sz w:val="24"/>
+          <w:szCs w:val="24"/>
+        </w:rPr>
+        <w:t xml:space="preserve">” con el nombre del PDF se </w:t>
+      </w:r>
+      <w:r>
+        <w:rPr>
+          <w:rFonts w:ascii="Arial" w:hAnsi="Arial" w:cs="Arial"/>
+          <w:b/>
+          <w:sz w:val="24"/>
+          <w:szCs w:val="24"/>
+        </w:rPr>
+        <w:t>cargarán</w:t>
+      </w:r>
+      <w:r>
+        <w:rPr>
+          <w:rFonts w:ascii="Arial" w:hAnsi="Arial" w:cs="Arial"/>
+          <w:b/>
+          <w:sz w:val="24"/>
+          <w:szCs w:val="24"/>
+        </w:rPr>
+        <w:t xml:space="preserve"> el total de documentos, en este caso 3/3. Pulsar “Aceptar”</w:t>
+      </w:r>
+    </w:p>
+    <w:p>
+      <w:pPr>
+        <w:rPr>
+          <w:rFonts w:ascii="Arial" w:hAnsi="Arial" w:cs="Arial"/>
+          <w:b/>
+          <w:sz w:val="24"/>
+          <w:szCs w:val="24"/>
+        </w:rPr>
+      </w:pPr>
+    </w:p>
+    <w:p>
+      <w:pPr>
+        <w:rPr>
+          <w:rFonts w:ascii="Arial" w:hAnsi="Arial" w:cs="Arial"/>
+          <w:b/>
+          <w:sz w:val="24"/>
+          <w:szCs w:val="24"/>
+        </w:rPr>
+      </w:pPr>
+      <w:r>
+        <w:rPr>
+          <w:rFonts w:ascii="Arial" w:hAnsi="Arial" w:cs="Arial"/>
+          <w:noProof/>
+          <w:lang w:val="es-MX" w:eastAsia="es-MX"/>
+        </w:rPr>
+        <mc:AlternateContent>
+          <mc:Choice Requires="wps">
+            <w:drawing>
+              <wp:anchor distT="0" distB="0" distL="114300" distR="114300" simplePos="0" relativeHeight="251924480" behindDoc="0" locked="0" layoutInCell="1" allowOverlap="1" wp14:anchorId="203FC505" wp14:editId="0F12C75F">
+                <wp:simplePos x="0" y="0"/>
+                <wp:positionH relativeFrom="leftMargin">
+                  <wp:posOffset>4630464</wp:posOffset>
+                </wp:positionH>
+                <wp:positionV relativeFrom="paragraph">
+                  <wp:posOffset>642623</wp:posOffset>
+                </wp:positionV>
+                <wp:extent cx="685943" cy="498801"/>
+                <wp:effectExtent l="19050" t="19050" r="19050" b="15875"/>
+                <wp:wrapNone/>
+                <wp:docPr id="58" name="Rectángulo 58"/>
+                <wp:cNvGraphicFramePr/>
+                <a:graphic xmlns:a="http://schemas.openxmlformats.org/drawingml/2006/main">
+                  <a:graphicData uri="http://schemas.microsoft.com/office/word/2010/wordprocessingShape">
+                    <wps:wsp>
+                      <wps:cNvSpPr/>
+                      <wps:spPr>
+                        <a:xfrm flipV="1">
+                          <a:off x="0" y="0"/>
+                          <a:ext cx="685943" cy="498801"/>
+                        </a:xfrm>
+                        <a:prstGeom prst="rect">
+                          <a:avLst/>
+                        </a:prstGeom>
+                        <a:noFill/>
+                        <a:ln w="28575">
+                          <a:solidFill>
+                            <a:srgbClr val="FF0000"/>
+                          </a:solidFill>
+                        </a:ln>
+                      </wps:spPr>
+                      <wps:style>
+                        <a:lnRef idx="2">
+                          <a:schemeClr val="accent6"/>
+                        </a:lnRef>
+                        <a:fillRef idx="1">
+                          <a:schemeClr val="lt1"/>
+                        </a:fillRef>
+                        <a:effectRef idx="0">
+                          <a:schemeClr val="accent6"/>
+                        </a:effectRef>
+                        <a:fontRef idx="minor">
+                          <a:schemeClr val="dk1"/>
+                        </a:fontRef>
+                      </wps:style>
+                      <wps:bodyPr rot="0" spcFirstLastPara="0" vertOverflow="overflow" horzOverflow="overflow" vert="horz" wrap="square" lIns="91440" tIns="45720" rIns="91440" bIns="45720" numCol="1" spcCol="0" rtlCol="0" fromWordArt="0" anchor="ctr" anchorCtr="0" forceAA="0" compatLnSpc="1">
+                        <a:prstTxWarp prst="textNoShape">
+                          <a:avLst/>
+                        </a:prstTxWarp>
+                        <a:noAutofit/>
+                      </wps:bodyPr>
+                    </wps:wsp>
+                  </a:graphicData>
+                </a:graphic>
+                <wp14:sizeRelH relativeFrom="margin">
+                  <wp14:pctWidth>0</wp14:pctWidth>
+                </wp14:sizeRelH>
+                <wp14:sizeRelV relativeFrom="margin">
+                  <wp14:pctHeight>0</wp14:pctHeight>
+                </wp14:sizeRelV>
+              </wp:anchor>
+            </w:drawing>
+          </mc:Choice>
+          <mc:Fallback>
+            <w:pict>
+              <v:rect w14:anchorId="2FBF7F21" id="Rectángulo 58" o:spid="_x0000_s1026" style="position:absolute;margin-left:364.6pt;margin-top:50.6pt;width:54pt;height:39.3pt;flip:y;z-index:251924480;visibility:visible;mso-wrap-style:square;mso-width-percent:0;mso-height-percent:0;mso-wrap-distance-left:9pt;mso-wrap-distance-top:0;mso-wrap-distance-right:9pt;mso-wrap-distance-bottom:0;mso-position-horizontal:absolute;mso-position-horizontal-relative:left-margin-area;mso-position-vertical:absolute;mso-position-vertical-relative:text;mso-width-percent:0;mso-height-percent:0;mso-width-relative:margin;mso-height-relative:margin;v-text-anchor:middle" o:gfxdata="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" filled="f" strokecolor="red" strokeweight="2.25pt">
+                <w10:wrap anchorx="margin"/>
+              </v:rect>
+            </w:pict>
+          </mc:Fallback>
+        </mc:AlternateContent>
+      </w:r>
+      <w:r>
+        <w:rPr>
+          <w:noProof/>
+          <w:lang w:val="es-MX" w:eastAsia="es-MX"/>
+        </w:rPr>
+        <w:drawing>
+          <wp:anchor distT="0" distB="0" distL="114300" distR="114300" simplePos="0" relativeHeight="251918336" behindDoc="0" locked="0" layoutInCell="1" allowOverlap="1" wp14:anchorId="61A2EA35" wp14:editId="185CCF93">
+            <wp:simplePos x="0" y="0"/>
+            <wp:positionH relativeFrom="column">
+              <wp:posOffset>2454954</wp:posOffset>
+            </wp:positionH>
+            <wp:positionV relativeFrom="paragraph">
+              <wp:posOffset>178119</wp:posOffset>
+            </wp:positionV>
+            <wp:extent cx="2813685" cy="1485900"/>
+            <wp:effectExtent l="171450" t="152400" r="367665" b="361950"/>
+            <wp:wrapNone/>
+            <wp:docPr id="54" name="Imagen 54"/>
+            <wp:cNvGraphicFramePr>
+              <a:graphicFrameLocks xmlns:a="http://schemas.openxmlformats.org/drawingml/2006/main" noChangeAspect="1"/>
+            </wp:cNvGraphicFramePr>
+            <a:graphic xmlns:a="http://schemas.openxmlformats.org/drawingml/2006/main">
+              <a:graphicData uri="http://schemas.openxmlformats.org/drawingml/2006/picture">
+                <pic:pic xmlns:pic="http://schemas.openxmlformats.org/drawingml/2006/picture">
+                  <pic:nvPicPr>
+                    <pic:cNvPr id="1" name=""/>
+                    <pic:cNvPicPr/>
+                  </pic:nvPicPr>
+                  <pic:blipFill rotWithShape="1">
+                    <a:blip r:embed="rId15">
+                      <a:extLst>
+                        <a:ext uri="{28A0092B-C50C-407E-A947-70E740481C1C}">
+                          <a14:useLocalDpi xmlns:a14="http://schemas.microsoft.com/office/drawing/2010/main" val="0"/>
+                        </a:ext>
+                      </a:extLst>
+                    </a:blip>
+                    <a:srcRect l="3816" t="1" r="-1" b="17911"/>
+                    <a:stretch/>
+                  </pic:blipFill>
+                  <pic:spPr bwMode="auto">
+                    <a:xfrm>
+                      <a:off x="0" y="0"/>
+                      <a:ext cx="2813685" cy="1485900"/>
+                    </a:xfrm>
+                    <a:prstGeom prst="rect">
+                      <a:avLst/>
+                    </a:prstGeom>
+                    <a:ln>
+                      <a:noFill/>
+                    </a:ln>
+                    <a:effectLst>
+                      <a:outerShdw blurRad="292100" dist="139700" dir="2700000" algn="tl" rotWithShape="0">
+                        <a:srgbClr val="333333">
+                          <a:alpha val="65000"/>
+                        </a:srgbClr>
+                      </a:outerShdw>
+                    </a:effectLst>
+                    <a:extLst>
+                      <a:ext uri="{53640926-AAD7-44D8-BBD7-CCE9431645EC}">
+                        <a14:shadowObscured xmlns:a14="http://schemas.microsoft.com/office/drawing/2010/main"/>
+                      </a:ext>
+                    </a:extLst>
+                  </pic:spPr>
+                </pic:pic>
+              </a:graphicData>
+            </a:graphic>
+            <wp14:sizeRelH relativeFrom="page">
+              <wp14:pctWidth>0</wp14:pctWidth>
+            </wp14:sizeRelH>
+            <wp14:sizeRelV relativeFrom="page">
+              <wp14:pctHeight>0</wp14:pctHeight>
+            </wp14:sizeRelV>
+          </wp:anchor>
+        </w:drawing>
+      </w:r>
+      <w:r>
+        <w:rPr>
+          <w:rFonts w:ascii="Arial" w:hAnsi="Arial" w:cs="Arial"/>
+          <w:noProof/>
+          <w:lang w:val="es-MX" w:eastAsia="es-MX"/>
+        </w:rPr>
+        <mc:AlternateContent>
+          <mc:Choice Requires="wps">
+            <w:drawing>
+              <wp:anchor distT="0" distB="0" distL="114300" distR="114300" simplePos="0" relativeHeight="251922432" behindDoc="0" locked="0" layoutInCell="1" allowOverlap="1" wp14:anchorId="7DF05E8F" wp14:editId="4BDB4846">
+                <wp:simplePos x="0" y="0"/>
+                <wp:positionH relativeFrom="leftMargin">
+                  <wp:posOffset>2606284</wp:posOffset>
+                </wp:positionH>
+                <wp:positionV relativeFrom="paragraph">
+                  <wp:posOffset>1180726</wp:posOffset>
+                </wp:positionV>
+                <wp:extent cx="360490" cy="259162"/>
+                <wp:effectExtent l="19050" t="19050" r="20955" b="26670"/>
+                <wp:wrapNone/>
+                <wp:docPr id="57" name="Rectángulo 57"/>
+                <wp:cNvGraphicFramePr/>
+                <a:graphic xmlns:a="http://schemas.openxmlformats.org/drawingml/2006/main">
+                  <a:graphicData uri="http://schemas.microsoft.com/office/word/2010/wordprocessingShape">
+                    <wps:wsp>
+                      <wps:cNvSpPr/>
+                      <wps:spPr>
+                        <a:xfrm flipH="1">
+                          <a:off x="0" y="0"/>
+                          <a:ext cx="360490" cy="259162"/>
+                        </a:xfrm>
+                        <a:prstGeom prst="rect">
+                          <a:avLst/>
+                        </a:prstGeom>
+                        <a:noFill/>
+                        <a:ln w="28575">
+                          <a:solidFill>
+                            <a:srgbClr val="FF0000"/>
+                          </a:solidFill>
+                        </a:ln>
+                      </wps:spPr>
+                      <wps:style>
+                        <a:lnRef idx="2">
+                          <a:schemeClr val="accent6"/>
+                        </a:lnRef>
+                        <a:fillRef idx="1">
+                          <a:schemeClr val="lt1"/>
+                        </a:fillRef>
+                        <a:effectRef idx="0">
+                          <a:schemeClr val="accent6"/>
+                        </a:effectRef>
+                        <a:fontRef idx="minor">
+                          <a:schemeClr val="dk1"/>
+                        </a:fontRef>
+                      </wps:style>
+                      <wps:bodyPr rot="0" spcFirstLastPara="0" vertOverflow="overflow" horzOverflow="overflow" vert="horz" wrap="square" lIns="91440" tIns="45720" rIns="91440" bIns="45720" numCol="1" spcCol="0" rtlCol="0" fromWordArt="0" anchor="ctr" anchorCtr="0" forceAA="0" compatLnSpc="1">
+                        <a:prstTxWarp prst="textNoShape">
+                          <a:avLst/>
+                        </a:prstTxWarp>
+                        <a:noAutofit/>
+                      </wps:bodyPr>
+                    </wps:wsp>
+                  </a:graphicData>
+                </a:graphic>
+                <wp14:sizeRelH relativeFrom="margin">
+                  <wp14:pctWidth>0</wp14:pctWidth>
+                </wp14:sizeRelH>
+                <wp14:sizeRelV relativeFrom="margin">
+                  <wp14:pctHeight>0</wp14:pctHeight>
+                </wp14:sizeRelV>
+              </wp:anchor>
+            </w:drawing>
+          </mc:Choice>
+          <mc:Fallback>
+            <w:pict>
+              <v:rect w14:anchorId="33A49887" id="Rectángulo 57" o:spid="_x0000_s1026" style="position:absolute;margin-left:205.2pt;margin-top:92.95pt;width:28.4pt;height:20.4pt;flip:x;z-index:251922432;visibility:visible;mso-wrap-style:square;mso-width-percent:0;mso-height-percent:0;mso-wrap-distance-left:9pt;mso-wrap-distance-top:0;mso-wrap-distance-right:9pt;mso-wrap-distance-bottom:0;mso-position-horizontal:absolute;mso-position-horizontal-relative:left-margin-area;mso-position-vertical:absolute;mso-position-vertical-relative:text;mso-width-percent:0;mso-height-percent:0;mso-width-relative:margin;mso-height-relative:margin;v-text-anchor:middle" o:gfxdata="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" filled="f" strokecolor="red" strokeweight="2.25pt">
+                <w10:wrap anchorx="margin"/>
+              </v:rect>
+            </w:pict>
+          </mc:Fallback>
+        </mc:AlternateContent>
+      </w:r>
+      <w:r>
+        <w:rPr>
+          <w:rFonts w:ascii="Arial" w:hAnsi="Arial" w:cs="Arial"/>
+          <w:noProof/>
+          <w:lang w:val="es-MX" w:eastAsia="es-MX"/>
+        </w:rPr>
+        <mc:AlternateContent>
+          <mc:Choice Requires="wps">
+            <w:drawing>
+              <wp:anchor distT="0" distB="0" distL="114300" distR="114300" simplePos="0" relativeHeight="251920384" behindDoc="0" locked="0" layoutInCell="1" allowOverlap="1" wp14:anchorId="399D3BDC" wp14:editId="6973EDA0">
+                <wp:simplePos x="0" y="0"/>
+                <wp:positionH relativeFrom="leftMargin">
+                  <wp:posOffset>2611173</wp:posOffset>
+                </wp:positionH>
+                <wp:positionV relativeFrom="paragraph">
+                  <wp:posOffset>828658</wp:posOffset>
+                </wp:positionV>
+                <wp:extent cx="355774" cy="136732"/>
+                <wp:effectExtent l="19050" t="19050" r="25400" b="15875"/>
+                <wp:wrapNone/>
+                <wp:docPr id="56" name="Rectángulo 56"/>
+                <wp:cNvGraphicFramePr/>
+                <a:graphic xmlns:a="http://schemas.openxmlformats.org/drawingml/2006/main">
+                  <a:graphicData uri="http://schemas.microsoft.com/office/word/2010/wordprocessingShape">
+                    <wps:wsp>
+                      <wps:cNvSpPr/>
+                      <wps:spPr>
+                        <a:xfrm flipH="1">
+                          <a:off x="0" y="0"/>
+                          <a:ext cx="355774" cy="136732"/>
+                        </a:xfrm>
+                        <a:prstGeom prst="rect">
+                          <a:avLst/>
+                        </a:prstGeom>
+                        <a:noFill/>
+                        <a:ln w="28575">
+                          <a:solidFill>
+                            <a:srgbClr val="FF0000"/>
+                          </a:solidFill>
+                        </a:ln>
+                      </wps:spPr>
+                      <wps:style>
+                        <a:lnRef idx="2">
+                          <a:schemeClr val="accent6"/>
+                        </a:lnRef>
+                        <a:fillRef idx="1">
+                          <a:schemeClr val="lt1"/>
+                        </a:fillRef>
+                        <a:effectRef idx="0">
+                          <a:schemeClr val="accent6"/>
+                        </a:effectRef>
+                        <a:fontRef idx="minor">
+                          <a:schemeClr val="dk1"/>
+                        </a:fontRef>
+                      </wps:style>
+                      <wps:bodyPr rot="0" spcFirstLastPara="0" vertOverflow="overflow" horzOverflow="overflow" vert="horz" wrap="square" lIns="91440" tIns="45720" rIns="91440" bIns="45720" numCol="1" spcCol="0" rtlCol="0" fromWordArt="0" anchor="ctr" anchorCtr="0" forceAA="0" compatLnSpc="1">
+                        <a:prstTxWarp prst="textNoShape">
+                          <a:avLst/>
+                        </a:prstTxWarp>
+                        <a:noAutofit/>
+                      </wps:bodyPr>
+                    </wps:wsp>
+                  </a:graphicData>
+                </a:graphic>
+                <wp14:sizeRelH relativeFrom="margin">
+                  <wp14:pctWidth>0</wp14:pctWidth>
+                </wp14:sizeRelH>
+                <wp14:sizeRelV relativeFrom="margin">
+                  <wp14:pctHeight>0</wp14:pctHeight>
+                </wp14:sizeRelV>
+              </wp:anchor>
+            </w:drawing>
+          </mc:Choice>
+          <mc:Fallback>
+            <w:pict>
+              <v:rect w14:anchorId="127D06E2" id="Rectángulo 56" o:spid="_x0000_s1026" style="position:absolute;margin-left:205.6pt;margin-top:65.25pt;width:28pt;height:10.75pt;flip:x;z-index:251920384;visibility:visible;mso-wrap-style:square;mso-width-percent:0;mso-height-percent:0;mso-wrap-distance-left:9pt;mso-wrap-distance-top:0;mso-wrap-distance-right:9pt;mso-wrap-distance-bottom:0;mso-position-horizontal:absolute;mso-position-horizontal-relative:left-margin-area;mso-position-vertical:absolute;mso-position-vertical-relative:text;mso-width-percent:0;mso-height-percent:0;mso-width-relative:margin;mso-height-relative:margin;v-text-anchor:middle" o:gfxdata="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" filled="f" strokecolor="red" strokeweight="2.25pt">
+                <w10:wrap anchorx="margin"/>
+              </v:rect>
+            </w:pict>
+          </mc:Fallback>
+        </mc:AlternateContent>
+      </w:r>
+      <w:r>
+        <w:rPr>
+          <w:noProof/>
+          <w:lang w:val="es-MX" w:eastAsia="es-MX"/>
+        </w:rPr>
+        <w:drawing>
+          <wp:inline distT="0" distB="0" distL="0" distR="0" wp14:anchorId="1AE31C67" wp14:editId="10341BC2">
+            <wp:extent cx="2151529" cy="1489710"/>
+            <wp:effectExtent l="152400" t="152400" r="363220" b="358140"/>
+            <wp:docPr id="55" name="Imagen 55"/>
+            <wp:cNvGraphicFramePr>
+              <a:graphicFrameLocks xmlns:a="http://schemas.openxmlformats.org/drawingml/2006/main" noChangeAspect="1"/>
+            </wp:cNvGraphicFramePr>
+            <a:graphic xmlns:a="http://schemas.openxmlformats.org/drawingml/2006/main">
+              <a:graphicData uri="http://schemas.openxmlformats.org/drawingml/2006/picture">
+                <pic:pic xmlns:pic="http://schemas.openxmlformats.org/drawingml/2006/picture">
+                  <pic:nvPicPr>
+                    <pic:cNvPr id="1" name=""/>
+                    <pic:cNvPicPr/>
+                  </pic:nvPicPr>
+                  <pic:blipFill rotWithShape="1">
+                    <a:blip r:embed="rId14"/>
+                    <a:srcRect r="61661"/>
+                    <a:stretch/>
+                  </pic:blipFill>
+                  <pic:spPr bwMode="auto">
+                    <a:xfrm>
+                      <a:off x="0" y="0"/>
+                      <a:ext cx="2151650" cy="1489794"/>
+                    </a:xfrm>
+                    <a:prstGeom prst="rect">
+                      <a:avLst/>
+                    </a:prstGeom>
+                    <a:ln>
+                      <a:noFill/>
+                    </a:ln>
+                    <a:effectLst>
+                      <a:outerShdw blurRad="292100" dist="139700" dir="2700000" algn="tl" rotWithShape="0">
+                        <a:srgbClr val="333333">
+                          <a:alpha val="65000"/>
+                        </a:srgbClr>
+                      </a:outerShdw>
+                    </a:effectLst>
+                    <a:extLst>
+                      <a:ext uri="{53640926-AAD7-44D8-BBD7-CCE9431645EC}">
+                        <a14:shadowObscured xmlns:a14="http://schemas.microsoft.com/office/drawing/2010/main"/>
+                      </a:ext>
+                    </a:extLst>
+                  </pic:spPr>
+                </pic:pic>
+              </a:graphicData>
+            </a:graphic>
+          </wp:inline>
+        </w:drawing>
+      </w:r>
+    </w:p>
+    <w:p>
+      <w:pPr>
+        <w:jc w:val="center"/>
+        <w:rPr>
+          <w:rFonts w:ascii="Arial" w:hAnsi="Arial" w:cs="Arial"/>
+          <w:b/>
+          <w:sz w:val="24"/>
+          <w:szCs w:val="24"/>
+        </w:rPr>
+      </w:pPr>
+      <w:r>
+        <w:rPr>
+          <w:rFonts w:ascii="Arial" w:hAnsi="Arial" w:cs="Arial"/>
+          <w:noProof/>
+          <w:lang w:val="es-MX" w:eastAsia="es-MX"/>
+        </w:rPr>
+        <mc:AlternateContent>
+          <mc:Choice Requires="wps">
+            <w:drawing>
+              <wp:anchor distT="0" distB="0" distL="114300" distR="114300" simplePos="0" relativeHeight="251905024" behindDoc="0" locked="0" layoutInCell="1" allowOverlap="1" wp14:anchorId="33ECEDD7" wp14:editId="37BDD398">
+                <wp:simplePos x="0" y="0"/>
+                <wp:positionH relativeFrom="leftMargin">
+                  <wp:posOffset>2933700</wp:posOffset>
+                </wp:positionH>
+                <wp:positionV relativeFrom="paragraph">
+                  <wp:posOffset>2061845</wp:posOffset>
+                </wp:positionV>
+                <wp:extent cx="825500" cy="374650"/>
+                <wp:effectExtent l="19050" t="19050" r="12700" b="25400"/>
+                <wp:wrapNone/>
+                <wp:docPr id="33" name="Rectángulo 33"/>
+                <wp:cNvGraphicFramePr/>
+                <a:graphic xmlns:a="http://schemas.openxmlformats.org/drawingml/2006/main">
+                  <a:graphicData uri="http://schemas.microsoft.com/office/word/2010/wordprocessingShape">
+                    <wps:wsp>
+                      <wps:cNvSpPr/>
+                      <wps:spPr>
+                        <a:xfrm flipH="1">
+                          <a:off x="0" y="0"/>
+                          <a:ext cx="825500" cy="374650"/>
+                        </a:xfrm>
+                        <a:prstGeom prst="rect">
+                          <a:avLst/>
+                        </a:prstGeom>
+                        <a:noFill/>
+                        <a:ln w="28575">
+                          <a:solidFill>
+                            <a:srgbClr val="FF0000"/>
+                          </a:solidFill>
+                        </a:ln>
+                      </wps:spPr>
+                      <wps:style>
+                        <a:lnRef idx="2">
+                          <a:schemeClr val="accent6"/>
+                        </a:lnRef>
+                        <a:fillRef idx="1">
+                          <a:schemeClr val="lt1"/>
+                        </a:fillRef>
+                        <a:effectRef idx="0">
+                          <a:schemeClr val="accent6"/>
+                        </a:effectRef>
+                        <a:fontRef idx="minor">
+                          <a:schemeClr val="dk1"/>
+                        </a:fontRef>
+                      </wps:style>
+                      <wps:bodyPr rot="0" spcFirstLastPara="0" vertOverflow="overflow" horzOverflow="overflow" vert="horz" wrap="square" lIns="91440" tIns="45720" rIns="91440" bIns="45720" numCol="1" spcCol="0" rtlCol="0" fromWordArt="0" anchor="ctr" anchorCtr="0" forceAA="0" compatLnSpc="1">
+                        <a:prstTxWarp prst="textNoShape">
+                          <a:avLst/>
+                        </a:prstTxWarp>
+                        <a:noAutofit/>
+                      </wps:bodyPr>
+                    </wps:wsp>
+                  </a:graphicData>
+                </a:graphic>
+                <wp14:sizeRelH relativeFrom="margin">
+                  <wp14:pctWidth>0</wp14:pctWidth>
+                </wp14:sizeRelH>
+                <wp14:sizeRelV relativeFrom="margin">
+                  <wp14:pctHeight>0</wp14:pctHeight>
+                </wp14:sizeRelV>
+              </wp:anchor>
+            </w:drawing>
+          </mc:Choice>
+          <mc:Fallback>
+            <w:pict>
+              <v:rect w14:anchorId="53764906" id="Rectángulo 33" o:spid="_x0000_s1026" style="position:absolute;margin-left:231pt;margin-top:162.35pt;width:65pt;height:29.5pt;flip:x;z-index:251905024;visibility:visible;mso-wrap-style:square;mso-width-percent:0;mso-height-percent:0;mso-wrap-distance-left:9pt;mso-wrap-distance-top:0;mso-wrap-distance-right:9pt;mso-wrap-distance-bottom:0;mso-position-horizontal:absolute;mso-position-horizontal-relative:left-margin-area;mso-position-vertical:absolute;mso-position-vertical-relative:text;mso-width-percent:0;mso-height-percent:0;mso-width-relative:margin;mso-height-relative:margin;v-text-anchor:middle" o:gfxdata="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" filled="f" strokecolor="red" strokeweight="2.25pt">
+                <w10:wrap anchorx="margin"/>
+              </v:rect>
+            </w:pict>
+          </mc:Fallback>
+        </mc:AlternateContent>
+      </w:r>
+      <w:r>
+        <w:rPr>
+          <w:rFonts w:ascii="Arial" w:hAnsi="Arial" w:cs="Arial"/>
+          <w:b/>
+          <w:sz w:val="24"/>
+          <w:szCs w:val="24"/>
+        </w:rPr>
+        <w:drawing>
+          <wp:inline distT="0" distB="0" distL="0" distR="0" wp14:anchorId="6825FE88" wp14:editId="1D566F01">
+            <wp:extent cx="2501900" cy="2341601"/>
+            <wp:effectExtent l="152400" t="152400" r="355600" b="363855"/>
+            <wp:docPr id="29" name="Imagen 29"/>
+            <wp:cNvGraphicFramePr>
+              <a:graphicFrameLocks xmlns:a="http://schemas.openxmlformats.org/drawingml/2006/main" noChangeAspect="1"/>
+            </wp:cNvGraphicFramePr>
+            <a:graphic xmlns:a="http://schemas.openxmlformats.org/drawingml/2006/main">
+              <a:graphicData uri="http://schemas.openxmlformats.org/drawingml/2006/picture">
+                <pic:pic xmlns:pic="http://schemas.openxmlformats.org/drawingml/2006/picture">
+                  <pic:nvPicPr>
+                    <pic:cNvPr id="1" name=""/>
+                    <pic:cNvPicPr/>
+                  </pic:nvPicPr>
+                  <pic:blipFill rotWithShape="1">
+                    <a:blip r:embed="rId16"/>
+                    <a:srcRect l="17384" t="5373" r="13074"/>
+                    <a:stretch/>
+                  </pic:blipFill>
+                  <pic:spPr bwMode="auto">
+                    <a:xfrm>
+                      <a:off x="0" y="0"/>
+                      <a:ext cx="2508715" cy="2347979"/>
+                    </a:xfrm>
+                    <a:prstGeom prst="rect">
+                      <a:avLst/>
+                    </a:prstGeom>
+                    <a:ln>
+                      <a:noFill/>
+                    </a:ln>
+                    <a:effectLst>
+                      <a:outerShdw blurRad="292100" dist="139700" dir="2700000" algn="tl" rotWithShape="0">
+                        <a:srgbClr val="333333">
+                          <a:alpha val="65000"/>
+                        </a:srgbClr>
+                      </a:outerShdw>
+                    </a:effectLst>
+                    <a:extLst>
+                      <a:ext uri="{53640926-AAD7-44D8-BBD7-CCE9431645EC}">
+                        <a14:shadowObscured xmlns:a14="http://schemas.microsoft.com/office/drawing/2010/main"/>
+                      </a:ext>
+                    </a:extLst>
+                  </pic:spPr>
+                </pic:pic>
+              </a:graphicData>
+            </a:graphic>
+          </wp:inline>
+        </w:drawing>
+      </w:r>
+    </w:p>
+    <w:p>
+      <w:pPr>
+        <w:jc w:val="center"/>
+        <w:rPr>
+          <w:rFonts w:ascii="Arial" w:hAnsi="Arial" w:cs="Arial"/>
+          <w:b/>
+          <w:sz w:val="24"/>
+          <w:szCs w:val="24"/>
+        </w:rPr>
+      </w:pPr>
+    </w:p>
+    <w:p>
+      <w:pPr>
+        <w:jc w:val="center"/>
+        <w:rPr>
+          <w:rFonts w:ascii="Arial" w:hAnsi="Arial" w:cs="Arial"/>
+          <w:b/>
+          <w:sz w:val="24"/>
+          <w:szCs w:val="24"/>
+        </w:rPr>
+      </w:pPr>
+    </w:p>
+    <w:p>
+      <w:pPr>
+        <w:jc w:val="center"/>
+        <w:rPr>
+          <w:rFonts w:ascii="Arial" w:hAnsi="Arial" w:cs="Arial"/>
+          <w:b/>
+          <w:sz w:val="24"/>
+          <w:szCs w:val="24"/>
+        </w:rPr>
+      </w:pPr>
+    </w:p>
+    <w:p>
+      <w:pPr>
+        <w:jc w:val="center"/>
+        <w:rPr>
+          <w:rFonts w:ascii="Arial" w:hAnsi="Arial" w:cs="Arial"/>
+          <w:b/>
+          <w:sz w:val="24"/>
+          <w:szCs w:val="24"/>
+        </w:rPr>
+      </w:pPr>
+    </w:p>
+    <w:p>
+      <w:pPr>
+        <w:jc w:val="center"/>
+        <w:rPr>
+          <w:rFonts w:ascii="Arial" w:hAnsi="Arial" w:cs="Arial"/>
+          <w:b/>
+          <w:sz w:val="24"/>
+          <w:szCs w:val="24"/>
+        </w:rPr>
+      </w:pPr>
+    </w:p>
+    <w:p>
+      <w:pPr>
+        <w:jc w:val="center"/>
+        <w:rPr>
+          <w:rFonts w:ascii="Arial" w:hAnsi="Arial" w:cs="Arial"/>
+          <w:b/>
+          <w:sz w:val="24"/>
+          <w:szCs w:val="24"/>
+        </w:rPr>
+      </w:pPr>
+    </w:p>
+    <w:p>
+      <w:pPr>
+        <w:jc w:val="center"/>
+        <w:rPr>
+          <w:rFonts w:ascii="Arial" w:hAnsi="Arial" w:cs="Arial"/>
+          <w:b/>
+          <w:sz w:val="24"/>
+          <w:szCs w:val="24"/>
+        </w:rPr>
+      </w:pPr>
+    </w:p>
+    <w:p>
+      <w:pPr>
+        <w:rPr>
+          <w:rFonts w:ascii="Arial" w:hAnsi="Arial" w:cs="Arial"/>
+          <w:b/>
+          <w:sz w:val="24"/>
+          <w:szCs w:val="24"/>
+        </w:rPr>
+      </w:pPr>
+    </w:p>
+    <w:p>
+      <w:pPr>
+        <w:pStyle w:val="Ttulo1"/>
+        <w:spacing w:line="276" w:lineRule="auto"/>
+        <w:jc w:val="center"/>
+        <w:rPr>
+          <w:rFonts w:cs="Arial"/>
+        </w:rPr>
+      </w:pPr>
+      <w:bookmarkStart w:id="14" w:name="_Toc131414271"/>
+      <w:r>
+        <w:rPr>
+          <w:rFonts w:cs="Arial"/>
+        </w:rPr>
+        <w:lastRenderedPageBreak/>
+        <w:t>Administrador</w:t>
+      </w:r>
+      <w:r>
+        <w:rPr>
+          <w:rFonts w:cs="Arial"/>
+        </w:rPr>
+        <w:t xml:space="preserve"> de SPEI´s</w:t>
+      </w:r>
+      <w:bookmarkEnd w:id="14"/>
+    </w:p>
+    <w:p>
+      <w:pPr>
+        <w:rPr>
+          <w:rFonts w:ascii="Arial" w:hAnsi="Arial" w:cs="Arial"/>
+          <w:b/>
+          <w:sz w:val="24"/>
+          <w:szCs w:val="24"/>
+        </w:rPr>
+      </w:pPr>
+    </w:p>
+    <w:p>
+      <w:pPr>
+        <w:rPr>
+          <w:rFonts w:ascii="Arial" w:hAnsi="Arial" w:cs="Arial"/>
+          <w:b/>
+          <w:sz w:val="24"/>
+          <w:szCs w:val="24"/>
+        </w:rPr>
+      </w:pPr>
+      <w:r>
+        <w:rPr>
+          <w:rFonts w:ascii="Arial" w:hAnsi="Arial" w:cs="Arial"/>
+          <w:b/>
+          <w:sz w:val="24"/>
+          <w:szCs w:val="24"/>
+        </w:rPr>
+        <w:t>Usar el botón “Administrar de SPEI´s”</w:t>
+      </w:r>
+    </w:p>
+    <w:p>
+      <w:pPr>
+        <w:ind w:left="-993"/>
+        <w:rPr>
+          <w:rFonts w:ascii="Arial" w:hAnsi="Arial" w:cs="Arial"/>
+          <w:b/>
+          <w:sz w:val="24"/>
+          <w:szCs w:val="24"/>
+        </w:rPr>
+      </w:pPr>
+      <w:r>
+        <w:rPr>
+          <w:rFonts w:ascii="Arial" w:hAnsi="Arial" w:cs="Arial"/>
+          <w:noProof/>
+          <w:lang w:val="es-MX" w:eastAsia="es-MX"/>
+        </w:rPr>
+        <mc:AlternateContent>
+          <mc:Choice Requires="wps">
+            <w:drawing>
+              <wp:anchor distT="0" distB="0" distL="114300" distR="114300" simplePos="0" relativeHeight="251907072" behindDoc="0" locked="0" layoutInCell="1" allowOverlap="1" wp14:anchorId="4B398273" wp14:editId="5F85D1F8">
+                <wp:simplePos x="0" y="0"/>
+                <wp:positionH relativeFrom="leftMargin">
+                  <wp:align>right</wp:align>
+                </wp:positionH>
+                <wp:positionV relativeFrom="paragraph">
+                  <wp:posOffset>475615</wp:posOffset>
+                </wp:positionV>
+                <wp:extent cx="234950" cy="152400"/>
+                <wp:effectExtent l="19050" t="19050" r="12700" b="19050"/>
+                <wp:wrapNone/>
+                <wp:docPr id="34" name="Rectángulo 34"/>
+                <wp:cNvGraphicFramePr/>
+                <a:graphic xmlns:a="http://schemas.openxmlformats.org/drawingml/2006/main">
+                  <a:graphicData uri="http://schemas.microsoft.com/office/word/2010/wordprocessingShape">
+                    <wps:wsp>
+                      <wps:cNvSpPr/>
+                      <wps:spPr>
+                        <a:xfrm flipV="1">
+                          <a:off x="0" y="0"/>
+                          <a:ext cx="234950" cy="152400"/>
+                        </a:xfrm>
+                        <a:prstGeom prst="rect">
+                          <a:avLst/>
+                        </a:prstGeom>
+                        <a:noFill/>
+                        <a:ln w="28575">
+                          <a:solidFill>
+                            <a:srgbClr val="FF0000"/>
+                          </a:solidFill>
+                        </a:ln>
+                      </wps:spPr>
+                      <wps:style>
+                        <a:lnRef idx="2">
+                          <a:schemeClr val="accent6"/>
+                        </a:lnRef>
+                        <a:fillRef idx="1">
+                          <a:schemeClr val="lt1"/>
+                        </a:fillRef>
+                        <a:effectRef idx="0">
+                          <a:schemeClr val="accent6"/>
+                        </a:effectRef>
+                        <a:fontRef idx="minor">
+                          <a:schemeClr val="dk1"/>
+                        </a:fontRef>
+                      </wps:style>
+                      <wps:bodyPr rot="0" spcFirstLastPara="0" vertOverflow="overflow" horzOverflow="overflow" vert="horz" wrap="square" lIns="91440" tIns="45720" rIns="91440" bIns="45720" numCol="1" spcCol="0" rtlCol="0" fromWordArt="0" anchor="ctr" anchorCtr="0" forceAA="0" compatLnSpc="1">
+                        <a:prstTxWarp prst="textNoShape">
+                          <a:avLst/>
+                        </a:prstTxWarp>
+                        <a:noAutofit/>
+                      </wps:bodyPr>
+                    </wps:wsp>
+                  </a:graphicData>
+                </a:graphic>
+                <wp14:sizeRelH relativeFrom="margin">
+                  <wp14:pctWidth>0</wp14:pctWidth>
+                </wp14:sizeRelH>
+                <wp14:sizeRelV relativeFrom="margin">
+                  <wp14:pctHeight>0</wp14:pctHeight>
+                </wp14:sizeRelV>
+              </wp:anchor>
+            </w:drawing>
+          </mc:Choice>
+          <mc:Fallback>
+            <w:pict>
+              <v:rect w14:anchorId="0317A84A" id="Rectángulo 34" o:spid="_x0000_s1026" style="position:absolute;margin-left:-32.7pt;margin-top:37.45pt;width:18.5pt;height:12pt;flip:y;z-index:251907072;visibility:visible;mso-wrap-style:square;mso-width-percent:0;mso-height-percent:0;mso-wrap-distance-left:9pt;mso-wrap-distance-top:0;mso-wrap-distance-right:9pt;mso-wrap-distance-bottom:0;mso-position-horizontal:right;mso-position-horizontal-relative:left-margin-area;mso-position-vertical:absolute;mso-position-vertical-relative:text;mso-width-percent:0;mso-height-percent:0;mso-width-relative:margin;mso-height-relative:margin;v-text-anchor:middle" o:gfxdata="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" filled="f" strokecolor="red" strokeweight="2.25pt">
+                <w10:wrap anchorx="margin"/>
+              </v:rect>
+            </w:pict>
+          </mc:Fallback>
+        </mc:AlternateContent>
+      </w:r>
+      <w:r>
+        <w:rPr>
+          <w:noProof/>
+          <w:lang w:eastAsia="es-MX"/>
+        </w:rPr>
+        <w:drawing>
+          <wp:inline distT="0" distB="0" distL="0" distR="0" wp14:anchorId="7933E9F0" wp14:editId="5B45BD25">
+            <wp:extent cx="6518762" cy="552450"/>
+            <wp:effectExtent l="152400" t="152400" r="358775" b="361950"/>
+            <wp:docPr id="9" name="Imagen 9"/>
+            <wp:cNvGraphicFramePr>
+              <a:graphicFrameLocks xmlns:a="http://schemas.openxmlformats.org/drawingml/2006/main" noChangeAspect="1"/>
+            </wp:cNvGraphicFramePr>
+            <a:graphic xmlns:a="http://schemas.openxmlformats.org/drawingml/2006/main">
+              <a:graphicData uri="http://schemas.openxmlformats.org/drawingml/2006/picture">
+                <pic:pic xmlns:pic="http://schemas.openxmlformats.org/drawingml/2006/picture">
+                  <pic:nvPicPr>
+                    <pic:cNvPr id="1" name=""/>
+                    <pic:cNvPicPr/>
+                  </pic:nvPicPr>
+                  <pic:blipFill>
+                    <a:blip r:embed="rId17"/>
+                    <a:stretch>
+                      <a:fillRect/>
+                    </a:stretch>
+                  </pic:blipFill>
+                  <pic:spPr>
+                    <a:xfrm>
+                      <a:off x="0" y="0"/>
+                      <a:ext cx="6524288" cy="552918"/>
+                    </a:xfrm>
+                    <a:prstGeom prst="rect">
+                      <a:avLst/>
+                    </a:prstGeom>
+                    <a:ln>
+                      <a:noFill/>
+                    </a:ln>
+                    <a:effectLst>
+                      <a:outerShdw blurRad="292100" dist="139700" dir="2700000" algn="tl" rotWithShape="0">
+                        <a:srgbClr val="333333">
+                          <a:alpha val="65000"/>
+                        </a:srgbClr>
+                      </a:outerShdw>
+                    </a:effectLst>
+                  </pic:spPr>
+                </pic:pic>
+              </a:graphicData>
+            </a:graphic>
+          </wp:inline>
+        </w:drawing>
+      </w:r>
+    </w:p>
+    <w:p>
+      <w:pPr>
+        <w:rPr>
+          <w:rFonts w:ascii="Arial" w:hAnsi="Arial" w:cs="Arial"/>
+          <w:b/>
+          <w:sz w:val="24"/>
+          <w:szCs w:val="24"/>
+        </w:rPr>
+      </w:pPr>
+      <w:r>
+        <w:rPr>
+          <w:rFonts w:ascii="Arial" w:hAnsi="Arial" w:cs="Arial"/>
+          <w:b/>
+          <w:sz w:val="24"/>
+          <w:szCs w:val="24"/>
+        </w:rPr>
+        <w:t>El administrador muestra los SPEI´s relacionados con el registro</w:t>
+      </w:r>
+    </w:p>
+    <w:p>
+      <w:pPr>
+        <w:ind w:left="-993"/>
+        <w:rPr>
+          <w:rFonts w:ascii="Arial" w:hAnsi="Arial" w:cs="Arial"/>
+          <w:b/>
+          <w:sz w:val="24"/>
+          <w:szCs w:val="24"/>
+        </w:rPr>
+      </w:pPr>
+      <w:r>
+        <w:rPr>
+          <w:rFonts w:ascii="Arial" w:hAnsi="Arial" w:cs="Arial"/>
+          <w:noProof/>
+          <w:lang w:val="es-MX" w:eastAsia="es-MX"/>
+        </w:rPr>
+        <mc:AlternateContent>
+          <mc:Choice Requires="wps">
+            <w:drawing>
+              <wp:anchor distT="0" distB="0" distL="114300" distR="114300" simplePos="0" relativeHeight="251911168" behindDoc="0" locked="0" layoutInCell="1" allowOverlap="1" wp14:anchorId="5558A116" wp14:editId="1C5703A4">
+                <wp:simplePos x="0" y="0"/>
+                <wp:positionH relativeFrom="leftMargin">
+                  <wp:posOffset>1149112</wp:posOffset>
+                </wp:positionH>
+                <wp:positionV relativeFrom="paragraph">
+                  <wp:posOffset>498543</wp:posOffset>
+                </wp:positionV>
+                <wp:extent cx="1174750" cy="458864"/>
+                <wp:effectExtent l="19050" t="19050" r="25400" b="17780"/>
+                <wp:wrapNone/>
+                <wp:docPr id="46" name="Rectángulo 46"/>
+                <wp:cNvGraphicFramePr/>
+                <a:graphic xmlns:a="http://schemas.openxmlformats.org/drawingml/2006/main">
+                  <a:graphicData uri="http://schemas.microsoft.com/office/word/2010/wordprocessingShape">
+                    <wps:wsp>
+                      <wps:cNvSpPr/>
+                      <wps:spPr>
+                        <a:xfrm flipH="1" flipV="1">
+                          <a:off x="0" y="0"/>
+                          <a:ext cx="1174750" cy="458864"/>
+                        </a:xfrm>
+                        <a:prstGeom prst="rect">
+                          <a:avLst/>
+                        </a:prstGeom>
+                        <a:noFill/>
+                        <a:ln w="28575">
+                          <a:solidFill>
+                            <a:srgbClr val="FF0000"/>
+                          </a:solidFill>
+                        </a:ln>
+                      </wps:spPr>
+                      <wps:style>
+                        <a:lnRef idx="2">
+                          <a:schemeClr val="accent6"/>
+                        </a:lnRef>
+                        <a:fillRef idx="1">
+                          <a:schemeClr val="lt1"/>
+                        </a:fillRef>
+                        <a:effectRef idx="0">
+                          <a:schemeClr val="accent6"/>
+                        </a:effectRef>
+                        <a:fontRef idx="minor">
+                          <a:schemeClr val="dk1"/>
+                        </a:fontRef>
+                      </wps:style>
+                      <wps:bodyPr rot="0" spcFirstLastPara="0" vertOverflow="overflow" horzOverflow="overflow" vert="horz" wrap="square" lIns="91440" tIns="45720" rIns="91440" bIns="45720" numCol="1" spcCol="0" rtlCol="0" fromWordArt="0" anchor="ctr" anchorCtr="0" forceAA="0" compatLnSpc="1">
+                        <a:prstTxWarp prst="textNoShape">
+                          <a:avLst/>
+                        </a:prstTxWarp>
+                        <a:noAutofit/>
+                      </wps:bodyPr>
+                    </wps:wsp>
+                  </a:graphicData>
+                </a:graphic>
+                <wp14:sizeRelH relativeFrom="margin">
+                  <wp14:pctWidth>0</wp14:pctWidth>
+                </wp14:sizeRelH>
+                <wp14:sizeRelV relativeFrom="margin">
+                  <wp14:pctHeight>0</wp14:pctHeight>
+                </wp14:sizeRelV>
+              </wp:anchor>
+            </w:drawing>
+          </mc:Choice>
+          <mc:Fallback>
+            <w:pict>
+              <v:rect w14:anchorId="75562692" id="Rectángulo 46" o:spid="_x0000_s1026" style="position:absolute;margin-left:90.5pt;margin-top:39.25pt;width:92.5pt;height:36.15pt;flip:x y;z-index:251911168;visibility:visible;mso-wrap-style:square;mso-width-percent:0;mso-height-percent:0;mso-wrap-distance-left:9pt;mso-wrap-distance-top:0;mso-wrap-distance-right:9pt;mso-wrap-distance-bottom:0;mso-position-horizontal:absolute;mso-position-horizontal-relative:left-margin-area;mso-position-vertical:absolute;mso-position-vertical-relative:text;mso-width-percent:0;mso-height-percent:0;mso-width-relative:margin;mso-height-relative:margin;v-text-anchor:middle" o:gfxdata="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" filled="f" strokecolor="red" strokeweight="2.25pt">
+                <w10:wrap anchorx="margin"/>
+              </v:rect>
+            </w:pict>
+          </mc:Fallback>
+        </mc:AlternateContent>
+      </w:r>
+      <w:r>
+        <w:rPr>
+          <w:noProof/>
+          <w:lang w:eastAsia="es-MX"/>
+        </w:rPr>
+        <w:drawing>
+          <wp:inline distT="0" distB="0" distL="0" distR="0" wp14:anchorId="4A3FAB3A" wp14:editId="7528054D">
+            <wp:extent cx="6509046" cy="806450"/>
+            <wp:effectExtent l="152400" t="152400" r="368300" b="355600"/>
+            <wp:docPr id="7" name="Imagen 7"/>
+            <wp:cNvGraphicFramePr>
+              <a:graphicFrameLocks xmlns:a="http://schemas.openxmlformats.org/drawingml/2006/main" noChangeAspect="1"/>
+            </wp:cNvGraphicFramePr>
+            <a:graphic xmlns:a="http://schemas.openxmlformats.org/drawingml/2006/main">
+              <a:graphicData uri="http://schemas.openxmlformats.org/drawingml/2006/picture">
+                <pic:pic xmlns:pic="http://schemas.openxmlformats.org/drawingml/2006/picture">
+                  <pic:nvPicPr>
+                    <pic:cNvPr id="1" name=""/>
+                    <pic:cNvPicPr/>
+                  </pic:nvPicPr>
+                  <pic:blipFill>
+                    <a:blip r:embed="rId18"/>
+                    <a:stretch>
+                      <a:fillRect/>
+                    </a:stretch>
+                  </pic:blipFill>
+                  <pic:spPr>
+                    <a:xfrm>
+                      <a:off x="0" y="0"/>
+                      <a:ext cx="6512138" cy="806833"/>
+                    </a:xfrm>
+                    <a:prstGeom prst="rect">
+                      <a:avLst/>
+                    </a:prstGeom>
+                    <a:ln>
+                      <a:noFill/>
+                    </a:ln>
+                    <a:effectLst>
+                      <a:outerShdw blurRad="292100" dist="139700" dir="2700000" algn="tl" rotWithShape="0">
+                        <a:srgbClr val="333333">
+                          <a:alpha val="65000"/>
+                        </a:srgbClr>
+                      </a:outerShdw>
+                    </a:effectLst>
+                  </pic:spPr>
+                </pic:pic>
+              </a:graphicData>
+            </a:graphic>
+          </wp:inline>
+        </w:drawing>
+      </w:r>
+    </w:p>
+    <w:p>
+      <w:pPr>
+        <w:rPr>
+          <w:rFonts w:ascii="Arial" w:hAnsi="Arial" w:cs="Arial"/>
+          <w:b/>
+          <w:sz w:val="24"/>
+          <w:szCs w:val="24"/>
+        </w:rPr>
+      </w:pPr>
+      <w:r>
+        <w:rPr>
+          <w:rFonts w:ascii="Arial" w:hAnsi="Arial" w:cs="Arial"/>
+          <w:b/>
+          <w:sz w:val="24"/>
+          <w:szCs w:val="24"/>
+        </w:rPr>
+        <w:t>Se pueden agregar nuevos SPEI´s pulsando el botón “Agregar”</w:t>
+      </w:r>
+    </w:p>
+    <w:p>
+      <w:pPr>
+        <w:ind w:left="-993"/>
+        <w:rPr>
+          <w:rFonts w:ascii="Arial" w:hAnsi="Arial" w:cs="Arial"/>
+          <w:b/>
+          <w:sz w:val="24"/>
+          <w:szCs w:val="24"/>
+        </w:rPr>
+      </w:pPr>
+      <w:r>
+        <w:rPr>
+          <w:rFonts w:ascii="Arial" w:hAnsi="Arial" w:cs="Arial"/>
+          <w:noProof/>
+          <w:lang w:val="es-MX" w:eastAsia="es-MX"/>
+        </w:rPr>
+        <mc:AlternateContent>
+          <mc:Choice Requires="wps">
+            <w:drawing>
+              <wp:anchor distT="0" distB="0" distL="114300" distR="114300" simplePos="0" relativeHeight="251909120" behindDoc="0" locked="0" layoutInCell="1" allowOverlap="1" wp14:anchorId="027155F1" wp14:editId="7F818519">
+                <wp:simplePos x="0" y="0"/>
+                <wp:positionH relativeFrom="leftMargin">
+                  <wp:posOffset>584835</wp:posOffset>
+                </wp:positionH>
+                <wp:positionV relativeFrom="paragraph">
+                  <wp:posOffset>187960</wp:posOffset>
+                </wp:positionV>
+                <wp:extent cx="336550" cy="215900"/>
+                <wp:effectExtent l="19050" t="19050" r="25400" b="12700"/>
+                <wp:wrapNone/>
+                <wp:docPr id="35" name="Rectángulo 35"/>
+                <wp:cNvGraphicFramePr/>
+                <a:graphic xmlns:a="http://schemas.openxmlformats.org/drawingml/2006/main">
+                  <a:graphicData uri="http://schemas.microsoft.com/office/word/2010/wordprocessingShape">
+                    <wps:wsp>
+                      <wps:cNvSpPr/>
+                      <wps:spPr>
+                        <a:xfrm flipV="1">
+                          <a:off x="0" y="0"/>
+                          <a:ext cx="336550" cy="215900"/>
+                        </a:xfrm>
+                        <a:prstGeom prst="rect">
+                          <a:avLst/>
+                        </a:prstGeom>
+                        <a:noFill/>
+                        <a:ln w="28575">
+                          <a:solidFill>
+                            <a:srgbClr val="FF0000"/>
+                          </a:solidFill>
+                        </a:ln>
+                      </wps:spPr>
+                      <wps:style>
+                        <a:lnRef idx="2">
+                          <a:schemeClr val="accent6"/>
+                        </a:lnRef>
+                        <a:fillRef idx="1">
+                          <a:schemeClr val="lt1"/>
+                        </a:fillRef>
+                        <a:effectRef idx="0">
+                          <a:schemeClr val="accent6"/>
+                        </a:effectRef>
+                        <a:fontRef idx="minor">
+                          <a:schemeClr val="dk1"/>
+                        </a:fontRef>
+                      </wps:style>
+                      <wps:bodyPr rot="0" spcFirstLastPara="0" vertOverflow="overflow" horzOverflow="overflow" vert="horz" wrap="square" lIns="91440" tIns="45720" rIns="91440" bIns="45720" numCol="1" spcCol="0" rtlCol="0" fromWordArt="0" anchor="ctr" anchorCtr="0" forceAA="0" compatLnSpc="1">
+                        <a:prstTxWarp prst="textNoShape">
+                          <a:avLst/>
+                        </a:prstTxWarp>
+                        <a:noAutofit/>
+                      </wps:bodyPr>
+                    </wps:wsp>
+                  </a:graphicData>
+                </a:graphic>
+                <wp14:sizeRelH relativeFrom="margin">
+                  <wp14:pctWidth>0</wp14:pctWidth>
+                </wp14:sizeRelH>
+                <wp14:sizeRelV relativeFrom="margin">
+                  <wp14:pctHeight>0</wp14:pctHeight>
+                </wp14:sizeRelV>
+              </wp:anchor>
+            </w:drawing>
+          </mc:Choice>
+          <mc:Fallback>
+            <w:pict>
+              <v:rect w14:anchorId="7913C85B" id="Rectángulo 35" o:spid="_x0000_s1026" style="position:absolute;margin-left:46.05pt;margin-top:14.8pt;width:26.5pt;height:17pt;flip:y;z-index:251909120;visibility:visible;mso-wrap-style:square;mso-width-percent:0;mso-height-percent:0;mso-wrap-distance-left:9pt;mso-wrap-distance-top:0;mso-wrap-distance-right:9pt;mso-wrap-distance-bottom:0;mso-position-horizontal:absolute;mso-position-horizontal-relative:left-margin-area;mso-position-vertical:absolute;mso-position-vertical-relative:text;mso-width-percent:0;mso-height-percent:0;mso-width-relative:margin;mso-height-relative:margin;v-text-anchor:middle" o:gfxdata="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" filled="f" strokecolor="red" strokeweight="2.25pt">
+                <w10:wrap anchorx="margin"/>
+              </v:rect>
+            </w:pict>
+          </mc:Fallback>
+        </mc:AlternateContent>
+      </w:r>
+      <w:r>
+        <w:rPr>
+          <w:noProof/>
+          <w:lang w:eastAsia="es-MX"/>
+        </w:rPr>
+        <w:drawing>
+          <wp:inline distT="0" distB="0" distL="0" distR="0" wp14:anchorId="3EF7D1AE" wp14:editId="3A6FC774">
+            <wp:extent cx="6559996" cy="812800"/>
+            <wp:effectExtent l="152400" t="152400" r="355600" b="368300"/>
+            <wp:docPr id="36" name="Imagen 36"/>
+            <wp:cNvGraphicFramePr>
+              <a:graphicFrameLocks xmlns:a="http://schemas.openxmlformats.org/drawingml/2006/main" noChangeAspect="1"/>
+            </wp:cNvGraphicFramePr>
+            <a:graphic xmlns:a="http://schemas.openxmlformats.org/drawingml/2006/main">
+              <a:graphicData uri="http://schemas.openxmlformats.org/drawingml/2006/picture">
+                <pic:pic xmlns:pic="http://schemas.openxmlformats.org/drawingml/2006/picture">
+                  <pic:nvPicPr>
+                    <pic:cNvPr id="1" name=""/>
+                    <pic:cNvPicPr/>
+                  </pic:nvPicPr>
+                  <pic:blipFill>
+                    <a:blip r:embed="rId18"/>
+                    <a:stretch>
+                      <a:fillRect/>
+                    </a:stretch>
+                  </pic:blipFill>
+                  <pic:spPr>
+                    <a:xfrm>
+                      <a:off x="0" y="0"/>
+                      <a:ext cx="6573435" cy="814465"/>
+                    </a:xfrm>
+                    <a:prstGeom prst="rect">
+                      <a:avLst/>
+                    </a:prstGeom>
+                    <a:ln>
+                      <a:noFill/>
+                    </a:ln>
+                    <a:effectLst>
+                      <a:outerShdw blurRad="292100" dist="139700" dir="2700000" algn="tl" rotWithShape="0">
+                        <a:srgbClr val="333333">
+                          <a:alpha val="65000"/>
+                        </a:srgbClr>
+                      </a:outerShdw>
+                    </a:effectLst>
+                  </pic:spPr>
+                </pic:pic>
+              </a:graphicData>
+            </a:graphic>
+          </wp:inline>
+        </w:drawing>
+      </w:r>
+    </w:p>
+    <w:p>
+      <w:pPr>
+        <w:rPr>
+          <w:rFonts w:ascii="Arial" w:hAnsi="Arial" w:cs="Arial"/>
+          <w:b/>
+          <w:sz w:val="24"/>
+          <w:szCs w:val="24"/>
+        </w:rPr>
+      </w:pPr>
+      <w:r>
+        <w:rPr>
+          <w:rFonts w:ascii="Arial" w:hAnsi="Arial" w:cs="Arial"/>
+          <w:b/>
+          <w:sz w:val="24"/>
+          <w:szCs w:val="24"/>
+        </w:rPr>
+        <w:t>Presionar el botón de carga y seleccionar el archivo SPEI</w:t>
+      </w:r>
+      <w:r>
+        <w:rPr>
+          <w:rFonts w:ascii="Arial" w:hAnsi="Arial" w:cs="Arial"/>
+          <w:b/>
+          <w:sz w:val="24"/>
+          <w:szCs w:val="24"/>
+        </w:rPr>
+        <w:t xml:space="preserve"> para cargar el PDF</w:t>
+      </w:r>
+      <w:r>
+        <w:rPr>
+          <w:rFonts w:ascii="Arial" w:hAnsi="Arial" w:cs="Arial"/>
+          <w:b/>
+          <w:sz w:val="24"/>
+          <w:szCs w:val="24"/>
+        </w:rPr>
+        <w:t>, para finalizar pulsar el botón “Guardar”</w:t>
+      </w:r>
+    </w:p>
+    <w:p>
+      <w:pPr>
+        <w:rPr>
+          <w:rFonts w:ascii="Arial" w:hAnsi="Arial" w:cs="Arial"/>
+          <w:b/>
+          <w:sz w:val="24"/>
+          <w:szCs w:val="24"/>
+        </w:rPr>
+      </w:pPr>
+      <w:r>
+        <w:rPr>
+          <w:rFonts w:ascii="Arial" w:hAnsi="Arial" w:cs="Arial"/>
+          <w:noProof/>
+          <w:lang w:val="es-MX" w:eastAsia="es-MX"/>
+        </w:rPr>
+        <mc:AlternateContent>
+          <mc:Choice Requires="wps">
+            <w:drawing>
+              <wp:anchor distT="0" distB="0" distL="114300" distR="114300" simplePos="0" relativeHeight="251900928" behindDoc="0" locked="0" layoutInCell="1" allowOverlap="1" wp14:anchorId="01BE6C19" wp14:editId="0FBFAE95">
+                <wp:simplePos x="0" y="0"/>
+                <wp:positionH relativeFrom="margin">
+                  <wp:posOffset>2338705</wp:posOffset>
+                </wp:positionH>
+                <wp:positionV relativeFrom="paragraph">
+                  <wp:posOffset>877472</wp:posOffset>
+                </wp:positionV>
+                <wp:extent cx="768350" cy="838200"/>
+                <wp:effectExtent l="19050" t="19050" r="12700" b="19050"/>
+                <wp:wrapNone/>
+                <wp:docPr id="20" name="Rectángulo 20"/>
+                <wp:cNvGraphicFramePr/>
+                <a:graphic xmlns:a="http://schemas.openxmlformats.org/drawingml/2006/main">
+                  <a:graphicData uri="http://schemas.microsoft.com/office/word/2010/wordprocessingShape">
+                    <wps:wsp>
+                      <wps:cNvSpPr/>
+                      <wps:spPr>
+                        <a:xfrm>
+                          <a:off x="0" y="0"/>
+                          <a:ext cx="768350" cy="838200"/>
+                        </a:xfrm>
+                        <a:prstGeom prst="rect">
+                          <a:avLst/>
+                        </a:prstGeom>
+                        <a:noFill/>
+                        <a:ln w="28575">
+                          <a:solidFill>
+                            <a:srgbClr val="FF0000"/>
+                          </a:solidFill>
+                        </a:ln>
+                      </wps:spPr>
+                      <wps:style>
+                        <a:lnRef idx="2">
+                          <a:schemeClr val="accent6"/>
+                        </a:lnRef>
+                        <a:fillRef idx="1">
+                          <a:schemeClr val="lt1"/>
+                        </a:fillRef>
+                        <a:effectRef idx="0">
+                          <a:schemeClr val="accent6"/>
+                        </a:effectRef>
+                        <a:fontRef idx="minor">
+                          <a:schemeClr val="dk1"/>
+                        </a:fontRef>
+                      </wps:style>
+                      <wps:bodyPr rot="0" spcFirstLastPara="0" vertOverflow="overflow" horzOverflow="overflow" vert="horz" wrap="square" lIns="91440" tIns="45720" rIns="91440" bIns="45720" numCol="1" spcCol="0" rtlCol="0" fromWordArt="0" anchor="ctr" anchorCtr="0" forceAA="0" compatLnSpc="1">
+                        <a:prstTxWarp prst="textNoShape">
+                          <a:avLst/>
+                        </a:prstTxWarp>
+                        <a:noAutofit/>
+                      </wps:bodyPr>
+                    </wps:wsp>
+                  </a:graphicData>
+                </a:graphic>
+                <wp14:sizeRelH relativeFrom="margin">
+                  <wp14:pctWidth>0</wp14:pctWidth>
+                </wp14:sizeRelH>
+                <wp14:sizeRelV relativeFrom="margin">
+                  <wp14:pctHeight>0</wp14:pctHeight>
+                </wp14:sizeRelV>
+              </wp:anchor>
+            </w:drawing>
+          </mc:Choice>
+          <mc:Fallback>
+            <w:pict>
+              <v:rect w14:anchorId="61FCD2E3" id="Rectángulo 20" o:spid="_x0000_s1026" style="position:absolute;margin-left:184.15pt;margin-top:69.1pt;width:60.5pt;height:66pt;z-index:251900928;visibility:visible;mso-wrap-style:square;mso-width-percent:0;mso-height-percent:0;mso-wrap-distance-left:9pt;mso-wrap-distance-top:0;mso-wrap-distance-right:9pt;mso-wrap-distance-bottom:0;mso-position-horizontal:absolute;mso-position-horizontal-relative:margin;mso-position-vertical:absolute;mso-position-vertical-relative:text;mso-width-percent:0;mso-height-percent:0;mso-width-relative:margin;mso-height-relative:margin;v-text-anchor:middle" o:gfxdata="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" filled="f" strokecolor="red" strokeweight="2.25pt">
+                <w10:wrap anchorx="margin"/>
+              </v:rect>
+            </w:pict>
+          </mc:Fallback>
+        </mc:AlternateContent>
+      </w:r>
+      <w:r>
+        <w:rPr>
+          <w:rFonts w:ascii="Arial" w:hAnsi="Arial" w:cs="Arial"/>
+          <w:noProof/>
+          <w:lang w:val="es-MX" w:eastAsia="es-MX"/>
+        </w:rPr>
+        <mc:AlternateContent>
+          <mc:Choice Requires="wps">
+            <w:drawing>
+              <wp:anchor distT="0" distB="0" distL="114300" distR="114300" simplePos="0" relativeHeight="251898880" behindDoc="0" locked="0" layoutInCell="1" allowOverlap="1" wp14:anchorId="6F00D0FF" wp14:editId="123EF944">
+                <wp:simplePos x="0" y="0"/>
+                <wp:positionH relativeFrom="margin">
+                  <wp:posOffset>3287981</wp:posOffset>
+                </wp:positionH>
+                <wp:positionV relativeFrom="paragraph">
+                  <wp:posOffset>2014855</wp:posOffset>
+                </wp:positionV>
+                <wp:extent cx="323850" cy="184150"/>
+                <wp:effectExtent l="19050" t="19050" r="19050" b="25400"/>
+                <wp:wrapNone/>
+                <wp:docPr id="19" name="Rectángulo 19"/>
+                <wp:cNvGraphicFramePr/>
+                <a:graphic xmlns:a="http://schemas.openxmlformats.org/drawingml/2006/main">
+                  <a:graphicData uri="http://schemas.microsoft.com/office/word/2010/wordprocessingShape">
+                    <wps:wsp>
+                      <wps:cNvSpPr/>
+                      <wps:spPr>
+                        <a:xfrm>
+                          <a:off x="0" y="0"/>
+                          <a:ext cx="323850" cy="184150"/>
+                        </a:xfrm>
+                        <a:prstGeom prst="rect">
+                          <a:avLst/>
+                        </a:prstGeom>
+                        <a:noFill/>
+                        <a:ln w="28575">
+                          <a:solidFill>
+                            <a:srgbClr val="FF0000"/>
+                          </a:solidFill>
+                        </a:ln>
+                      </wps:spPr>
+                      <wps:style>
+                        <a:lnRef idx="2">
+                          <a:schemeClr val="accent6"/>
+                        </a:lnRef>
+                        <a:fillRef idx="1">
+                          <a:schemeClr val="lt1"/>
+                        </a:fillRef>
+                        <a:effectRef idx="0">
+                          <a:schemeClr val="accent6"/>
+                        </a:effectRef>
+                        <a:fontRef idx="minor">
+                          <a:schemeClr val="dk1"/>
+                        </a:fontRef>
+                      </wps:style>
+                      <wps:bodyPr rot="0" spcFirstLastPara="0" vertOverflow="overflow" horzOverflow="overflow" vert="horz" wrap="square" lIns="91440" tIns="45720" rIns="91440" bIns="45720" numCol="1" spcCol="0" rtlCol="0" fromWordArt="0" anchor="ctr" anchorCtr="0" forceAA="0" compatLnSpc="1">
+                        <a:prstTxWarp prst="textNoShape">
+                          <a:avLst/>
+                        </a:prstTxWarp>
+                        <a:noAutofit/>
+                      </wps:bodyPr>
+                    </wps:wsp>
+                  </a:graphicData>
+                </a:graphic>
+                <wp14:sizeRelH relativeFrom="margin">
+                  <wp14:pctWidth>0</wp14:pctWidth>
+                </wp14:sizeRelH>
+                <wp14:sizeRelV relativeFrom="margin">
+                  <wp14:pctHeight>0</wp14:pctHeight>
+                </wp14:sizeRelV>
+              </wp:anchor>
+            </w:drawing>
+          </mc:Choice>
+          <mc:Fallback>
+            <w:pict>
+              <v:rect w14:anchorId="0BEC6963" id="Rectángulo 19" o:spid="_x0000_s1026" style="position:absolute;margin-left:258.9pt;margin-top:158.65pt;width:25.5pt;height:14.5pt;z-index:251898880;visibility:visible;mso-wrap-style:square;mso-width-percent:0;mso-height-percent:0;mso-wrap-distance-left:9pt;mso-wrap-distance-top:0;mso-wrap-distance-right:9pt;mso-wrap-distance-bottom:0;mso-position-horizontal:absolute;mso-position-horizontal-relative:margin;mso-position-vertical:absolute;mso-position-vertical-relative:text;mso-width-percent:0;mso-height-percent:0;mso-width-relative:margin;mso-height-relative:margin;v-text-anchor:middle" o:gfxdata="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" filled="f" strokecolor="red" strokeweight="2.25pt">
+                <w10:wrap anchorx="margin"/>
+              </v:rect>
+            </w:pict>
+          </mc:Fallback>
+        </mc:AlternateContent>
+      </w:r>
+      <w:r>
+        <w:rPr>
+          <w:noProof/>
+          <w:lang w:eastAsia="es-MX"/>
+        </w:rPr>
+        <w:drawing>
+          <wp:inline distT="0" distB="0" distL="0" distR="0" wp14:anchorId="0CB4F495" wp14:editId="5EAC13AB">
+            <wp:extent cx="5463364" cy="2229729"/>
+            <wp:effectExtent l="0" t="0" r="4445" b="0"/>
+            <wp:docPr id="18" name="Imagen 18"/>
+            <wp:cNvGraphicFramePr>
+              <a:graphicFrameLocks xmlns:a="http://schemas.openxmlformats.org/drawingml/2006/main" noChangeAspect="1"/>
+            </wp:cNvGraphicFramePr>
+            <a:graphic xmlns:a="http://schemas.openxmlformats.org/drawingml/2006/main">
+              <a:graphicData uri="http://schemas.openxmlformats.org/drawingml/2006/picture">
+                <pic:pic xmlns:pic="http://schemas.openxmlformats.org/drawingml/2006/picture">
+                  <pic:nvPicPr>
+                    <pic:cNvPr id="1" name=""/>
+                    <pic:cNvPicPr/>
+                  </pic:nvPicPr>
+                  <pic:blipFill>
+                    <a:blip r:embed="rId19"/>
+                    <a:stretch>
+                      <a:fillRect/>
+                    </a:stretch>
+                  </pic:blipFill>
+                  <pic:spPr>
+                    <a:xfrm>
+                      <a:off x="0" y="0"/>
+                      <a:ext cx="5490925" cy="2240977"/>
+                    </a:xfrm>
+                    <a:prstGeom prst="rect">
+                      <a:avLst/>
+                    </a:prstGeom>
+                  </pic:spPr>
+                </pic:pic>
+              </a:graphicData>
+            </a:graphic>
+          </wp:inline>
+        </w:drawing>
+      </w:r>
+    </w:p>
+    <w:p>
+      <w:pPr>
+        <w:rPr>
+          <w:rFonts w:ascii="Arial" w:hAnsi="Arial" w:cs="Arial"/>
+          <w:b/>
+          <w:sz w:val="24"/>
+          <w:szCs w:val="24"/>
+        </w:rPr>
+      </w:pPr>
+      <w:r>
+        <w:rPr>
+          <w:rFonts w:ascii="Arial" w:hAnsi="Arial" w:cs="Arial"/>
+          <w:b/>
+          <w:sz w:val="24"/>
+          <w:szCs w:val="24"/>
+        </w:rPr>
+        <w:lastRenderedPageBreak/>
+        <w:t xml:space="preserve">Se cargará el SPEI el cual puede </w:t>
+      </w:r>
+      <w:r>
+        <w:rPr>
+          <w:rFonts w:ascii="Arial" w:hAnsi="Arial" w:cs="Arial"/>
+          <w:b/>
+          <w:sz w:val="24"/>
+          <w:szCs w:val="24"/>
+        </w:rPr>
+        <w:t>descargarse</w:t>
+      </w:r>
+      <w:r>
+        <w:rPr>
+          <w:rFonts w:ascii="Arial" w:hAnsi="Arial" w:cs="Arial"/>
+          <w:b/>
+          <w:sz w:val="24"/>
+          <w:szCs w:val="24"/>
+        </w:rPr>
+        <w:t xml:space="preserve"> utilizando el botón “Descarga</w:t>
+      </w:r>
+      <w:r>
+        <w:rPr>
+          <w:rFonts w:ascii="Arial" w:hAnsi="Arial" w:cs="Arial"/>
+          <w:b/>
+          <w:sz w:val="24"/>
+          <w:szCs w:val="24"/>
+        </w:rPr>
+        <w:t>r</w:t>
+      </w:r>
+      <w:r>
+        <w:rPr>
+          <w:rFonts w:ascii="Arial" w:hAnsi="Arial" w:cs="Arial"/>
+          <w:b/>
+          <w:sz w:val="24"/>
+          <w:szCs w:val="24"/>
+        </w:rPr>
+        <w:t>”</w:t>
+      </w:r>
+    </w:p>
+    <w:p>
+      <w:pPr>
+        <w:ind w:left="-851"/>
+        <w:rPr>
+          <w:rFonts w:ascii="Arial" w:hAnsi="Arial" w:cs="Arial"/>
+          <w:b/>
+          <w:sz w:val="24"/>
+          <w:szCs w:val="24"/>
+        </w:rPr>
+      </w:pPr>
+      <w:r>
+        <w:rPr>
+          <w:rFonts w:ascii="Arial" w:hAnsi="Arial" w:cs="Arial"/>
+          <w:noProof/>
+          <w:lang w:val="es-MX" w:eastAsia="es-MX"/>
+        </w:rPr>
+        <mc:AlternateContent>
+          <mc:Choice Requires="wps">
+            <w:drawing>
+              <wp:anchor distT="0" distB="0" distL="114300" distR="114300" simplePos="0" relativeHeight="251913216" behindDoc="0" locked="0" layoutInCell="1" allowOverlap="1" wp14:anchorId="25C861EF" wp14:editId="382A841B">
+                <wp:simplePos x="0" y="0"/>
+                <wp:positionH relativeFrom="margin">
+                  <wp:posOffset>-43489</wp:posOffset>
+                </wp:positionH>
+                <wp:positionV relativeFrom="paragraph">
+                  <wp:posOffset>650080</wp:posOffset>
+                </wp:positionV>
+                <wp:extent cx="156475" cy="161365"/>
+                <wp:effectExtent l="19050" t="19050" r="15240" b="10160"/>
+                <wp:wrapNone/>
+                <wp:docPr id="48" name="Rectángulo 48"/>
+                <wp:cNvGraphicFramePr/>
+                <a:graphic xmlns:a="http://schemas.openxmlformats.org/drawingml/2006/main">
+                  <a:graphicData uri="http://schemas.microsoft.com/office/word/2010/wordprocessingShape">
+                    <wps:wsp>
+                      <wps:cNvSpPr/>
+                      <wps:spPr>
+                        <a:xfrm>
+                          <a:off x="0" y="0"/>
+                          <a:ext cx="156475" cy="161365"/>
+                        </a:xfrm>
+                        <a:prstGeom prst="rect">
+                          <a:avLst/>
+                        </a:prstGeom>
+                        <a:noFill/>
+                        <a:ln w="28575">
+                          <a:solidFill>
+                            <a:srgbClr val="FF0000"/>
+                          </a:solidFill>
+                        </a:ln>
+                      </wps:spPr>
+                      <wps:style>
+                        <a:lnRef idx="2">
+                          <a:schemeClr val="accent6"/>
+                        </a:lnRef>
+                        <a:fillRef idx="1">
+                          <a:schemeClr val="lt1"/>
+                        </a:fillRef>
+                        <a:effectRef idx="0">
+                          <a:schemeClr val="accent6"/>
+                        </a:effectRef>
+                        <a:fontRef idx="minor">
+                          <a:schemeClr val="dk1"/>
+                        </a:fontRef>
+                      </wps:style>
+                      <wps:bodyPr rot="0" spcFirstLastPara="0" vertOverflow="overflow" horzOverflow="overflow" vert="horz" wrap="square" lIns="91440" tIns="45720" rIns="91440" bIns="45720" numCol="1" spcCol="0" rtlCol="0" fromWordArt="0" anchor="ctr" anchorCtr="0" forceAA="0" compatLnSpc="1">
+                        <a:prstTxWarp prst="textNoShape">
+                          <a:avLst/>
+                        </a:prstTxWarp>
+                        <a:noAutofit/>
+                      </wps:bodyPr>
+                    </wps:wsp>
+                  </a:graphicData>
+                </a:graphic>
+                <wp14:sizeRelH relativeFrom="margin">
+                  <wp14:pctWidth>0</wp14:pctWidth>
+                </wp14:sizeRelH>
+                <wp14:sizeRelV relativeFrom="margin">
+                  <wp14:pctHeight>0</wp14:pctHeight>
+                </wp14:sizeRelV>
+              </wp:anchor>
+            </w:drawing>
+          </mc:Choice>
+          <mc:Fallback>
+            <w:pict>
+              <v:rect w14:anchorId="18A1B5E4" id="Rectángulo 48" o:spid="_x0000_s1026" style="position:absolute;margin-left:-3.4pt;margin-top:51.2pt;width:12.3pt;height:12.7pt;z-index:251913216;visibility:visible;mso-wrap-style:square;mso-width-percent:0;mso-height-percent:0;mso-wrap-distance-left:9pt;mso-wrap-distance-top:0;mso-wrap-distance-right:9pt;mso-wrap-distance-bottom:0;mso-position-horizontal:absolute;mso-position-horizontal-relative:margin;mso-position-vertical:absolute;mso-position-vertical-relative:text;mso-width-percent:0;mso-height-percent:0;mso-width-relative:margin;mso-height-relative:margin;v-text-anchor:middle" o:gfxdata="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" filled="f" strokecolor="red" strokeweight="2.25pt">
+                <w10:wrap anchorx="margin"/>
+              </v:rect>
+            </w:pict>
+          </mc:Fallback>
+        </mc:AlternateContent>
+      </w:r>
+      <w:r>
+        <w:rPr>
+          <w:noProof/>
+          <w:lang w:eastAsia="es-MX"/>
+        </w:rPr>
+        <w:drawing>
+          <wp:inline distT="0" distB="0" distL="0" distR="0" wp14:anchorId="6976E602" wp14:editId="2AD58C5D">
+            <wp:extent cx="6457059" cy="800100"/>
+            <wp:effectExtent l="152400" t="152400" r="363220" b="361950"/>
+            <wp:docPr id="47" name="Imagen 47"/>
+            <wp:cNvGraphicFramePr>
+              <a:graphicFrameLocks xmlns:a="http://schemas.openxmlformats.org/drawingml/2006/main" noChangeAspect="1"/>
+            </wp:cNvGraphicFramePr>
+            <a:graphic xmlns:a="http://schemas.openxmlformats.org/drawingml/2006/main">
+              <a:graphicData uri="http://schemas.openxmlformats.org/drawingml/2006/picture">
+                <pic:pic xmlns:pic="http://schemas.openxmlformats.org/drawingml/2006/picture">
+                  <pic:nvPicPr>
+                    <pic:cNvPr id="1" name=""/>
+                    <pic:cNvPicPr/>
+                  </pic:nvPicPr>
+                  <pic:blipFill>
+                    <a:blip r:embed="rId18"/>
+                    <a:stretch>
+                      <a:fillRect/>
+                    </a:stretch>
+                  </pic:blipFill>
+                  <pic:spPr>
+                    <a:xfrm>
+                      <a:off x="0" y="0"/>
+                      <a:ext cx="6482857" cy="803297"/>
+                    </a:xfrm>
+                    <a:prstGeom prst="rect">
+                      <a:avLst/>
+                    </a:prstGeom>
+                    <a:ln>
+                      <a:noFill/>
+                    </a:ln>
+                    <a:effectLst>
+                      <a:outerShdw blurRad="292100" dist="139700" dir="2700000" algn="tl" rotWithShape="0">
+                        <a:srgbClr val="333333">
+                          <a:alpha val="65000"/>
+                        </a:srgbClr>
+                      </a:outerShdw>
+                    </a:effectLst>
+                  </pic:spPr>
+                </pic:pic>
+              </a:graphicData>
+            </a:graphic>
+          </wp:inline>
+        </w:drawing>
+      </w:r>
+    </w:p>
+    <w:p>
+      <w:pPr>
+        <w:rPr>
+          <w:rFonts w:ascii="Arial" w:hAnsi="Arial" w:cs="Arial"/>
+          <w:b/>
+          <w:sz w:val="24"/>
+          <w:szCs w:val="24"/>
+        </w:rPr>
+      </w:pPr>
+      <w:r>
+        <w:rPr>
+          <w:rFonts w:ascii="Arial" w:hAnsi="Arial" w:cs="Arial"/>
+          <w:b/>
+          <w:sz w:val="24"/>
+          <w:szCs w:val="24"/>
+        </w:rPr>
+        <w:t>Para eliminar el SPEI puedes usar el botón “</w:t>
+      </w:r>
+      <w:r>
+        <w:rPr>
+          <w:rFonts w:ascii="Arial" w:hAnsi="Arial" w:cs="Arial"/>
+          <w:b/>
+          <w:sz w:val="24"/>
+          <w:szCs w:val="24"/>
+        </w:rPr>
+        <w:t>Eliminar Archivo</w:t>
+      </w:r>
+      <w:r>
+        <w:rPr>
+          <w:rFonts w:ascii="Arial" w:hAnsi="Arial" w:cs="Arial"/>
+          <w:b/>
+          <w:sz w:val="24"/>
+          <w:szCs w:val="24"/>
+        </w:rPr>
+        <w:t>”</w:t>
+      </w:r>
+    </w:p>
+    <w:p>
+      <w:pPr>
+        <w:ind w:left="-851"/>
+        <w:rPr>
+          <w:rFonts w:ascii="Arial" w:hAnsi="Arial" w:cs="Arial"/>
+          <w:b/>
+          <w:sz w:val="24"/>
+          <w:szCs w:val="24"/>
+        </w:rPr>
+      </w:pPr>
+      <w:r>
+        <w:rPr>
+          <w:rFonts w:ascii="Arial" w:hAnsi="Arial" w:cs="Arial"/>
+          <w:noProof/>
+          <w:lang w:val="es-MX" w:eastAsia="es-MX"/>
+        </w:rPr>
+        <mc:AlternateContent>
+          <mc:Choice Requires="wps">
+            <w:drawing>
+              <wp:anchor distT="0" distB="0" distL="114300" distR="114300" simplePos="0" relativeHeight="251915264" behindDoc="0" locked="0" layoutInCell="1" allowOverlap="1" wp14:anchorId="0CBD5D6A" wp14:editId="5C6172DF">
+                <wp:simplePos x="0" y="0"/>
+                <wp:positionH relativeFrom="margin">
+                  <wp:posOffset>-180262</wp:posOffset>
+                </wp:positionH>
+                <wp:positionV relativeFrom="paragraph">
+                  <wp:posOffset>640749</wp:posOffset>
+                </wp:positionV>
+                <wp:extent cx="156475" cy="161365"/>
+                <wp:effectExtent l="19050" t="19050" r="15240" b="10160"/>
+                <wp:wrapNone/>
+                <wp:docPr id="52" name="Rectángulo 52"/>
+                <wp:cNvGraphicFramePr/>
+                <a:graphic xmlns:a="http://schemas.openxmlformats.org/drawingml/2006/main">
+                  <a:graphicData uri="http://schemas.microsoft.com/office/word/2010/wordprocessingShape">
+                    <wps:wsp>
+                      <wps:cNvSpPr/>
+                      <wps:spPr>
+                        <a:xfrm>
+                          <a:off x="0" y="0"/>
+                          <a:ext cx="156475" cy="161365"/>
+                        </a:xfrm>
+                        <a:prstGeom prst="rect">
+                          <a:avLst/>
+                        </a:prstGeom>
+                        <a:noFill/>
+                        <a:ln w="28575">
+                          <a:solidFill>
+                            <a:srgbClr val="FF0000"/>
+                          </a:solidFill>
+                        </a:ln>
+                      </wps:spPr>
+                      <wps:style>
+                        <a:lnRef idx="2">
+                          <a:schemeClr val="accent6"/>
+                        </a:lnRef>
+                        <a:fillRef idx="1">
+                          <a:schemeClr val="lt1"/>
+                        </a:fillRef>
+                        <a:effectRef idx="0">
+                          <a:schemeClr val="accent6"/>
+                        </a:effectRef>
+                        <a:fontRef idx="minor">
+                          <a:schemeClr val="dk1"/>
+                        </a:fontRef>
+                      </wps:style>
+                      <wps:bodyPr rot="0" spcFirstLastPara="0" vertOverflow="overflow" horzOverflow="overflow" vert="horz" wrap="square" lIns="91440" tIns="45720" rIns="91440" bIns="45720" numCol="1" spcCol="0" rtlCol="0" fromWordArt="0" anchor="ctr" anchorCtr="0" forceAA="0" compatLnSpc="1">
+                        <a:prstTxWarp prst="textNoShape">
+                          <a:avLst/>
+                        </a:prstTxWarp>
+                        <a:noAutofit/>
+                      </wps:bodyPr>
+                    </wps:wsp>
+                  </a:graphicData>
+                </a:graphic>
+                <wp14:sizeRelH relativeFrom="margin">
+                  <wp14:pctWidth>0</wp14:pctWidth>
+                </wp14:sizeRelH>
+                <wp14:sizeRelV relativeFrom="margin">
+                  <wp14:pctHeight>0</wp14:pctHeight>
+                </wp14:sizeRelV>
+              </wp:anchor>
+            </w:drawing>
+          </mc:Choice>
+          <mc:Fallback>
+            <w:pict>
+              <v:rect w14:anchorId="5D5668F7" id="Rectángulo 52" o:spid="_x0000_s1026" style="position:absolute;margin-left:-14.2pt;margin-top:50.45pt;width:12.3pt;height:12.7pt;z-index:251915264;visibility:visible;mso-wrap-style:square;mso-width-percent:0;mso-height-percent:0;mso-wrap-distance-left:9pt;mso-wrap-distance-top:0;mso-wrap-distance-right:9pt;mso-wrap-distance-bottom:0;mso-position-horizontal:absolute;mso-position-horizontal-relative:margin;mso-position-vertical:absolute;mso-position-vertical-relative:text;mso-width-percent:0;mso-height-percent:0;mso-width-relative:margin;mso-height-relative:margin;v-text-anchor:middle" o:gfxdata="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" filled="f" strokecolor="red" strokeweight="2.25pt">
+                <w10:wrap anchorx="margin"/>
+              </v:rect>
+            </w:pict>
+          </mc:Fallback>
+        </mc:AlternateContent>
+      </w:r>
+      <w:r>
+        <w:rPr>
+          <w:noProof/>
+          <w:lang w:eastAsia="es-MX"/>
+        </w:rPr>
+        <w:drawing>
+          <wp:inline distT="0" distB="0" distL="0" distR="0" wp14:anchorId="06DD3EAB" wp14:editId="56F3996C">
+            <wp:extent cx="6432018" cy="797044"/>
+            <wp:effectExtent l="152400" t="152400" r="368935" b="365125"/>
+            <wp:docPr id="49" name="Imagen 49"/>
+            <wp:cNvGraphicFramePr>
+              <a:graphicFrameLocks xmlns:a="http://schemas.openxmlformats.org/drawingml/2006/main" noChangeAspect="1"/>
+            </wp:cNvGraphicFramePr>
+            <a:graphic xmlns:a="http://schemas.openxmlformats.org/drawingml/2006/main">
+              <a:graphicData uri="http://schemas.openxmlformats.org/drawingml/2006/picture">
+                <pic:pic xmlns:pic="http://schemas.openxmlformats.org/drawingml/2006/picture">
+                  <pic:nvPicPr>
+                    <pic:cNvPr id="1" name=""/>
+                    <pic:cNvPicPr/>
+                  </pic:nvPicPr>
+                  <pic:blipFill>
+                    <a:blip r:embed="rId18"/>
+                    <a:stretch>
+                      <a:fillRect/>
+                    </a:stretch>
+                  </pic:blipFill>
+                  <pic:spPr>
+                    <a:xfrm>
+                      <a:off x="0" y="0"/>
+                      <a:ext cx="6478330" cy="802783"/>
+                    </a:xfrm>
+                    <a:prstGeom prst="rect">
+                      <a:avLst/>
+                    </a:prstGeom>
+                    <a:ln>
+                      <a:noFill/>
+                    </a:ln>
+                    <a:effectLst>
+                      <a:outerShdw blurRad="292100" dist="139700" dir="2700000" algn="tl" rotWithShape="0">
+                        <a:srgbClr val="333333">
+                          <a:alpha val="65000"/>
+                        </a:srgbClr>
+                      </a:outerShdw>
+                    </a:effectLst>
+                  </pic:spPr>
+                </pic:pic>
+              </a:graphicData>
+            </a:graphic>
+          </wp:inline>
+        </w:drawing>
+      </w:r>
+    </w:p>
+    <w:p>
+      <w:pPr>
+        <w:rPr>
+          <w:rFonts w:ascii="Arial" w:hAnsi="Arial" w:cs="Arial"/>
+          <w:b/>
+          <w:sz w:val="24"/>
+          <w:szCs w:val="24"/>
+        </w:rPr>
+      </w:pPr>
+      <w:r>
+        <w:rPr>
+          <w:rFonts w:ascii="Arial" w:hAnsi="Arial" w:cs="Arial"/>
+          <w:b/>
+          <w:sz w:val="24"/>
+          <w:szCs w:val="24"/>
+        </w:rPr>
+        <w:t>Para visualizar el</w:t>
+      </w:r>
+      <w:r>
+        <w:rPr>
+          <w:rFonts w:ascii="Arial" w:hAnsi="Arial" w:cs="Arial"/>
+          <w:b/>
+          <w:sz w:val="24"/>
+          <w:szCs w:val="24"/>
+        </w:rPr>
+        <w:t xml:space="preserve"> SPEI </w:t>
+      </w:r>
+      <w:r>
+        <w:rPr>
+          <w:rFonts w:ascii="Arial" w:hAnsi="Arial" w:cs="Arial"/>
+          <w:b/>
+          <w:sz w:val="24"/>
+          <w:szCs w:val="24"/>
+        </w:rPr>
+        <w:t>usar el botón “Ver SPEI”</w:t>
+      </w:r>
+    </w:p>
+    <w:p>
+      <w:pPr>
+        <w:ind w:left="-851"/>
+        <w:rPr>
+          <w:rFonts w:ascii="Arial" w:hAnsi="Arial" w:cs="Arial"/>
+          <w:b/>
+          <w:sz w:val="24"/>
+          <w:szCs w:val="24"/>
+        </w:rPr>
+      </w:pPr>
+      <w:r>
+        <w:rPr>
+          <w:rFonts w:ascii="Arial" w:hAnsi="Arial" w:cs="Arial"/>
+          <w:noProof/>
+          <w:lang w:val="es-MX" w:eastAsia="es-MX"/>
+        </w:rPr>
+        <mc:AlternateContent>
+          <mc:Choice Requires="wps">
+            <w:drawing>
+              <wp:anchor distT="0" distB="0" distL="114300" distR="114300" simplePos="0" relativeHeight="251917312" behindDoc="0" locked="0" layoutInCell="1" allowOverlap="1" wp14:anchorId="7096F363" wp14:editId="36F41849">
+                <wp:simplePos x="0" y="0"/>
+                <wp:positionH relativeFrom="margin">
+                  <wp:posOffset>-312288</wp:posOffset>
+                </wp:positionH>
+                <wp:positionV relativeFrom="paragraph">
+                  <wp:posOffset>661578</wp:posOffset>
+                </wp:positionV>
+                <wp:extent cx="156475" cy="161365"/>
+                <wp:effectExtent l="19050" t="19050" r="15240" b="10160"/>
+                <wp:wrapNone/>
+                <wp:docPr id="53" name="Rectángulo 53"/>
+                <wp:cNvGraphicFramePr/>
+                <a:graphic xmlns:a="http://schemas.openxmlformats.org/drawingml/2006/main">
+                  <a:graphicData uri="http://schemas.microsoft.com/office/word/2010/wordprocessingShape">
+                    <wps:wsp>
+                      <wps:cNvSpPr/>
+                      <wps:spPr>
+                        <a:xfrm>
+                          <a:off x="0" y="0"/>
+                          <a:ext cx="156475" cy="161365"/>
+                        </a:xfrm>
+                        <a:prstGeom prst="rect">
+                          <a:avLst/>
+                        </a:prstGeom>
+                        <a:noFill/>
+                        <a:ln w="28575">
+                          <a:solidFill>
+                            <a:srgbClr val="FF0000"/>
+                          </a:solidFill>
+                        </a:ln>
+                      </wps:spPr>
+                      <wps:style>
+                        <a:lnRef idx="2">
+                          <a:schemeClr val="accent6"/>
+                        </a:lnRef>
+                        <a:fillRef idx="1">
+                          <a:schemeClr val="lt1"/>
+                        </a:fillRef>
+                        <a:effectRef idx="0">
+                          <a:schemeClr val="accent6"/>
+                        </a:effectRef>
+                        <a:fontRef idx="minor">
+                          <a:schemeClr val="dk1"/>
+                        </a:fontRef>
+                      </wps:style>
+                      <wps:bodyPr rot="0" spcFirstLastPara="0" vertOverflow="overflow" horzOverflow="overflow" vert="horz" wrap="square" lIns="91440" tIns="45720" rIns="91440" bIns="45720" numCol="1" spcCol="0" rtlCol="0" fromWordArt="0" anchor="ctr" anchorCtr="0" forceAA="0" compatLnSpc="1">
+                        <a:prstTxWarp prst="textNoShape">
+                          <a:avLst/>
+                        </a:prstTxWarp>
+                        <a:noAutofit/>
+                      </wps:bodyPr>
+                    </wps:wsp>
+                  </a:graphicData>
+                </a:graphic>
+                <wp14:sizeRelH relativeFrom="margin">
+                  <wp14:pctWidth>0</wp14:pctWidth>
+                </wp14:sizeRelH>
+                <wp14:sizeRelV relativeFrom="margin">
+                  <wp14:pctHeight>0</wp14:pctHeight>
+                </wp14:sizeRelV>
+              </wp:anchor>
+            </w:drawing>
+          </mc:Choice>
+          <mc:Fallback>
+            <w:pict>
+              <v:rect w14:anchorId="05E72FF4" id="Rectángulo 53" o:spid="_x0000_s1026" style="position:absolute;margin-left:-24.6pt;margin-top:52.1pt;width:12.3pt;height:12.7pt;z-index:251917312;visibility:visible;mso-wrap-style:square;mso-width-percent:0;mso-height-percent:0;mso-wrap-distance-left:9pt;mso-wrap-distance-top:0;mso-wrap-distance-right:9pt;mso-wrap-distance-bottom:0;mso-position-horizontal:absolute;mso-position-horizontal-relative:margin;mso-position-vertical:absolute;mso-position-vertical-relative:text;mso-width-percent:0;mso-height-percent:0;mso-width-relative:margin;mso-height-relative:margin;v-text-anchor:middle" o:gfxdata="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" filled="f" strokecolor="red" strokeweight="2.25pt">
+                <w10:wrap anchorx="margin"/>
+              </v:rect>
+            </w:pict>
+          </mc:Fallback>
+        </mc:AlternateContent>
+      </w:r>
+      <w:bookmarkStart w:id="15" w:name="_GoBack"/>
+      <w:r>
+        <w:rPr>
+          <w:noProof/>
+          <w:lang w:eastAsia="es-MX"/>
+        </w:rPr>
+        <w:drawing>
+          <wp:inline distT="0" distB="0" distL="0" distR="0" wp14:anchorId="683CF796" wp14:editId="61D7D84D">
+            <wp:extent cx="6432878" cy="797044"/>
+            <wp:effectExtent l="152400" t="152400" r="368300" b="365125"/>
+            <wp:docPr id="51" name="Imagen 51"/>
+            <wp:cNvGraphicFramePr>
+              <a:graphicFrameLocks xmlns:a="http://schemas.openxmlformats.org/drawingml/2006/main" noChangeAspect="1"/>
+            </wp:cNvGraphicFramePr>
+            <a:graphic xmlns:a="http://schemas.openxmlformats.org/drawingml/2006/main">
+              <a:graphicData uri="http://schemas.openxmlformats.org/drawingml/2006/picture">
+                <pic:pic xmlns:pic="http://schemas.openxmlformats.org/drawingml/2006/picture">
+                  <pic:nvPicPr>
+                    <pic:cNvPr id="1" name=""/>
+                    <pic:cNvPicPr/>
+                  </pic:nvPicPr>
+                  <pic:blipFill>
+                    <a:blip r:embed="rId18"/>
+                    <a:stretch>
+                      <a:fillRect/>
+                    </a:stretch>
+                  </pic:blipFill>
+                  <pic:spPr>
+                    <a:xfrm>
+                      <a:off x="0" y="0"/>
+                      <a:ext cx="6493492" cy="804554"/>
+                    </a:xfrm>
+                    <a:prstGeom prst="rect">
+                      <a:avLst/>
+                    </a:prstGeom>
+                    <a:ln>
+                      <a:noFill/>
+                    </a:ln>
+                    <a:effectLst>
+                      <a:outerShdw blurRad="292100" dist="139700" dir="2700000" algn="tl" rotWithShape="0">
+                        <a:srgbClr val="333333">
+                          <a:alpha val="65000"/>
+                        </a:srgbClr>
+                      </a:outerShdw>
+                    </a:effectLst>
+                  </pic:spPr>
+                </pic:pic>
+              </a:graphicData>
+            </a:graphic>
+          </wp:inline>
+        </w:drawing>
+      </w:r>
+      <w:bookmarkEnd w:id="15"/>
+    </w:p>
+    <w:p>
+      <w:pPr>
+        <w:rPr>
+          <w:rFonts w:ascii="Arial" w:hAnsi="Arial" w:cs="Arial"/>
+          <w:b/>
+          <w:sz w:val="24"/>
+          <w:szCs w:val="24"/>
+        </w:rPr>
+      </w:pPr>
+    </w:p>
+    <w:p>
+      <w:pPr>
+        <w:rPr>
+          <w:rFonts w:ascii="Arial" w:hAnsi="Arial" w:cs="Arial"/>
+          <w:b/>
+          <w:sz w:val="24"/>
+          <w:szCs w:val="24"/>
+        </w:rPr>
+      </w:pPr>
+      <w:r>
+        <w:rPr>
+          <w:rFonts w:ascii="Arial" w:hAnsi="Arial" w:cs="Arial"/>
+          <w:b/>
+          <w:sz w:val="24"/>
+          <w:szCs w:val="24"/>
+        </w:rPr>
+        <w:t xml:space="preserve">Nota: </w:t>
+      </w:r>
+      <w:r>
+        <w:rPr>
+          <w:rFonts w:ascii="Arial" w:hAnsi="Arial" w:cs="Arial"/>
+          <w:b/>
+          <w:sz w:val="24"/>
+          <w:szCs w:val="24"/>
+        </w:rPr>
+        <w:t>Se puede descargar los registros utilizando el botón “Exportar”, se desplegará un menú con dos opciones, “descargar en formato CSV” e “Imprimir”</w:t>
+      </w:r>
+    </w:p>
+    <w:p>
+      <w:pPr>
+        <w:ind w:left="-993"/>
+        <w:jc w:val="center"/>
+        <w:rPr>
+          <w:rFonts w:ascii="Arial" w:hAnsi="Arial" w:cs="Arial"/>
+          <w:b/>
+          <w:sz w:val="24"/>
+          <w:szCs w:val="24"/>
+        </w:rPr>
+      </w:pPr>
+      <w:r>
+        <w:rPr>
+          <w:rFonts w:ascii="Arial" w:hAnsi="Arial" w:cs="Arial"/>
+          <w:noProof/>
+          <w:lang w:val="es-MX" w:eastAsia="es-MX"/>
+        </w:rPr>
+        <mc:AlternateContent>
+          <mc:Choice Requires="wps">
+            <w:drawing>
+              <wp:anchor distT="0" distB="0" distL="114300" distR="114300" simplePos="0" relativeHeight="251926528" behindDoc="0" locked="0" layoutInCell="1" allowOverlap="1" wp14:anchorId="7B7B9E04" wp14:editId="06688FF3">
+                <wp:simplePos x="0" y="0"/>
+                <wp:positionH relativeFrom="margin">
+                  <wp:posOffset>95934</wp:posOffset>
+                </wp:positionH>
+                <wp:positionV relativeFrom="paragraph">
+                  <wp:posOffset>541020</wp:posOffset>
+                </wp:positionV>
+                <wp:extent cx="5915220" cy="921434"/>
+                <wp:effectExtent l="19050" t="19050" r="28575" b="12065"/>
+                <wp:wrapNone/>
+                <wp:docPr id="59" name="Rectángulo 59"/>
+                <wp:cNvGraphicFramePr/>
+                <a:graphic xmlns:a="http://schemas.openxmlformats.org/drawingml/2006/main">
+                  <a:graphicData uri="http://schemas.microsoft.com/office/word/2010/wordprocessingShape">
+                    <wps:wsp>
+                      <wps:cNvSpPr/>
+                      <wps:spPr>
+                        <a:xfrm>
+                          <a:off x="0" y="0"/>
+                          <a:ext cx="5915220" cy="921434"/>
+                        </a:xfrm>
+                        <a:prstGeom prst="rect">
+                          <a:avLst/>
+                        </a:prstGeom>
+                        <a:noFill/>
+                        <a:ln w="28575">
+                          <a:solidFill>
+                            <a:srgbClr val="FF0000"/>
+                          </a:solidFill>
+                        </a:ln>
+                      </wps:spPr>
+                      <wps:style>
+                        <a:lnRef idx="2">
+                          <a:schemeClr val="accent6"/>
+                        </a:lnRef>
+                        <a:fillRef idx="1">
+                          <a:schemeClr val="lt1"/>
+                        </a:fillRef>
+                        <a:effectRef idx="0">
+                          <a:schemeClr val="accent6"/>
+                        </a:effectRef>
+                        <a:fontRef idx="minor">
+                          <a:schemeClr val="dk1"/>
+                        </a:fontRef>
+                      </wps:style>
+                      <wps:bodyPr rot="0" spcFirstLastPara="0" vertOverflow="overflow" horzOverflow="overflow" vert="horz" wrap="square" lIns="91440" tIns="45720" rIns="91440" bIns="45720" numCol="1" spcCol="0" rtlCol="0" fromWordArt="0" anchor="ctr" anchorCtr="0" forceAA="0" compatLnSpc="1">
+                        <a:prstTxWarp prst="textNoShape">
+                          <a:avLst/>
+                        </a:prstTxWarp>
+                        <a:noAutofit/>
+                      </wps:bodyPr>
+                    </wps:wsp>
+                  </a:graphicData>
+                </a:graphic>
+                <wp14:sizeRelH relativeFrom="margin">
+                  <wp14:pctWidth>0</wp14:pctWidth>
+                </wp14:sizeRelH>
+                <wp14:sizeRelV relativeFrom="margin">
+                  <wp14:pctHeight>0</wp14:pctHeight>
+                </wp14:sizeRelV>
+              </wp:anchor>
+            </w:drawing>
+          </mc:Choice>
+          <mc:Fallback>
+            <w:pict>
+              <v:rect w14:anchorId="1F09C875" id="Rectángulo 59" o:spid="_x0000_s1026" style="position:absolute;margin-left:7.55pt;margin-top:42.6pt;width:465.75pt;height:72.55pt;z-index:251926528;visibility:visible;mso-wrap-style:square;mso-width-percent:0;mso-height-percent:0;mso-wrap-distance-left:9pt;mso-wrap-distance-top:0;mso-wrap-distance-right:9pt;mso-wrap-distance-bottom:0;mso-position-horizontal:absolute;mso-position-horizontal-relative:margin;mso-position-vertical:absolute;mso-position-vertical-relative:text;mso-width-percent:0;mso-height-percent:0;mso-width-relative:margin;mso-height-relative:margin;v-text-anchor:middle" o:gfxdata="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" filled="f" strokecolor="red" strokeweight="2.25pt">
+                <w10:wrap anchorx="margin"/>
+              </v:rect>
+            </w:pict>
+          </mc:Fallback>
+        </mc:AlternateContent>
+      </w:r>
+      <w:r>
+        <w:rPr>
+          <w:rFonts w:ascii="Arial" w:hAnsi="Arial" w:cs="Arial"/>
+          <w:noProof/>
+          <w:lang w:val="es-MX" w:eastAsia="es-MX"/>
+        </w:rPr>
+        <mc:AlternateContent>
+          <mc:Choice Requires="wps">
+            <w:drawing>
+              <wp:anchor distT="0" distB="0" distL="114300" distR="114300" simplePos="0" relativeHeight="251882496" behindDoc="0" locked="0" layoutInCell="1" allowOverlap="1" wp14:anchorId="446898A9" wp14:editId="1F91E468">
+                <wp:simplePos x="0" y="0"/>
+                <wp:positionH relativeFrom="page">
+                  <wp:posOffset>568325</wp:posOffset>
+                </wp:positionH>
+                <wp:positionV relativeFrom="paragraph">
+                  <wp:posOffset>250092</wp:posOffset>
+                </wp:positionV>
+                <wp:extent cx="513471" cy="147711"/>
+                <wp:effectExtent l="19050" t="19050" r="20320" b="24130"/>
+                <wp:wrapNone/>
+                <wp:docPr id="43" name="Rectángulo 43"/>
+                <wp:cNvGraphicFramePr/>
+                <a:graphic xmlns:a="http://schemas.openxmlformats.org/drawingml/2006/main">
+                  <a:graphicData uri="http://schemas.microsoft.com/office/word/2010/wordprocessingShape">
+                    <wps:wsp>
+                      <wps:cNvSpPr/>
+                      <wps:spPr>
+                        <a:xfrm>
+                          <a:off x="0" y="0"/>
+                          <a:ext cx="513471" cy="147711"/>
+                        </a:xfrm>
+                        <a:prstGeom prst="rect">
+                          <a:avLst/>
+                        </a:prstGeom>
+                        <a:noFill/>
+                        <a:ln w="28575">
+                          <a:solidFill>
+                            <a:srgbClr val="FF0000"/>
+                          </a:solidFill>
+                        </a:ln>
+                      </wps:spPr>
+                      <wps:style>
+                        <a:lnRef idx="2">
+                          <a:schemeClr val="accent6"/>
+                        </a:lnRef>
+                        <a:fillRef idx="1">
+                          <a:schemeClr val="lt1"/>
+                        </a:fillRef>
+                        <a:effectRef idx="0">
+                          <a:schemeClr val="accent6"/>
+                        </a:effectRef>
+                        <a:fontRef idx="minor">
+                          <a:schemeClr val="dk1"/>
+                        </a:fontRef>
+                      </wps:style>
+                      <wps:bodyPr rot="0" spcFirstLastPara="0" vertOverflow="overflow" horzOverflow="overflow" vert="horz" wrap="square" lIns="91440" tIns="45720" rIns="91440" bIns="45720" numCol="1" spcCol="0" rtlCol="0" fromWordArt="0" anchor="ctr" anchorCtr="0" forceAA="0" compatLnSpc="1">
+                        <a:prstTxWarp prst="textNoShape">
+                          <a:avLst/>
+                        </a:prstTxWarp>
+                        <a:noAutofit/>
+                      </wps:bodyPr>
+                    </wps:wsp>
+                  </a:graphicData>
+                </a:graphic>
+                <wp14:sizeRelH relativeFrom="margin">
+                  <wp14:pctWidth>0</wp14:pctWidth>
+                </wp14:sizeRelH>
+                <wp14:sizeRelV relativeFrom="margin">
+                  <wp14:pctHeight>0</wp14:pctHeight>
+                </wp14:sizeRelV>
+              </wp:anchor>
+            </w:drawing>
+          </mc:Choice>
+          <mc:Fallback>
+            <w:pict>
+              <v:rect w14:anchorId="388C82DA" id="Rectángulo 43" o:spid="_x0000_s1026" style="position:absolute;margin-left:44.75pt;margin-top:19.7pt;width:40.45pt;height:11.65pt;z-index:251882496;visibility:visible;mso-wrap-style:square;mso-width-percent:0;mso-height-percent:0;mso-wrap-distance-left:9pt;mso-wrap-distance-top:0;mso-wrap-distance-right:9pt;mso-wrap-distance-bottom:0;mso-position-horizontal:absolute;mso-position-horizontal-relative:page;mso-position-vertical:absolute;mso-position-vertical-relative:text;mso-width-percent:0;mso-height-percent:0;mso-width-relative:margin;mso-height-relative:margin;v-text-anchor:middle" o:gfxdata="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" filled="f" strokecolor="red" strokeweight="2.25pt">
+                <w10:wrap anchorx="page"/>
+              </v:rect>
+            </w:pict>
+          </mc:Fallback>
+        </mc:AlternateContent>
+      </w:r>
+      <w:r>
+        <w:rPr>
+          <w:noProof/>
+          <w:lang w:eastAsia="es-MX"/>
+        </w:rPr>
+        <w:drawing>
+          <wp:inline distT="0" distB="0" distL="0" distR="0" wp14:anchorId="2AAF387B" wp14:editId="7B520607">
+            <wp:extent cx="6501977" cy="1287194"/>
+            <wp:effectExtent l="152400" t="152400" r="356235" b="370205"/>
+            <wp:docPr id="60" name="Imagen 60"/>
+            <wp:cNvGraphicFramePr>
+              <a:graphicFrameLocks xmlns:a="http://schemas.openxmlformats.org/drawingml/2006/main" noChangeAspect="1"/>
+            </wp:cNvGraphicFramePr>
+            <a:graphic xmlns:a="http://schemas.openxmlformats.org/drawingml/2006/main">
+              <a:graphicData uri="http://schemas.openxmlformats.org/drawingml/2006/picture">
+                <pic:pic xmlns:pic="http://schemas.openxmlformats.org/drawingml/2006/picture">
+                  <pic:nvPicPr>
+                    <pic:cNvPr id="1" name=""/>
+                    <pic:cNvPicPr/>
+                  </pic:nvPicPr>
+                  <pic:blipFill rotWithShape="1">
+                    <a:blip r:embed="rId13"/>
+                    <a:srcRect t="46722"/>
+                    <a:stretch/>
+                  </pic:blipFill>
+                  <pic:spPr bwMode="auto">
+                    <a:xfrm>
+                      <a:off x="0" y="0"/>
+                      <a:ext cx="6615100" cy="1309589"/>
+                    </a:xfrm>
+                    <a:prstGeom prst="rect">
+                      <a:avLst/>
+                    </a:prstGeom>
+                    <a:ln>
+                      <a:noFill/>
+                    </a:ln>
+                    <a:effectLst>
+                      <a:outerShdw blurRad="292100" dist="139700" dir="2700000" algn="tl" rotWithShape="0">
+                        <a:srgbClr val="333333">
+                          <a:alpha val="65000"/>
+                        </a:srgbClr>
+                      </a:outerShdw>
+                    </a:effectLst>
+                    <a:extLst>
+                      <a:ext uri="{53640926-AAD7-44D8-BBD7-CCE9431645EC}">
+                        <a14:shadowObscured xmlns:a14="http://schemas.microsoft.com/office/drawing/2010/main"/>
+                      </a:ext>
+                    </a:extLst>
+                  </pic:spPr>
+                </pic:pic>
+              </a:graphicData>
+            </a:graphic>
+          </wp:inline>
+        </w:drawing>
+      </w:r>
+    </w:p>
     <w:sectPr>
-      <w:headerReference w:type="default" r:id="rId13"/>
-      <w:footerReference w:type="default" r:id="rId14"/>
+      <w:headerReference w:type="default" r:id="rId20"/>
+      <w:footerReference w:type="default" r:id="rId21"/>
       <w:pgSz w:w="12240" w:h="15840" w:code="1"/>
       <w:pgMar w:top="1417" w:right="1701" w:bottom="1417" w:left="1701" w:header="708" w:footer="708" w:gutter="0"/>
       <w:cols w:space="708"/>
@@ -4897,7 +8125,7 @@
                 <w:noProof/>
                 <w:color w:val="FFFFFF" w:themeColor="background1"/>
               </w:rPr>
-              <w:t>7</w:t>
+              <w:t>11</w:t>
             </w:r>
             <w:r>
               <w:rPr>
@@ -4951,7 +8179,7 @@
                 <w:noProof/>
                 <w:color w:val="FFFFFF" w:themeColor="background1"/>
               </w:rPr>
-              <w:t>7</w:t>
+              <w:t>11</w:t>
             </w:r>
             <w:r>
               <w:rPr>
@@ -6928,7 +10156,7 @@
 </file>
 
 <file path=customXml/itemProps1.xml><?xml version="1.0" encoding="utf-8"?>
-<ds:datastoreItem xmlns:ds="http://schemas.openxmlformats.org/officeDocument/2006/customXml" ds:itemID="{48AD6F9D-E664-43D9-B839-AF421FE32DD3}">
+<ds:datastoreItem xmlns:ds="http://schemas.openxmlformats.org/officeDocument/2006/customXml" ds:itemID="{2A24B5A0-4876-4CDF-911A-8D8050FE5B8D}">
   <ds:schemaRefs>
     <ds:schemaRef ds:uri="http://schemas.openxmlformats.org/officeDocument/2006/bibliography"/>
   </ds:schemaRefs>

</xml_diff>

<commit_message>
ajustes a las guías
</commit_message>
<xml_diff>
--- a/PDRMYE/GUÍAS RÁPIDAS/DAF/MÓDULO DE REGISTRO DE PAGOS.docx
+++ b/PDRMYE/GUÍAS RÁPIDAS/DAF/MÓDULO DE REGISTRO DE PAGOS.docx
@@ -343,8 +343,6 @@
                               </w:rPr>
                               <w:t xml:space="preserve"> PÚBLICOS</w:t>
                             </w:r>
-                            <w:bookmarkStart w:id="0" w:name="_GoBack"/>
-                            <w:bookmarkEnd w:id="0"/>
                             <w:r>
                               <w:rPr>
                                 <w:rFonts w:ascii="Arial" w:hAnsi="Arial" w:cs="Arial"/>
@@ -1211,18 +1209,15 @@
               <w:rPr>
                 <w:webHidden/>
               </w:rPr>
-            </w:r>
-            <w:r>
-              <w:rPr>
-                <w:webHidden/>
-              </w:rPr>
               <w:fldChar w:fldCharType="separate"/>
             </w:r>
             <w:r>
               <w:rPr>
+                <w:b/>
+                <w:bCs/>
                 <w:webHidden/>
               </w:rPr>
-              <w:t>4</w:t>
+              <w:t>¡Error! Marcador no definido.</w:t>
             </w:r>
             <w:r>
               <w:rPr>
@@ -2188,18 +2183,18 @@
           <w:b w:val="0"/>
         </w:rPr>
       </w:pPr>
-      <w:bookmarkStart w:id="2" w:name="_Toc123297018"/>
-      <w:bookmarkStart w:id="3" w:name="_Toc129682578"/>
-      <w:bookmarkStart w:id="4" w:name="_Toc133504081"/>
+      <w:bookmarkStart w:id="0" w:name="_Toc123297018"/>
+      <w:bookmarkStart w:id="1" w:name="_Toc129682578"/>
+      <w:bookmarkStart w:id="2" w:name="_Toc133504081"/>
       <w:r>
         <w:rPr>
           <w:rFonts w:cs="Arial"/>
         </w:rPr>
         <w:t>Objetivo</w:t>
       </w:r>
+      <w:bookmarkEnd w:id="0"/>
+      <w:bookmarkEnd w:id="1"/>
       <w:bookmarkEnd w:id="2"/>
-      <w:bookmarkEnd w:id="3"/>
-      <w:bookmarkEnd w:id="4"/>
     </w:p>
     <w:p>
       <w:pPr>
@@ -2294,18 +2289,18 @@
           <w:b w:val="0"/>
         </w:rPr>
       </w:pPr>
-      <w:bookmarkStart w:id="5" w:name="_Toc123297019"/>
-      <w:bookmarkStart w:id="6" w:name="_Toc129682579"/>
-      <w:bookmarkStart w:id="7" w:name="_Toc133504082"/>
+      <w:bookmarkStart w:id="3" w:name="_Toc123297019"/>
+      <w:bookmarkStart w:id="4" w:name="_Toc129682579"/>
+      <w:bookmarkStart w:id="5" w:name="_Toc133504082"/>
       <w:r>
         <w:rPr>
           <w:rFonts w:cs="Arial"/>
         </w:rPr>
         <w:t>Alcance</w:t>
       </w:r>
+      <w:bookmarkEnd w:id="3"/>
+      <w:bookmarkEnd w:id="4"/>
       <w:bookmarkEnd w:id="5"/>
-      <w:bookmarkEnd w:id="6"/>
-      <w:bookmarkEnd w:id="7"/>
       <w:r>
         <w:rPr>
           <w:rFonts w:cs="Arial"/>
@@ -2446,18 +2441,18 @@
           <w:rFonts w:cs="Arial"/>
         </w:rPr>
       </w:pPr>
-      <w:bookmarkStart w:id="8" w:name="_Toc123297020"/>
-      <w:bookmarkStart w:id="9" w:name="_Toc129682580"/>
-      <w:bookmarkStart w:id="10" w:name="_Toc133504083"/>
+      <w:bookmarkStart w:id="6" w:name="_Toc123297020"/>
+      <w:bookmarkStart w:id="7" w:name="_Toc129682580"/>
+      <w:bookmarkStart w:id="8" w:name="_Toc133504083"/>
       <w:r>
         <w:rPr>
           <w:rFonts w:cs="Arial"/>
         </w:rPr>
         <w:t>Usuario</w:t>
       </w:r>
+      <w:bookmarkEnd w:id="6"/>
+      <w:bookmarkEnd w:id="7"/>
       <w:bookmarkEnd w:id="8"/>
-      <w:bookmarkEnd w:id="9"/>
-      <w:bookmarkEnd w:id="10"/>
     </w:p>
     <w:p>
       <w:pPr>
@@ -2484,14 +2479,14 @@
           <w:rFonts w:ascii="Arial" w:hAnsi="Arial" w:cs="Arial"/>
           <w:sz w:val="24"/>
         </w:rPr>
-        <w:t xml:space="preserve"> con perfil ANALISTA del área de </w:t>
-      </w:r>
-      <w:r>
-        <w:rPr>
-          <w:rFonts w:ascii="Arial" w:hAnsi="Arial" w:cs="Arial"/>
-          <w:sz w:val="24"/>
-        </w:rPr>
-        <w:t>la Dirección de Administración Financiera</w:t>
+        <w:t xml:space="preserve"> del área</w:t>
+      </w:r>
+      <w:r>
+        <w:rPr>
+          <w:rFonts w:ascii="Arial" w:hAnsi="Arial" w:cs="Arial"/>
+          <w:sz w:val="24"/>
+        </w:rPr>
+        <w:t xml:space="preserve"> Dirección de Administración Financiera</w:t>
       </w:r>
       <w:r>
         <w:rPr>
@@ -2527,6 +2522,13 @@
           <w:sz w:val="24"/>
         </w:rPr>
         <w:t xml:space="preserve"> General del Estado</w:t>
+      </w:r>
+      <w:r>
+        <w:rPr>
+          <w:rFonts w:ascii="Arial" w:hAnsi="Arial" w:cs="Arial"/>
+          <w:sz w:val="24"/>
+        </w:rPr>
+        <w:t xml:space="preserve"> con permiso para la plataforma.</w:t>
       </w:r>
     </w:p>
     <w:p>
@@ -2753,16 +2755,14 @@
           <w:rFonts w:cs="Arial"/>
         </w:rPr>
       </w:pPr>
-      <w:bookmarkStart w:id="11" w:name="_Toc133504084"/>
       <w:r>
         <w:rPr>
           <w:rFonts w:cs="Arial"/>
           <w:sz w:val="44"/>
           <w:szCs w:val="44"/>
         </w:rPr>
-        <w:t>MÓDULO DE REGISTRO DE PAGOS</w:t>
-      </w:r>
-      <w:bookmarkEnd w:id="11"/>
+        <w:t>Módulo de registro de pagos</w:t>
+      </w:r>
     </w:p>
     <w:p>
       <w:pPr>
@@ -2951,9 +2951,9 @@
           <w:rFonts w:cs="Arial"/>
         </w:rPr>
       </w:pPr>
-      <w:bookmarkStart w:id="12" w:name="_Toc124342027"/>
-      <w:bookmarkStart w:id="13" w:name="_Toc124346601"/>
-      <w:bookmarkStart w:id="14" w:name="_Toc133504085"/>
+      <w:bookmarkStart w:id="9" w:name="_Toc124342027"/>
+      <w:bookmarkStart w:id="10" w:name="_Toc124346601"/>
+      <w:bookmarkStart w:id="11" w:name="_Toc133504085"/>
       <w:r>
         <w:rPr>
           <w:rFonts w:cs="Arial"/>
@@ -2979,15 +2979,15 @@
         </w:rPr>
         <w:t xml:space="preserve"> </w:t>
       </w:r>
-      <w:bookmarkEnd w:id="12"/>
-      <w:bookmarkEnd w:id="13"/>
+      <w:bookmarkEnd w:id="9"/>
+      <w:bookmarkEnd w:id="10"/>
       <w:r>
         <w:rPr>
           <w:rFonts w:cs="Arial"/>
         </w:rPr>
         <w:t>Pagos</w:t>
       </w:r>
-      <w:bookmarkEnd w:id="14"/>
+      <w:bookmarkEnd w:id="11"/>
     </w:p>
     <w:p>
       <w:r>
@@ -3513,7 +3513,7 @@
           <w:rFonts w:cs="Arial"/>
         </w:rPr>
       </w:pPr>
-      <w:bookmarkStart w:id="15" w:name="_Toc133504086"/>
+      <w:bookmarkStart w:id="12" w:name="_Toc133504086"/>
       <w:r>
         <w:rPr>
           <w:rFonts w:cs="Arial"/>
@@ -3521,6 +3521,12 @@
         <w:lastRenderedPageBreak/>
         <w:t xml:space="preserve">Carga de </w:t>
       </w:r>
+      <w:r>
+        <w:rPr>
+          <w:rFonts w:cs="Arial"/>
+        </w:rPr>
+        <w:t xml:space="preserve">múltiples </w:t>
+      </w:r>
       <w:proofErr w:type="spellStart"/>
       <w:r>
         <w:rPr>
@@ -3528,7 +3534,7 @@
         </w:rPr>
         <w:t>SPEI´s</w:t>
       </w:r>
-      <w:bookmarkEnd w:id="15"/>
+      <w:bookmarkEnd w:id="12"/>
       <w:proofErr w:type="spellEnd"/>
     </w:p>
     <w:p>
@@ -5056,13 +5062,19 @@
           <w:rFonts w:cs="Arial"/>
         </w:rPr>
       </w:pPr>
-      <w:bookmarkStart w:id="16" w:name="_Toc133504087"/>
+      <w:bookmarkStart w:id="13" w:name="_Toc133504087"/>
       <w:r>
         <w:rPr>
           <w:rFonts w:cs="Arial"/>
         </w:rPr>
         <w:lastRenderedPageBreak/>
-        <w:t xml:space="preserve">Administrador de </w:t>
+        <w:t>Carga</w:t>
+      </w:r>
+      <w:r>
+        <w:rPr>
+          <w:rFonts w:cs="Arial"/>
+        </w:rPr>
+        <w:t xml:space="preserve"> de </w:t>
       </w:r>
       <w:proofErr w:type="spellStart"/>
       <w:r>
@@ -5071,8 +5083,14 @@
         </w:rPr>
         <w:t>SPEI´s</w:t>
       </w:r>
-      <w:bookmarkEnd w:id="16"/>
+      <w:bookmarkEnd w:id="13"/>
       <w:proofErr w:type="spellEnd"/>
+      <w:r>
+        <w:rPr>
+          <w:rFonts w:cs="Arial"/>
+        </w:rPr>
+        <w:t xml:space="preserve"> individual</w:t>
+      </w:r>
     </w:p>
     <w:p>
       <w:pPr>
@@ -5127,7 +5145,7 @@
           <w:sz w:val="24"/>
           <w:szCs w:val="24"/>
         </w:rPr>
-        <w:t>de forma individual mediante un administrador</w:t>
+        <w:t xml:space="preserve">de forma individual </w:t>
       </w:r>
     </w:p>
     <w:p>
@@ -5293,7 +5311,16 @@
           <w:sz w:val="24"/>
           <w:szCs w:val="24"/>
         </w:rPr>
-        <w:t xml:space="preserve">Dentro del Administrador se puede cargar, visualizar, descargar y borrar los </w:t>
+        <w:t>Se p</w:t>
+      </w:r>
+      <w:r>
+        <w:rPr>
+          <w:rFonts w:ascii="Arial" w:hAnsi="Arial" w:cs="Arial"/>
+          <w:b/>
+          <w:sz w:val="24"/>
+          <w:szCs w:val="24"/>
+        </w:rPr>
+        <w:t xml:space="preserve">uede cargar, visualizar, descargar y borrar los </w:t>
       </w:r>
       <w:proofErr w:type="spellStart"/>
       <w:r>
@@ -5826,88 +5853,8 @@
           <w:szCs w:val="24"/>
         </w:rPr>
       </w:pPr>
-      <w:r>
-        <w:rPr>
-          <w:rFonts w:ascii="Arial" w:hAnsi="Arial" w:cs="Arial"/>
-          <w:noProof/>
-          <w:lang w:val="es-MX" w:eastAsia="es-MX"/>
-        </w:rPr>
-        <mc:AlternateContent>
-          <mc:Choice Requires="wps">
-            <w:drawing>
-              <wp:anchor distT="0" distB="0" distL="114300" distR="114300" simplePos="0" relativeHeight="251937792" behindDoc="0" locked="0" layoutInCell="1" allowOverlap="1" wp14:anchorId="38A30E63" wp14:editId="3292AACF">
-                <wp:simplePos x="0" y="0"/>
-                <wp:positionH relativeFrom="leftMargin">
-                  <wp:posOffset>4459235</wp:posOffset>
-                </wp:positionH>
-                <wp:positionV relativeFrom="paragraph">
-                  <wp:posOffset>2024303</wp:posOffset>
-                </wp:positionV>
-                <wp:extent cx="520700" cy="317500"/>
-                <wp:effectExtent l="19050" t="19050" r="12700" b="25400"/>
-                <wp:wrapNone/>
-                <wp:docPr id="41" name="Rectángulo 41"/>
-                <wp:cNvGraphicFramePr/>
-                <a:graphic xmlns:a="http://schemas.openxmlformats.org/drawingml/2006/main">
-                  <a:graphicData uri="http://schemas.microsoft.com/office/word/2010/wordprocessingShape">
-                    <wps:wsp>
-                      <wps:cNvSpPr/>
-                      <wps:spPr>
-                        <a:xfrm flipH="1">
-                          <a:off x="0" y="0"/>
-                          <a:ext cx="520700" cy="317500"/>
-                        </a:xfrm>
-                        <a:prstGeom prst="rect">
-                          <a:avLst/>
-                        </a:prstGeom>
-                        <a:noFill/>
-                        <a:ln w="28575">
-                          <a:solidFill>
-                            <a:srgbClr val="FF0000"/>
-                          </a:solidFill>
-                        </a:ln>
-                      </wps:spPr>
-                      <wps:style>
-                        <a:lnRef idx="2">
-                          <a:schemeClr val="accent6"/>
-                        </a:lnRef>
-                        <a:fillRef idx="1">
-                          <a:schemeClr val="lt1"/>
-                        </a:fillRef>
-                        <a:effectRef idx="0">
-                          <a:schemeClr val="accent6"/>
-                        </a:effectRef>
-                        <a:fontRef idx="minor">
-                          <a:schemeClr val="dk1"/>
-                        </a:fontRef>
-                      </wps:style>
-                      <wps:bodyPr rot="0" spcFirstLastPara="0" vertOverflow="overflow" horzOverflow="overflow" vert="horz" wrap="square" lIns="91440" tIns="45720" rIns="91440" bIns="45720" numCol="1" spcCol="0" rtlCol="0" fromWordArt="0" anchor="ctr" anchorCtr="0" forceAA="0" compatLnSpc="1">
-                        <a:prstTxWarp prst="textNoShape">
-                          <a:avLst/>
-                        </a:prstTxWarp>
-                        <a:noAutofit/>
-                      </wps:bodyPr>
-                    </wps:wsp>
-                  </a:graphicData>
-                </a:graphic>
-                <wp14:sizeRelH relativeFrom="margin">
-                  <wp14:pctWidth>0</wp14:pctWidth>
-                </wp14:sizeRelH>
-                <wp14:sizeRelV relativeFrom="margin">
-                  <wp14:pctHeight>0</wp14:pctHeight>
-                </wp14:sizeRelV>
-              </wp:anchor>
-            </w:drawing>
-          </mc:Choice>
-          <mc:Fallback>
-            <w:pict>
-              <v:rect w14:anchorId="44AD63E9" id="Rectángulo 41" o:spid="_x0000_s1026" style="position:absolute;margin-left:351.1pt;margin-top:159.4pt;width:41pt;height:25pt;flip:x;z-index:251937792;visibility:visible;mso-wrap-style:square;mso-width-percent:0;mso-height-percent:0;mso-wrap-distance-left:9pt;mso-wrap-distance-top:0;mso-wrap-distance-right:9pt;mso-wrap-distance-bottom:0;mso-position-horizontal:absolute;mso-position-horizontal-relative:left-margin-area;mso-position-vertical:absolute;mso-position-vertical-relative:text;mso-width-percent:0;mso-height-percent:0;mso-width-relative:margin;mso-height-relative:margin;v-text-anchor:middle" o:gfxdata="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" filled="f" strokecolor="red" strokeweight="2.25pt">
-                <w10:wrap anchorx="margin"/>
-              </v:rect>
-            </w:pict>
-          </mc:Fallback>
-        </mc:AlternateContent>
-      </w:r>
+      <w:bookmarkStart w:id="14" w:name="_GoBack"/>
+      <w:bookmarkEnd w:id="14"/>
     </w:p>
     <w:p>
       <w:pPr>
@@ -6969,7 +6916,7 @@
                 <w:noProof/>
                 <w:color w:val="FFFFFF" w:themeColor="background1"/>
               </w:rPr>
-              <w:t>2</w:t>
+              <w:t>3</w:t>
             </w:r>
             <w:r>
               <w:rPr>
@@ -9000,7 +8947,7 @@
 </file>
 
 <file path=customXml/itemProps1.xml><?xml version="1.0" encoding="utf-8"?>
-<ds:datastoreItem xmlns:ds="http://schemas.openxmlformats.org/officeDocument/2006/customXml" ds:itemID="{C9C8AE26-A475-47D2-8787-7B2BE97C41E6}">
+<ds:datastoreItem xmlns:ds="http://schemas.openxmlformats.org/officeDocument/2006/customXml" ds:itemID="{77D0D5CC-5BE4-4905-B00B-DF737B8E33D8}">
   <ds:schemaRefs>
     <ds:schemaRef ds:uri="http://schemas.openxmlformats.org/officeDocument/2006/bibliography"/>
   </ds:schemaRefs>

</xml_diff>